<commit_message>
server fixed with services of deparments and municipios
</commit_message>
<xml_diff>
--- a/DocumentationLaborappService.docx
+++ b/DocumentationLaborappService.docx
@@ -10,7 +10,6 @@
           <w:lang w:val="es-CO"/>
         </w:rPr>
       </w:pPr>
-      <w:bookmarkStart w:id="0" w:name="_GoBack"/>
       <w:r>
         <w:rPr>
           <w:rFonts w:hint="default"/>
@@ -19,7 +18,6 @@
         <w:t>Documentation laborapp Service</w:t>
       </w:r>
     </w:p>
-    <w:bookmarkEnd w:id="0"/>
     <w:p>
       <w:pPr>
         <w:rPr>
@@ -1352,6 +1350,509 @@
           <w:rFonts w:hint="default" w:ascii="Helvetica" w:hAnsi="Helvetica" w:eastAsia="Helvetica" w:cs="Helvetica"/>
           <w:i w:val="0"/>
           <w:iCs w:val="0"/>
+          <w:caps w:val="0"/>
+          <w:color w:val="212121"/>
+          <w:spacing w:val="0"/>
+          <w:sz w:val="18"/>
+          <w:szCs w:val="18"/>
+          <w:shd w:val="clear" w:fill="FFFFFF"/>
+          <w:lang w:val="es-CO"/>
+        </w:rPr>
+      </w:pPr>
+    </w:p>
+    <w:p>
+      <w:pPr>
+        <w:rPr>
+          <w:rFonts w:hint="default" w:ascii="Helvetica" w:hAnsi="Helvetica" w:eastAsia="Helvetica" w:cs="Helvetica"/>
+          <w:i w:val="0"/>
+          <w:iCs w:val="0"/>
+          <w:caps w:val="0"/>
+          <w:color w:val="212121"/>
+          <w:spacing w:val="0"/>
+          <w:sz w:val="18"/>
+          <w:szCs w:val="18"/>
+          <w:shd w:val="clear" w:fill="FFFFFF"/>
+          <w:lang w:val="es-CO"/>
+        </w:rPr>
+      </w:pPr>
+      <w:r>
+        <w:rPr>
+          <w:rFonts w:hint="default" w:ascii="Helvetica" w:hAnsi="Helvetica" w:eastAsia="Helvetica" w:cs="Helvetica"/>
+          <w:i w:val="0"/>
+          <w:iCs w:val="0"/>
+          <w:caps w:val="0"/>
+          <w:color w:val="212121"/>
+          <w:spacing w:val="0"/>
+          <w:sz w:val="18"/>
+          <w:szCs w:val="18"/>
+          <w:shd w:val="clear" w:fill="FFFFFF"/>
+          <w:lang w:val="es-CO"/>
+        </w:rPr>
+        <w:t xml:space="preserve">*** </w:t>
+      </w:r>
+      <w:r>
+        <w:rPr>
+          <w:rFonts w:hint="default" w:ascii="Helvetica" w:hAnsi="Helvetica" w:eastAsia="Helvetica" w:cs="Helvetica"/>
+          <w:i w:val="0"/>
+          <w:iCs w:val="0"/>
+          <w:caps w:val="0"/>
+          <w:color w:val="212121"/>
+          <w:spacing w:val="0"/>
+          <w:sz w:val="18"/>
+          <w:szCs w:val="18"/>
+          <w:highlight w:val="yellow"/>
+          <w:shd w:val="clear" w:fill="FFFFFF"/>
+          <w:lang w:val="es-CO"/>
+        </w:rPr>
+        <w:t>Note: the service of login was implemented</w:t>
+      </w:r>
+    </w:p>
+    <w:p>
+      <w:pPr>
+        <w:rPr>
+          <w:rFonts w:hint="default" w:ascii="Helvetica" w:hAnsi="Helvetica" w:eastAsia="Helvetica" w:cs="Helvetica"/>
+          <w:i w:val="0"/>
+          <w:iCs w:val="0"/>
+          <w:caps w:val="0"/>
+          <w:color w:val="212121"/>
+          <w:spacing w:val="0"/>
+          <w:sz w:val="18"/>
+          <w:szCs w:val="18"/>
+          <w:shd w:val="clear" w:fill="FFFFFF"/>
+          <w:lang w:val="es-CO"/>
+        </w:rPr>
+      </w:pPr>
+    </w:p>
+    <w:p>
+      <w:pPr>
+        <w:ind w:firstLine="720" w:firstLineChars="0"/>
+        <w:rPr>
+          <w:rFonts w:hint="default"/>
+          <w:b/>
+          <w:bCs/>
+          <w:lang w:val="es-CO"/>
+        </w:rPr>
+      </w:pPr>
+      <w:r>
+        <w:rPr>
+          <w:rFonts w:hint="default"/>
+          <w:b/>
+          <w:bCs/>
+          <w:lang w:val="es-CO"/>
+        </w:rPr>
+        <w:t xml:space="preserve">GET </w:t>
+      </w:r>
+    </w:p>
+    <w:p>
+      <w:pPr>
+        <w:ind w:firstLine="720" w:firstLineChars="0"/>
+        <w:rPr>
+          <w:rFonts w:hint="default"/>
+          <w:lang w:val="es-CO"/>
+        </w:rPr>
+      </w:pPr>
+    </w:p>
+    <w:p>
+      <w:pPr>
+        <w:ind w:firstLine="896" w:firstLineChars="498"/>
+        <w:rPr>
+          <w:rFonts w:hint="default" w:ascii="Helvetica" w:hAnsi="Helvetica" w:eastAsia="Helvetica" w:cs="Helvetica"/>
+          <w:i w:val="0"/>
+          <w:iCs w:val="0"/>
+          <w:caps w:val="0"/>
+          <w:color w:val="212121"/>
+          <w:spacing w:val="0"/>
+          <w:sz w:val="18"/>
+          <w:szCs w:val="18"/>
+          <w:shd w:val="clear" w:fill="FFFFFF"/>
+          <w:lang w:val="es-CO"/>
+        </w:rPr>
+      </w:pPr>
+      <w:r>
+        <w:rPr>
+          <w:rFonts w:ascii="Helvetica" w:hAnsi="Helvetica" w:eastAsia="Helvetica" w:cs="Helvetica"/>
+          <w:i w:val="0"/>
+          <w:iCs w:val="0"/>
+          <w:caps w:val="0"/>
+          <w:spacing w:val="0"/>
+          <w:sz w:val="18"/>
+          <w:szCs w:val="18"/>
+          <w:u w:val="none"/>
+          <w:shd w:val="clear" w:fill="FFFFFF"/>
+        </w:rPr>
+        <w:t>{{laborappEndPoint}}</w:t>
+      </w:r>
+      <w:r>
+        <w:rPr>
+          <w:rFonts w:ascii="Helvetica" w:hAnsi="Helvetica" w:eastAsia="Helvetica" w:cs="Helvetica"/>
+          <w:i w:val="0"/>
+          <w:iCs w:val="0"/>
+          <w:caps w:val="0"/>
+          <w:color w:val="212121"/>
+          <w:spacing w:val="0"/>
+          <w:sz w:val="18"/>
+          <w:szCs w:val="18"/>
+          <w:shd w:val="clear" w:fill="FFFFFF"/>
+        </w:rPr>
+        <w:t>user/login/</w:t>
+      </w:r>
+    </w:p>
+    <w:p>
+      <w:pPr>
+        <w:ind w:firstLine="897" w:firstLineChars="498"/>
+        <w:rPr>
+          <w:rFonts w:hint="default" w:ascii="Helvetica" w:hAnsi="Helvetica" w:eastAsia="Helvetica" w:cs="Helvetica"/>
+          <w:b/>
+          <w:bCs/>
+          <w:i w:val="0"/>
+          <w:iCs w:val="0"/>
+          <w:caps w:val="0"/>
+          <w:color w:val="212121"/>
+          <w:spacing w:val="0"/>
+          <w:sz w:val="18"/>
+          <w:szCs w:val="18"/>
+          <w:shd w:val="clear" w:fill="FFFFFF"/>
+          <w:lang w:val="es-CO"/>
+        </w:rPr>
+      </w:pPr>
+    </w:p>
+    <w:p>
+      <w:pPr>
+        <w:ind w:firstLine="897" w:firstLineChars="498"/>
+        <w:rPr>
+          <w:rFonts w:hint="default" w:ascii="Helvetica" w:hAnsi="Helvetica" w:eastAsia="Helvetica" w:cs="Helvetica"/>
+          <w:b/>
+          <w:bCs/>
+          <w:i w:val="0"/>
+          <w:iCs w:val="0"/>
+          <w:caps w:val="0"/>
+          <w:color w:val="212121"/>
+          <w:spacing w:val="0"/>
+          <w:sz w:val="18"/>
+          <w:szCs w:val="18"/>
+          <w:shd w:val="clear" w:fill="FFFFFF"/>
+          <w:lang w:val="es-CO"/>
+        </w:rPr>
+      </w:pPr>
+    </w:p>
+    <w:p>
+      <w:pPr>
+        <w:ind w:firstLine="897" w:firstLineChars="498"/>
+        <w:rPr>
+          <w:rFonts w:hint="default" w:ascii="Helvetica" w:hAnsi="Helvetica" w:eastAsia="Helvetica" w:cs="Helvetica"/>
+          <w:b/>
+          <w:bCs/>
+          <w:i w:val="0"/>
+          <w:iCs w:val="0"/>
+          <w:caps w:val="0"/>
+          <w:color w:val="212121"/>
+          <w:spacing w:val="0"/>
+          <w:sz w:val="18"/>
+          <w:szCs w:val="18"/>
+          <w:shd w:val="clear" w:fill="FFFFFF"/>
+          <w:lang w:val="es-CO"/>
+        </w:rPr>
+      </w:pPr>
+      <w:r>
+        <w:rPr>
+          <w:rFonts w:hint="default" w:ascii="Helvetica" w:hAnsi="Helvetica" w:eastAsia="Helvetica" w:cs="Helvetica"/>
+          <w:b/>
+          <w:bCs/>
+          <w:i w:val="0"/>
+          <w:iCs w:val="0"/>
+          <w:caps w:val="0"/>
+          <w:color w:val="212121"/>
+          <w:spacing w:val="0"/>
+          <w:sz w:val="18"/>
+          <w:szCs w:val="18"/>
+          <w:shd w:val="clear" w:fill="FFFFFF"/>
+          <w:lang w:val="es-CO"/>
+        </w:rPr>
+        <w:t>The client have to send the user and password</w:t>
+      </w:r>
+    </w:p>
+    <w:p>
+      <w:pPr>
+        <w:rPr>
+          <w:rFonts w:hint="default" w:ascii="Helvetica" w:hAnsi="Helvetica" w:eastAsia="Helvetica" w:cs="Helvetica"/>
+          <w:i w:val="0"/>
+          <w:iCs w:val="0"/>
+          <w:caps w:val="0"/>
+          <w:color w:val="212121"/>
+          <w:spacing w:val="0"/>
+          <w:sz w:val="18"/>
+          <w:szCs w:val="18"/>
+          <w:shd w:val="clear" w:fill="FFFFFF"/>
+          <w:lang w:val="es-CO"/>
+        </w:rPr>
+      </w:pPr>
+    </w:p>
+    <w:p>
+      <w:pPr>
+        <w:rPr>
+          <w:rFonts w:hint="default" w:ascii="Helvetica" w:hAnsi="Helvetica" w:eastAsia="Helvetica" w:cs="Helvetica"/>
+          <w:i w:val="0"/>
+          <w:iCs w:val="0"/>
+          <w:caps w:val="0"/>
+          <w:color w:val="212121"/>
+          <w:spacing w:val="0"/>
+          <w:sz w:val="18"/>
+          <w:szCs w:val="18"/>
+          <w:shd w:val="clear" w:fill="FFFFFF"/>
+          <w:lang w:val="es-CO"/>
+        </w:rPr>
+      </w:pPr>
+    </w:p>
+    <w:p>
+      <w:pPr>
+        <w:rPr>
+          <w:rFonts w:hint="default" w:ascii="Helvetica" w:hAnsi="Helvetica" w:eastAsia="Helvetica" w:cs="Helvetica"/>
+          <w:i w:val="0"/>
+          <w:iCs w:val="0"/>
+          <w:caps w:val="0"/>
+          <w:color w:val="212121"/>
+          <w:spacing w:val="0"/>
+          <w:sz w:val="18"/>
+          <w:szCs w:val="18"/>
+          <w:shd w:val="clear" w:fill="FFFFFF"/>
+          <w:lang w:val="es-CO"/>
+        </w:rPr>
+      </w:pPr>
+    </w:p>
+    <w:p>
+      <w:pPr>
+        <w:keepNext w:val="0"/>
+        <w:keepLines w:val="0"/>
+        <w:widowControl/>
+        <w:suppressLineNumbers w:val="0"/>
+        <w:shd w:val="clear" w:fill="FFFFFE"/>
+        <w:spacing w:line="270" w:lineRule="atLeast"/>
+        <w:ind w:firstLine="395"/>
+        <w:jc w:val="left"/>
+        <w:rPr>
+          <w:rFonts w:hint="default" w:ascii="Consolas" w:hAnsi="Consolas" w:eastAsia="Consolas" w:cs="Consolas"/>
+          <w:b w:val="0"/>
+          <w:bCs w:val="0"/>
+          <w:color w:val="000000"/>
+          <w:kern w:val="0"/>
+          <w:sz w:val="18"/>
+          <w:szCs w:val="18"/>
+          <w:shd w:val="clear" w:fill="FFFFFE"/>
+          <w:lang w:val="es-CO" w:eastAsia="zh-CN" w:bidi="ar"/>
+        </w:rPr>
+      </w:pPr>
+      <w:r>
+        <w:rPr>
+          <w:rFonts w:hint="default" w:ascii="Consolas" w:hAnsi="Consolas" w:eastAsia="Consolas" w:cs="Consolas"/>
+          <w:b w:val="0"/>
+          <w:bCs w:val="0"/>
+          <w:color w:val="000000"/>
+          <w:kern w:val="0"/>
+          <w:sz w:val="18"/>
+          <w:szCs w:val="18"/>
+          <w:shd w:val="clear" w:fill="FFFFFE"/>
+          <w:lang w:val="es-CO" w:eastAsia="zh-CN" w:bidi="ar"/>
+        </w:rPr>
+        <w:t>{</w:t>
+      </w:r>
+    </w:p>
+    <w:p>
+      <w:pPr>
+        <w:keepNext w:val="0"/>
+        <w:keepLines w:val="0"/>
+        <w:widowControl/>
+        <w:suppressLineNumbers w:val="0"/>
+        <w:shd w:val="clear" w:fill="FFFFFE"/>
+        <w:spacing w:line="270" w:lineRule="atLeast"/>
+        <w:ind w:firstLine="395"/>
+        <w:jc w:val="left"/>
+        <w:rPr>
+          <w:rFonts w:hint="default" w:ascii="Consolas" w:hAnsi="Consolas" w:eastAsia="Consolas" w:cs="Consolas"/>
+          <w:b w:val="0"/>
+          <w:bCs w:val="0"/>
+          <w:color w:val="000000"/>
+          <w:sz w:val="18"/>
+          <w:szCs w:val="18"/>
+        </w:rPr>
+      </w:pPr>
+      <w:r>
+        <w:rPr>
+          <w:rFonts w:hint="default" w:ascii="Consolas" w:hAnsi="Consolas" w:eastAsia="Consolas" w:cs="Consolas"/>
+          <w:b w:val="0"/>
+          <w:bCs w:val="0"/>
+          <w:color w:val="A31515"/>
+          <w:kern w:val="0"/>
+          <w:sz w:val="18"/>
+          <w:szCs w:val="18"/>
+          <w:shd w:val="clear" w:fill="FFFFFE"/>
+          <w:lang w:val="en-US" w:eastAsia="zh-CN" w:bidi="ar"/>
+        </w:rPr>
+        <w:t>"email"</w:t>
+      </w:r>
+      <w:r>
+        <w:rPr>
+          <w:rFonts w:hint="default" w:ascii="Consolas" w:hAnsi="Consolas" w:eastAsia="Consolas" w:cs="Consolas"/>
+          <w:b w:val="0"/>
+          <w:bCs w:val="0"/>
+          <w:color w:val="000000"/>
+          <w:kern w:val="0"/>
+          <w:sz w:val="18"/>
+          <w:szCs w:val="18"/>
+          <w:shd w:val="clear" w:fill="FFFFFE"/>
+          <w:lang w:val="en-US" w:eastAsia="zh-CN" w:bidi="ar"/>
+        </w:rPr>
+        <w:t>:</w:t>
+      </w:r>
+      <w:r>
+        <w:rPr>
+          <w:rFonts w:hint="default" w:ascii="Consolas" w:hAnsi="Consolas" w:eastAsia="Consolas" w:cs="Consolas"/>
+          <w:b w:val="0"/>
+          <w:bCs w:val="0"/>
+          <w:color w:val="0451A5"/>
+          <w:kern w:val="0"/>
+          <w:sz w:val="18"/>
+          <w:szCs w:val="18"/>
+          <w:shd w:val="clear" w:fill="FFFFFE"/>
+          <w:lang w:val="en-US" w:eastAsia="zh-CN" w:bidi="ar"/>
+        </w:rPr>
+        <w:t>"srojas@uniempresarial.com"</w:t>
+      </w:r>
+      <w:r>
+        <w:rPr>
+          <w:rFonts w:hint="default" w:ascii="Consolas" w:hAnsi="Consolas" w:eastAsia="Consolas" w:cs="Consolas"/>
+          <w:b w:val="0"/>
+          <w:bCs w:val="0"/>
+          <w:color w:val="000000"/>
+          <w:kern w:val="0"/>
+          <w:sz w:val="18"/>
+          <w:szCs w:val="18"/>
+          <w:shd w:val="clear" w:fill="FFFFFE"/>
+          <w:lang w:val="en-US" w:eastAsia="zh-CN" w:bidi="ar"/>
+        </w:rPr>
+        <w:t>,</w:t>
+      </w:r>
+    </w:p>
+    <w:p>
+      <w:pPr>
+        <w:keepNext w:val="0"/>
+        <w:keepLines w:val="0"/>
+        <w:widowControl/>
+        <w:suppressLineNumbers w:val="0"/>
+        <w:shd w:val="clear" w:fill="FFFFFE"/>
+        <w:spacing w:line="270" w:lineRule="atLeast"/>
+        <w:ind w:firstLine="395"/>
+        <w:jc w:val="left"/>
+        <w:rPr>
+          <w:rFonts w:hint="default" w:ascii="Consolas" w:hAnsi="Consolas" w:eastAsia="Consolas" w:cs="Consolas"/>
+          <w:b w:val="0"/>
+          <w:bCs w:val="0"/>
+          <w:color w:val="0451A5"/>
+          <w:kern w:val="0"/>
+          <w:sz w:val="18"/>
+          <w:szCs w:val="18"/>
+          <w:shd w:val="clear" w:fill="FFFFFE"/>
+          <w:lang w:val="en-US" w:eastAsia="zh-CN" w:bidi="ar"/>
+        </w:rPr>
+      </w:pPr>
+      <w:r>
+        <w:rPr>
+          <w:rFonts w:hint="default" w:ascii="Consolas" w:hAnsi="Consolas" w:eastAsia="Consolas" w:cs="Consolas"/>
+          <w:b w:val="0"/>
+          <w:bCs w:val="0"/>
+          <w:color w:val="A31515"/>
+          <w:kern w:val="0"/>
+          <w:sz w:val="18"/>
+          <w:szCs w:val="18"/>
+          <w:shd w:val="clear" w:fill="FFFFFE"/>
+          <w:lang w:val="en-US" w:eastAsia="zh-CN" w:bidi="ar"/>
+        </w:rPr>
+        <w:t>"password"</w:t>
+      </w:r>
+      <w:r>
+        <w:rPr>
+          <w:rFonts w:hint="default" w:ascii="Consolas" w:hAnsi="Consolas" w:eastAsia="Consolas" w:cs="Consolas"/>
+          <w:b w:val="0"/>
+          <w:bCs w:val="0"/>
+          <w:color w:val="000000"/>
+          <w:kern w:val="0"/>
+          <w:sz w:val="18"/>
+          <w:szCs w:val="18"/>
+          <w:shd w:val="clear" w:fill="FFFFFE"/>
+          <w:lang w:val="en-US" w:eastAsia="zh-CN" w:bidi="ar"/>
+        </w:rPr>
+        <w:t>:</w:t>
+      </w:r>
+      <w:r>
+        <w:rPr>
+          <w:rFonts w:hint="default" w:ascii="Consolas" w:hAnsi="Consolas" w:eastAsia="Consolas" w:cs="Consolas"/>
+          <w:b w:val="0"/>
+          <w:bCs w:val="0"/>
+          <w:color w:val="0451A5"/>
+          <w:kern w:val="0"/>
+          <w:sz w:val="18"/>
+          <w:szCs w:val="18"/>
+          <w:shd w:val="clear" w:fill="FFFFFE"/>
+          <w:lang w:val="en-US" w:eastAsia="zh-CN" w:bidi="ar"/>
+        </w:rPr>
+        <w:t>"#StivenRojas"</w:t>
+      </w:r>
+    </w:p>
+    <w:p>
+      <w:pPr>
+        <w:keepNext w:val="0"/>
+        <w:keepLines w:val="0"/>
+        <w:widowControl/>
+        <w:suppressLineNumbers w:val="0"/>
+        <w:shd w:val="clear" w:fill="FFFFFE"/>
+        <w:spacing w:line="270" w:lineRule="atLeast"/>
+        <w:ind w:firstLine="395"/>
+        <w:jc w:val="left"/>
+        <w:rPr>
+          <w:rFonts w:hint="default" w:ascii="Consolas" w:hAnsi="Consolas" w:eastAsia="Consolas" w:cs="Consolas"/>
+          <w:b w:val="0"/>
+          <w:bCs w:val="0"/>
+          <w:color w:val="000000"/>
+          <w:sz w:val="18"/>
+          <w:szCs w:val="18"/>
+        </w:rPr>
+      </w:pPr>
+      <w:r>
+        <w:rPr>
+          <w:rFonts w:hint="default" w:ascii="Consolas" w:hAnsi="Consolas" w:eastAsia="Consolas" w:cs="Consolas"/>
+          <w:b w:val="0"/>
+          <w:bCs w:val="0"/>
+          <w:color w:val="000000"/>
+          <w:kern w:val="0"/>
+          <w:sz w:val="18"/>
+          <w:szCs w:val="18"/>
+          <w:shd w:val="clear" w:fill="FFFFFE"/>
+          <w:lang w:val="en-US" w:eastAsia="zh-CN" w:bidi="ar"/>
+        </w:rPr>
+        <w:t>}</w:t>
+      </w:r>
+    </w:p>
+    <w:p>
+      <w:pPr>
+        <w:rPr>
+          <w:rFonts w:hint="default" w:ascii="Helvetica" w:hAnsi="Helvetica" w:eastAsia="Helvetica" w:cs="Helvetica"/>
+          <w:i w:val="0"/>
+          <w:iCs w:val="0"/>
+          <w:caps w:val="0"/>
+          <w:color w:val="212121"/>
+          <w:spacing w:val="0"/>
+          <w:sz w:val="18"/>
+          <w:szCs w:val="18"/>
+          <w:shd w:val="clear" w:fill="FFFFFF"/>
+          <w:lang w:val="es-CO"/>
+        </w:rPr>
+      </w:pPr>
+    </w:p>
+    <w:p>
+      <w:pPr>
+        <w:rPr>
+          <w:rFonts w:hint="default" w:ascii="Helvetica" w:hAnsi="Helvetica" w:eastAsia="Helvetica" w:cs="Helvetica"/>
+          <w:i w:val="0"/>
+          <w:iCs w:val="0"/>
           <w:color w:val="212121"/>
           <w:spacing w:val="0"/>
           <w:sz w:val="18"/>
@@ -1808,6 +2309,75 @@
         <w:ind w:firstLine="720" w:firstLineChars="0"/>
         <w:jc w:val="left"/>
         <w:rPr>
+          <w:rFonts w:hint="default" w:ascii="Consolas" w:hAnsi="Consolas" w:eastAsia="Consolas" w:cs="Consolas"/>
+          <w:b w:val="0"/>
+          <w:bCs w:val="0"/>
+          <w:color w:val="000000"/>
+          <w:kern w:val="0"/>
+          <w:sz w:val="18"/>
+          <w:szCs w:val="18"/>
+          <w:shd w:val="clear" w:fill="FFFFFE"/>
+          <w:lang w:val="en-US" w:eastAsia="zh-CN" w:bidi="ar"/>
+        </w:rPr>
+      </w:pPr>
+    </w:p>
+    <w:p>
+      <w:pPr>
+        <w:keepNext w:val="0"/>
+        <w:keepLines w:val="0"/>
+        <w:widowControl/>
+        <w:suppressLineNumbers w:val="0"/>
+        <w:shd w:val="clear" w:fill="FFFFFE"/>
+        <w:spacing w:line="270" w:lineRule="atLeast"/>
+        <w:ind w:firstLine="720" w:firstLineChars="0"/>
+        <w:jc w:val="left"/>
+        <w:rPr>
+          <w:rFonts w:hint="default" w:ascii="Consolas" w:hAnsi="Consolas" w:eastAsia="Consolas" w:cs="Consolas"/>
+          <w:b w:val="0"/>
+          <w:bCs w:val="0"/>
+          <w:color w:val="000000"/>
+          <w:kern w:val="0"/>
+          <w:sz w:val="18"/>
+          <w:szCs w:val="18"/>
+          <w:shd w:val="clear" w:fill="FFFFFE"/>
+          <w:lang w:val="en-US" w:eastAsia="zh-CN" w:bidi="ar"/>
+        </w:rPr>
+      </w:pPr>
+    </w:p>
+    <w:p>
+      <w:pPr>
+        <w:keepNext w:val="0"/>
+        <w:keepLines w:val="0"/>
+        <w:widowControl/>
+        <w:suppressLineNumbers w:val="0"/>
+        <w:shd w:val="clear" w:fill="FFFFFE"/>
+        <w:spacing w:line="270" w:lineRule="atLeast"/>
+        <w:ind w:firstLine="720" w:firstLineChars="0"/>
+        <w:jc w:val="left"/>
+        <w:rPr>
+          <w:rFonts w:hint="default" w:ascii="Consolas" w:hAnsi="Consolas" w:eastAsia="Consolas" w:cs="Consolas"/>
+          <w:b w:val="0"/>
+          <w:bCs w:val="0"/>
+          <w:color w:val="000000"/>
+          <w:kern w:val="0"/>
+          <w:sz w:val="18"/>
+          <w:szCs w:val="18"/>
+          <w:shd w:val="clear" w:fill="FFFFFE"/>
+          <w:lang w:val="en-US" w:eastAsia="zh-CN" w:bidi="ar"/>
+        </w:rPr>
+      </w:pPr>
+    </w:p>
+    <w:p>
+      <w:pPr>
+        <w:keepNext w:val="0"/>
+        <w:keepLines w:val="0"/>
+        <w:widowControl/>
+        <w:suppressLineNumbers w:val="0"/>
+        <w:shd w:val="clear" w:fill="FFFFFE"/>
+        <w:spacing w:line="270" w:lineRule="atLeast"/>
+        <w:ind w:firstLine="720" w:firstLineChars="0"/>
+        <w:jc w:val="left"/>
+        <w:rPr>
           <w:rFonts w:ascii="Consolas" w:hAnsi="Consolas" w:eastAsia="Consolas" w:cs="Consolas"/>
           <w:b w:val="0"/>
           <w:bCs w:val="0"/>
@@ -3094,6 +3664,7 @@
     <w:p>
       <w:pPr>
         <w:numPr>
+          <w:ilvl w:val="0"/>
           <w:numId w:val="0"/>
         </w:numPr>
         <w:rPr>
@@ -3107,7 +3678,6 @@
           <w:lang w:val="es-CO"/>
         </w:rPr>
         <w:tab/>
-        <w:t/>
       </w:r>
       <w:r>
         <w:rPr>
@@ -3115,6 +3685,12 @@
           <w:lang w:val="es-CO"/>
         </w:rPr>
         <w:tab/>
+      </w:r>
+      <w:r>
+        <w:rPr>
+          <w:rFonts w:hint="default"/>
+          <w:lang w:val="es-CO"/>
+        </w:rPr>
         <w:t>Note: the person can have or not idebtification document</w:t>
       </w:r>
     </w:p>
@@ -3492,21 +4068,7 @@
           <w:shd w:val="clear" w:fill="FFFFFE"/>
           <w:lang w:val="en-US" w:eastAsia="zh-CN" w:bidi="ar"/>
         </w:rPr>
-        <w:t>         </w:t>
-      </w:r>
-      <w:r>
-        <w:rPr>
-          <w:rFonts w:hint="default" w:ascii="Consolas" w:hAnsi="Consolas" w:eastAsia="Consolas" w:cs="Consolas"/>
-          <w:b w:val="0"/>
-          <w:bCs w:val="0"/>
-          <w:color w:val="000000"/>
-          <w:kern w:val="0"/>
-          <w:sz w:val="18"/>
-          <w:szCs w:val="18"/>
-          <w:shd w:val="clear" w:fill="FFFFFE"/>
-          <w:lang w:val="en-US" w:eastAsia="zh-CN" w:bidi="ar"/>
-        </w:rPr>
-        <w:t>{</w:t>
+        <w:t>         {</w:t>
       </w:r>
     </w:p>
     <w:p>
@@ -4716,6 +5278,1252 @@
           <w:lang w:val="es-CO"/>
         </w:rPr>
       </w:pPr>
+    </w:p>
+    <w:p>
+      <w:pPr>
+        <w:rPr>
+          <w:rFonts w:hint="default" w:ascii="Helvetica" w:hAnsi="Helvetica" w:eastAsia="Helvetica" w:cs="Helvetica"/>
+          <w:i w:val="0"/>
+          <w:iCs w:val="0"/>
+          <w:color w:val="212121"/>
+          <w:spacing w:val="0"/>
+          <w:sz w:val="18"/>
+          <w:szCs w:val="18"/>
+          <w:shd w:val="clear" w:fill="FFFFFF"/>
+          <w:lang w:val="es-CO"/>
+        </w:rPr>
+      </w:pPr>
+    </w:p>
+    <w:p>
+      <w:pPr>
+        <w:rPr>
+          <w:rFonts w:hint="default" w:ascii="Helvetica" w:hAnsi="Helvetica" w:eastAsia="Helvetica" w:cs="Helvetica"/>
+          <w:i w:val="0"/>
+          <w:iCs w:val="0"/>
+          <w:color w:val="212121"/>
+          <w:spacing w:val="0"/>
+          <w:sz w:val="18"/>
+          <w:szCs w:val="18"/>
+          <w:shd w:val="clear" w:fill="FFFFFF"/>
+          <w:lang w:val="es-CO"/>
+        </w:rPr>
+      </w:pPr>
+    </w:p>
+    <w:p>
+      <w:pPr>
+        <w:numPr>
+          <w:ilvl w:val="0"/>
+          <w:numId w:val="1"/>
+        </w:numPr>
+        <w:ind w:left="0" w:leftChars="0" w:firstLine="0" w:firstLineChars="0"/>
+        <w:rPr>
+          <w:rFonts w:hint="default"/>
+          <w:lang w:val="es-CO"/>
+        </w:rPr>
+      </w:pPr>
+      <w:r>
+        <w:rPr>
+          <w:rFonts w:hint="default"/>
+          <w:b/>
+          <w:bCs/>
+          <w:lang w:val="es-CO"/>
+        </w:rPr>
+        <w:t>Departaments</w:t>
+      </w:r>
+      <w:r>
+        <w:rPr>
+          <w:rFonts w:hint="default"/>
+          <w:lang w:val="es-CO"/>
+        </w:rPr>
+        <w:t>= The departments of colombia can be accessed using this service</w:t>
+      </w:r>
+    </w:p>
+    <w:p>
+      <w:pPr>
+        <w:numPr>
+          <w:numId w:val="0"/>
+        </w:numPr>
+        <w:rPr>
+          <w:rFonts w:hint="default"/>
+          <w:lang w:val="es-CO"/>
+        </w:rPr>
+      </w:pPr>
+    </w:p>
+    <w:p>
+      <w:pPr>
+        <w:ind w:firstLine="720" w:firstLineChars="0"/>
+        <w:rPr>
+          <w:rFonts w:hint="default"/>
+          <w:b/>
+          <w:bCs/>
+          <w:lang w:val="es-CO"/>
+        </w:rPr>
+      </w:pPr>
+      <w:r>
+        <w:rPr>
+          <w:rFonts w:hint="default"/>
+          <w:lang w:val="es-CO"/>
+        </w:rPr>
+        <w:tab/>
+      </w:r>
+      <w:r>
+        <w:rPr>
+          <w:rFonts w:hint="default"/>
+          <w:b/>
+          <w:bCs/>
+          <w:lang w:val="es-CO"/>
+        </w:rPr>
+        <w:t xml:space="preserve">GET           </w:t>
+      </w:r>
+      <w:r>
+        <w:rPr>
+          <w:rFonts w:ascii="Helvetica" w:hAnsi="Helvetica" w:eastAsia="Helvetica" w:cs="Helvetica"/>
+          <w:i w:val="0"/>
+          <w:iCs w:val="0"/>
+          <w:caps w:val="0"/>
+          <w:spacing w:val="0"/>
+          <w:sz w:val="18"/>
+          <w:szCs w:val="18"/>
+          <w:u w:val="none"/>
+          <w:shd w:val="clear" w:fill="FFFFFF"/>
+        </w:rPr>
+        <w:t>{{developLaborapp}}</w:t>
+      </w:r>
+      <w:r>
+        <w:rPr>
+          <w:rFonts w:hint="default" w:ascii="Helvetica" w:hAnsi="Helvetica" w:eastAsia="Helvetica" w:cs="Helvetica"/>
+          <w:i w:val="0"/>
+          <w:iCs w:val="0"/>
+          <w:caps w:val="0"/>
+          <w:color w:val="212121"/>
+          <w:spacing w:val="0"/>
+          <w:sz w:val="18"/>
+          <w:szCs w:val="18"/>
+          <w:shd w:val="clear" w:fill="FFFFFF"/>
+          <w:lang w:val="es-CO"/>
+        </w:rPr>
+        <w:t>deparments</w:t>
+      </w:r>
+      <w:r>
+        <w:rPr>
+          <w:rFonts w:hint="default" w:ascii="Helvetica" w:hAnsi="Helvetica" w:eastAsia="Helvetica" w:cs="Helvetica"/>
+          <w:i w:val="0"/>
+          <w:iCs w:val="0"/>
+          <w:caps w:val="0"/>
+          <w:color w:val="212121"/>
+          <w:spacing w:val="0"/>
+          <w:sz w:val="18"/>
+          <w:szCs w:val="18"/>
+          <w:shd w:val="clear" w:fill="FFFFFF"/>
+        </w:rPr>
+        <w:t>/?amount=one&amp;id=65</w:t>
+      </w:r>
+    </w:p>
+    <w:p>
+      <w:pPr>
+        <w:numPr>
+          <w:numId w:val="0"/>
+        </w:numPr>
+        <w:rPr>
+          <w:rFonts w:hint="default"/>
+          <w:lang w:val="es-CO"/>
+        </w:rPr>
+      </w:pPr>
+    </w:p>
+    <w:p>
+      <w:pPr>
+        <w:ind w:firstLine="2329" w:firstLineChars="1294"/>
+        <w:rPr>
+          <w:rFonts w:hint="default" w:ascii="Helvetica" w:hAnsi="Helvetica" w:eastAsia="Helvetica" w:cs="Helvetica"/>
+          <w:i w:val="0"/>
+          <w:iCs w:val="0"/>
+          <w:caps w:val="0"/>
+          <w:color w:val="212121"/>
+          <w:spacing w:val="0"/>
+          <w:sz w:val="18"/>
+          <w:szCs w:val="18"/>
+          <w:shd w:val="clear" w:fill="FFFFFF"/>
+          <w:lang w:val="es-CO"/>
+        </w:rPr>
+      </w:pPr>
+      <w:r>
+        <w:rPr>
+          <w:rFonts w:hint="default" w:ascii="Helvetica" w:hAnsi="Helvetica" w:eastAsia="Helvetica" w:cs="Helvetica"/>
+          <w:i w:val="0"/>
+          <w:iCs w:val="0"/>
+          <w:caps w:val="0"/>
+          <w:color w:val="212121"/>
+          <w:spacing w:val="0"/>
+          <w:sz w:val="18"/>
+          <w:szCs w:val="18"/>
+          <w:shd w:val="clear" w:fill="FFFFFF"/>
+          <w:lang w:val="es-CO"/>
+        </w:rPr>
+        <w:t>amount = all -&gt; you can get all deparments</w:t>
+      </w:r>
+    </w:p>
+    <w:p>
+      <w:pPr>
+        <w:ind w:firstLine="2329" w:firstLineChars="1294"/>
+        <w:rPr>
+          <w:rFonts w:hint="default" w:ascii="Helvetica" w:hAnsi="Helvetica" w:eastAsia="Helvetica" w:cs="Helvetica"/>
+          <w:b/>
+          <w:bCs/>
+          <w:i w:val="0"/>
+          <w:iCs w:val="0"/>
+          <w:caps w:val="0"/>
+          <w:color w:val="212121"/>
+          <w:spacing w:val="0"/>
+          <w:sz w:val="18"/>
+          <w:szCs w:val="18"/>
+          <w:shd w:val="clear" w:fill="FFFFFF"/>
+          <w:lang w:val="es-CO"/>
+        </w:rPr>
+      </w:pPr>
+      <w:r>
+        <w:rPr>
+          <w:rFonts w:hint="default" w:ascii="Helvetica" w:hAnsi="Helvetica" w:eastAsia="Helvetica" w:cs="Helvetica"/>
+          <w:i w:val="0"/>
+          <w:iCs w:val="0"/>
+          <w:caps w:val="0"/>
+          <w:color w:val="212121"/>
+          <w:spacing w:val="0"/>
+          <w:sz w:val="18"/>
+          <w:szCs w:val="18"/>
+          <w:shd w:val="clear" w:fill="FFFFFF"/>
+          <w:lang w:val="es-CO"/>
+        </w:rPr>
+        <w:t xml:space="preserve">amount = one -&gt; you can get one deparments identify with </w:t>
+      </w:r>
+      <w:r>
+        <w:rPr>
+          <w:rFonts w:hint="default" w:ascii="Helvetica" w:hAnsi="Helvetica" w:eastAsia="Helvetica" w:cs="Helvetica"/>
+          <w:b/>
+          <w:bCs/>
+          <w:i w:val="0"/>
+          <w:iCs w:val="0"/>
+          <w:caps w:val="0"/>
+          <w:color w:val="212121"/>
+          <w:spacing w:val="0"/>
+          <w:sz w:val="18"/>
+          <w:szCs w:val="18"/>
+          <w:shd w:val="clear" w:fill="FFFFFF"/>
+          <w:lang w:val="es-CO"/>
+        </w:rPr>
+        <w:t>id</w:t>
+      </w:r>
+    </w:p>
+    <w:p>
+      <w:pPr>
+        <w:ind w:firstLine="2330" w:firstLineChars="1294"/>
+        <w:rPr>
+          <w:rFonts w:hint="default" w:ascii="Helvetica" w:hAnsi="Helvetica" w:eastAsia="Helvetica" w:cs="Helvetica"/>
+          <w:b/>
+          <w:bCs/>
+          <w:i w:val="0"/>
+          <w:iCs w:val="0"/>
+          <w:caps w:val="0"/>
+          <w:color w:val="212121"/>
+          <w:spacing w:val="0"/>
+          <w:sz w:val="18"/>
+          <w:szCs w:val="18"/>
+          <w:shd w:val="clear" w:fill="FFFFFF"/>
+          <w:lang w:val="es-CO"/>
+        </w:rPr>
+      </w:pPr>
+    </w:p>
+    <w:p>
+      <w:pPr>
+        <w:rPr>
+          <w:rFonts w:hint="default" w:ascii="Helvetica" w:hAnsi="Helvetica" w:eastAsia="Helvetica" w:cs="Helvetica"/>
+          <w:b/>
+          <w:bCs/>
+          <w:i w:val="0"/>
+          <w:iCs w:val="0"/>
+          <w:caps w:val="0"/>
+          <w:color w:val="212121"/>
+          <w:spacing w:val="0"/>
+          <w:sz w:val="18"/>
+          <w:szCs w:val="18"/>
+          <w:shd w:val="clear" w:fill="FFFFFF"/>
+          <w:lang w:val="es-CO"/>
+        </w:rPr>
+      </w:pPr>
+    </w:p>
+    <w:p>
+      <w:pPr>
+        <w:numPr>
+          <w:ilvl w:val="0"/>
+          <w:numId w:val="1"/>
+        </w:numPr>
+        <w:ind w:left="0" w:leftChars="0" w:firstLine="0" w:firstLineChars="0"/>
+        <w:rPr>
+          <w:rFonts w:hint="default"/>
+          <w:lang w:val="es-CO"/>
+        </w:rPr>
+      </w:pPr>
+      <w:r>
+        <w:rPr>
+          <w:rFonts w:hint="default"/>
+          <w:b/>
+          <w:bCs/>
+          <w:lang w:val="es-CO"/>
+        </w:rPr>
+        <w:t>Municipios</w:t>
+      </w:r>
+      <w:r>
+        <w:rPr>
+          <w:rFonts w:hint="default"/>
+          <w:lang w:val="es-CO"/>
+        </w:rPr>
+        <w:t>= The Municipios of colombia can be accessed using this service</w:t>
+      </w:r>
+    </w:p>
+    <w:p>
+      <w:pPr>
+        <w:numPr>
+          <w:ilvl w:val="0"/>
+          <w:numId w:val="0"/>
+        </w:numPr>
+        <w:rPr>
+          <w:rFonts w:hint="default"/>
+          <w:lang w:val="es-CO"/>
+        </w:rPr>
+      </w:pPr>
+    </w:p>
+    <w:p>
+      <w:pPr>
+        <w:ind w:firstLine="720" w:firstLineChars="0"/>
+        <w:rPr>
+          <w:rFonts w:hint="default"/>
+          <w:b/>
+          <w:bCs/>
+          <w:lang w:val="es-CO"/>
+        </w:rPr>
+      </w:pPr>
+      <w:r>
+        <w:rPr>
+          <w:rFonts w:hint="default"/>
+          <w:lang w:val="es-CO"/>
+        </w:rPr>
+        <w:tab/>
+      </w:r>
+      <w:r>
+        <w:rPr>
+          <w:rFonts w:hint="default"/>
+          <w:b/>
+          <w:bCs/>
+          <w:lang w:val="es-CO"/>
+        </w:rPr>
+        <w:t xml:space="preserve">GET           </w:t>
+      </w:r>
+      <w:r>
+        <w:rPr>
+          <w:rFonts w:ascii="Helvetica" w:hAnsi="Helvetica" w:eastAsia="Helvetica" w:cs="Helvetica"/>
+          <w:i w:val="0"/>
+          <w:iCs w:val="0"/>
+          <w:caps w:val="0"/>
+          <w:spacing w:val="0"/>
+          <w:sz w:val="18"/>
+          <w:szCs w:val="18"/>
+          <w:u w:val="none"/>
+          <w:shd w:val="clear" w:fill="FFFFFF"/>
+        </w:rPr>
+        <w:t>{{developLaborapp}}</w:t>
+      </w:r>
+      <w:r>
+        <w:rPr>
+          <w:rFonts w:hint="default" w:ascii="Helvetica" w:hAnsi="Helvetica" w:eastAsia="Helvetica" w:cs="Helvetica"/>
+          <w:i w:val="0"/>
+          <w:iCs w:val="0"/>
+          <w:caps w:val="0"/>
+          <w:spacing w:val="0"/>
+          <w:sz w:val="18"/>
+          <w:szCs w:val="18"/>
+          <w:u w:val="none"/>
+          <w:shd w:val="clear" w:fill="FFFFFF"/>
+          <w:lang w:val="es-CO"/>
+        </w:rPr>
+        <w:t>municipios</w:t>
+      </w:r>
+      <w:r>
+        <w:rPr>
+          <w:rFonts w:hint="default" w:ascii="Helvetica" w:hAnsi="Helvetica" w:eastAsia="Helvetica" w:cs="Helvetica"/>
+          <w:i w:val="0"/>
+          <w:iCs w:val="0"/>
+          <w:caps w:val="0"/>
+          <w:color w:val="212121"/>
+          <w:spacing w:val="0"/>
+          <w:sz w:val="18"/>
+          <w:szCs w:val="18"/>
+          <w:shd w:val="clear" w:fill="FFFFFF"/>
+        </w:rPr>
+        <w:t>/?amount=one&amp;id=65</w:t>
+      </w:r>
+    </w:p>
+    <w:p>
+      <w:pPr>
+        <w:numPr>
+          <w:ilvl w:val="0"/>
+          <w:numId w:val="0"/>
+        </w:numPr>
+        <w:rPr>
+          <w:rFonts w:hint="default"/>
+          <w:lang w:val="es-CO"/>
+        </w:rPr>
+      </w:pPr>
+    </w:p>
+    <w:p>
+      <w:pPr>
+        <w:ind w:firstLine="2329" w:firstLineChars="1294"/>
+        <w:rPr>
+          <w:rFonts w:hint="default" w:ascii="Helvetica" w:hAnsi="Helvetica" w:eastAsia="Helvetica" w:cs="Helvetica"/>
+          <w:i w:val="0"/>
+          <w:iCs w:val="0"/>
+          <w:caps w:val="0"/>
+          <w:color w:val="212121"/>
+          <w:spacing w:val="0"/>
+          <w:sz w:val="18"/>
+          <w:szCs w:val="18"/>
+          <w:shd w:val="clear" w:fill="FFFFFF"/>
+          <w:lang w:val="es-CO"/>
+        </w:rPr>
+      </w:pPr>
+      <w:r>
+        <w:rPr>
+          <w:rFonts w:hint="default" w:ascii="Helvetica" w:hAnsi="Helvetica" w:eastAsia="Helvetica" w:cs="Helvetica"/>
+          <w:i w:val="0"/>
+          <w:iCs w:val="0"/>
+          <w:caps w:val="0"/>
+          <w:color w:val="212121"/>
+          <w:spacing w:val="0"/>
+          <w:sz w:val="18"/>
+          <w:szCs w:val="18"/>
+          <w:shd w:val="clear" w:fill="FFFFFF"/>
+          <w:lang w:val="es-CO"/>
+        </w:rPr>
+        <w:t>amount = one -&gt; you can get one municpio</w:t>
+      </w:r>
+    </w:p>
+    <w:p>
+      <w:pPr>
+        <w:ind w:firstLine="2329" w:firstLineChars="1294"/>
+        <w:rPr>
+          <w:rFonts w:hint="default" w:ascii="Helvetica" w:hAnsi="Helvetica" w:eastAsia="Helvetica" w:cs="Helvetica"/>
+          <w:b/>
+          <w:bCs/>
+          <w:i w:val="0"/>
+          <w:iCs w:val="0"/>
+          <w:caps w:val="0"/>
+          <w:color w:val="212121"/>
+          <w:spacing w:val="0"/>
+          <w:sz w:val="18"/>
+          <w:szCs w:val="18"/>
+          <w:shd w:val="clear" w:fill="FFFFFF"/>
+          <w:lang w:val="es-CO"/>
+        </w:rPr>
+      </w:pPr>
+      <w:r>
+        <w:rPr>
+          <w:rFonts w:hint="default" w:ascii="Helvetica" w:hAnsi="Helvetica" w:eastAsia="Helvetica" w:cs="Helvetica"/>
+          <w:i w:val="0"/>
+          <w:iCs w:val="0"/>
+          <w:caps w:val="0"/>
+          <w:color w:val="212121"/>
+          <w:spacing w:val="0"/>
+          <w:sz w:val="18"/>
+          <w:szCs w:val="18"/>
+          <w:shd w:val="clear" w:fill="FFFFFF"/>
+          <w:lang w:val="es-CO"/>
+        </w:rPr>
+        <w:t xml:space="preserve">amount = all -&gt; you can get one municipios that belong to a deparment </w:t>
+      </w:r>
+      <w:r>
+        <w:rPr>
+          <w:rFonts w:hint="default" w:ascii="Helvetica" w:hAnsi="Helvetica" w:eastAsia="Helvetica" w:cs="Helvetica"/>
+          <w:i w:val="0"/>
+          <w:iCs w:val="0"/>
+          <w:caps w:val="0"/>
+          <w:color w:val="212121"/>
+          <w:spacing w:val="0"/>
+          <w:sz w:val="18"/>
+          <w:szCs w:val="18"/>
+          <w:shd w:val="clear" w:fill="FFFFFF"/>
+          <w:lang w:val="es-CO"/>
+        </w:rPr>
+        <w:tab/>
+        <w:t/>
+      </w:r>
+      <w:r>
+        <w:rPr>
+          <w:rFonts w:hint="default" w:ascii="Helvetica" w:hAnsi="Helvetica" w:eastAsia="Helvetica" w:cs="Helvetica"/>
+          <w:i w:val="0"/>
+          <w:iCs w:val="0"/>
+          <w:caps w:val="0"/>
+          <w:color w:val="212121"/>
+          <w:spacing w:val="0"/>
+          <w:sz w:val="18"/>
+          <w:szCs w:val="18"/>
+          <w:shd w:val="clear" w:fill="FFFFFF"/>
+          <w:lang w:val="es-CO"/>
+        </w:rPr>
+        <w:tab/>
+        <w:t/>
+      </w:r>
+      <w:r>
+        <w:rPr>
+          <w:rFonts w:hint="default" w:ascii="Helvetica" w:hAnsi="Helvetica" w:eastAsia="Helvetica" w:cs="Helvetica"/>
+          <w:i w:val="0"/>
+          <w:iCs w:val="0"/>
+          <w:caps w:val="0"/>
+          <w:color w:val="212121"/>
+          <w:spacing w:val="0"/>
+          <w:sz w:val="18"/>
+          <w:szCs w:val="18"/>
+          <w:shd w:val="clear" w:fill="FFFFFF"/>
+          <w:lang w:val="es-CO"/>
+        </w:rPr>
+        <w:tab/>
+        <w:t/>
+      </w:r>
+      <w:r>
+        <w:rPr>
+          <w:rFonts w:hint="default" w:ascii="Helvetica" w:hAnsi="Helvetica" w:eastAsia="Helvetica" w:cs="Helvetica"/>
+          <w:i w:val="0"/>
+          <w:iCs w:val="0"/>
+          <w:caps w:val="0"/>
+          <w:color w:val="212121"/>
+          <w:spacing w:val="0"/>
+          <w:sz w:val="18"/>
+          <w:szCs w:val="18"/>
+          <w:shd w:val="clear" w:fill="FFFFFF"/>
+          <w:lang w:val="es-CO"/>
+        </w:rPr>
+        <w:tab/>
+        <w:t/>
+      </w:r>
+      <w:r>
+        <w:rPr>
+          <w:rFonts w:hint="default" w:ascii="Helvetica" w:hAnsi="Helvetica" w:eastAsia="Helvetica" w:cs="Helvetica"/>
+          <w:i w:val="0"/>
+          <w:iCs w:val="0"/>
+          <w:caps w:val="0"/>
+          <w:color w:val="212121"/>
+          <w:spacing w:val="0"/>
+          <w:sz w:val="18"/>
+          <w:szCs w:val="18"/>
+          <w:shd w:val="clear" w:fill="FFFFFF"/>
+          <w:lang w:val="es-CO"/>
+        </w:rPr>
+        <w:tab/>
+        <w:t xml:space="preserve"> identified by </w:t>
+      </w:r>
+      <w:r>
+        <w:rPr>
+          <w:rFonts w:hint="default" w:ascii="Helvetica" w:hAnsi="Helvetica" w:eastAsia="Helvetica" w:cs="Helvetica"/>
+          <w:b/>
+          <w:bCs/>
+          <w:i w:val="0"/>
+          <w:iCs w:val="0"/>
+          <w:caps w:val="0"/>
+          <w:color w:val="212121"/>
+          <w:spacing w:val="0"/>
+          <w:sz w:val="18"/>
+          <w:szCs w:val="18"/>
+          <w:shd w:val="clear" w:fill="FFFFFF"/>
+          <w:lang w:val="es-CO"/>
+        </w:rPr>
+        <w:t>id</w:t>
+      </w:r>
+    </w:p>
+    <w:p>
+      <w:pPr>
+        <w:ind w:firstLine="2330" w:firstLineChars="1294"/>
+        <w:rPr>
+          <w:rFonts w:hint="default" w:ascii="Helvetica" w:hAnsi="Helvetica" w:eastAsia="Helvetica" w:cs="Helvetica"/>
+          <w:b w:val="0"/>
+          <w:bCs w:val="0"/>
+          <w:i w:val="0"/>
+          <w:iCs w:val="0"/>
+          <w:caps w:val="0"/>
+          <w:color w:val="212121"/>
+          <w:spacing w:val="0"/>
+          <w:sz w:val="18"/>
+          <w:szCs w:val="18"/>
+          <w:shd w:val="clear" w:fill="FFFFFF"/>
+          <w:lang w:val="es-CO"/>
+        </w:rPr>
+      </w:pPr>
+      <w:r>
+        <w:rPr>
+          <w:rFonts w:hint="default" w:ascii="Helvetica" w:hAnsi="Helvetica" w:eastAsia="Helvetica" w:cs="Helvetica"/>
+          <w:b/>
+          <w:bCs/>
+          <w:i w:val="0"/>
+          <w:iCs w:val="0"/>
+          <w:caps w:val="0"/>
+          <w:color w:val="212121"/>
+          <w:spacing w:val="0"/>
+          <w:sz w:val="18"/>
+          <w:szCs w:val="18"/>
+          <w:shd w:val="clear" w:fill="FFFFFF"/>
+          <w:lang w:val="es-CO"/>
+        </w:rPr>
+        <w:t xml:space="preserve"> </w:t>
+      </w:r>
+      <w:r>
+        <w:rPr>
+          <w:rFonts w:hint="default" w:ascii="Helvetica" w:hAnsi="Helvetica" w:eastAsia="Helvetica" w:cs="Helvetica"/>
+          <w:b/>
+          <w:bCs/>
+          <w:i w:val="0"/>
+          <w:iCs w:val="0"/>
+          <w:caps w:val="0"/>
+          <w:color w:val="212121"/>
+          <w:spacing w:val="0"/>
+          <w:sz w:val="18"/>
+          <w:szCs w:val="18"/>
+          <w:shd w:val="clear" w:fill="FFFFFF"/>
+          <w:lang w:val="es-CO"/>
+        </w:rPr>
+        <w:tab/>
+        <w:t/>
+      </w:r>
+      <w:r>
+        <w:rPr>
+          <w:rFonts w:hint="default" w:ascii="Helvetica" w:hAnsi="Helvetica" w:eastAsia="Helvetica" w:cs="Helvetica"/>
+          <w:b/>
+          <w:bCs/>
+          <w:i w:val="0"/>
+          <w:iCs w:val="0"/>
+          <w:caps w:val="0"/>
+          <w:color w:val="212121"/>
+          <w:spacing w:val="0"/>
+          <w:sz w:val="18"/>
+          <w:szCs w:val="18"/>
+          <w:shd w:val="clear" w:fill="FFFFFF"/>
+          <w:lang w:val="es-CO"/>
+        </w:rPr>
+        <w:tab/>
+      </w:r>
+      <w:r>
+        <w:rPr>
+          <w:rFonts w:hint="default" w:ascii="Helvetica" w:hAnsi="Helvetica" w:eastAsia="Helvetica" w:cs="Helvetica"/>
+          <w:b/>
+          <w:bCs/>
+          <w:i w:val="0"/>
+          <w:iCs w:val="0"/>
+          <w:color w:val="212121"/>
+          <w:spacing w:val="0"/>
+          <w:sz w:val="18"/>
+          <w:szCs w:val="18"/>
+          <w:shd w:val="clear" w:fill="FFFFFF"/>
+          <w:lang w:val="es-CO"/>
+        </w:rPr>
+        <w:t>F</w:t>
+      </w:r>
+      <w:r>
+        <w:rPr>
+          <w:rFonts w:hint="default" w:ascii="Helvetica" w:hAnsi="Helvetica" w:eastAsia="Helvetica" w:cs="Helvetica"/>
+          <w:b/>
+          <w:bCs/>
+          <w:i w:val="0"/>
+          <w:iCs w:val="0"/>
+          <w:caps w:val="0"/>
+          <w:color w:val="212121"/>
+          <w:spacing w:val="0"/>
+          <w:sz w:val="18"/>
+          <w:szCs w:val="18"/>
+          <w:shd w:val="clear" w:fill="FFFFFF"/>
+          <w:lang w:val="es-CO"/>
+        </w:rPr>
+        <w:t xml:space="preserve">or example: </w:t>
+      </w:r>
+      <w:r>
+        <w:rPr>
+          <w:rFonts w:hint="default" w:ascii="Helvetica" w:hAnsi="Helvetica" w:eastAsia="Helvetica" w:cs="Helvetica"/>
+          <w:b w:val="0"/>
+          <w:bCs w:val="0"/>
+          <w:i w:val="0"/>
+          <w:iCs w:val="0"/>
+          <w:caps w:val="0"/>
+          <w:color w:val="212121"/>
+          <w:spacing w:val="0"/>
+          <w:sz w:val="18"/>
+          <w:szCs w:val="18"/>
+          <w:shd w:val="clear" w:fill="FFFFFF"/>
+          <w:lang w:val="es-CO"/>
+        </w:rPr>
+        <w:t>CUNDINAMARCA have the id 25, then</w:t>
+      </w:r>
+      <w:r>
+        <w:rPr>
+          <w:rFonts w:hint="default" w:ascii="Helvetica" w:hAnsi="Helvetica" w:eastAsia="Helvetica" w:cs="Helvetica"/>
+          <w:b w:val="0"/>
+          <w:bCs w:val="0"/>
+          <w:i w:val="0"/>
+          <w:iCs w:val="0"/>
+          <w:caps w:val="0"/>
+          <w:color w:val="212121"/>
+          <w:spacing w:val="0"/>
+          <w:sz w:val="18"/>
+          <w:szCs w:val="18"/>
+          <w:shd w:val="clear" w:fill="FFFFFF"/>
+          <w:lang w:val="es-CO"/>
+        </w:rPr>
+        <w:tab/>
+        <w:t/>
+      </w:r>
+      <w:r>
+        <w:rPr>
+          <w:rFonts w:hint="default" w:ascii="Helvetica" w:hAnsi="Helvetica" w:eastAsia="Helvetica" w:cs="Helvetica"/>
+          <w:b w:val="0"/>
+          <w:bCs w:val="0"/>
+          <w:i w:val="0"/>
+          <w:iCs w:val="0"/>
+          <w:caps w:val="0"/>
+          <w:color w:val="212121"/>
+          <w:spacing w:val="0"/>
+          <w:sz w:val="18"/>
+          <w:szCs w:val="18"/>
+          <w:shd w:val="clear" w:fill="FFFFFF"/>
+          <w:lang w:val="es-CO"/>
+        </w:rPr>
+        <w:tab/>
+        <w:t/>
+      </w:r>
+      <w:r>
+        <w:rPr>
+          <w:rFonts w:hint="default" w:ascii="Helvetica" w:hAnsi="Helvetica" w:eastAsia="Helvetica" w:cs="Helvetica"/>
+          <w:b w:val="0"/>
+          <w:bCs w:val="0"/>
+          <w:i w:val="0"/>
+          <w:iCs w:val="0"/>
+          <w:caps w:val="0"/>
+          <w:color w:val="212121"/>
+          <w:spacing w:val="0"/>
+          <w:sz w:val="18"/>
+          <w:szCs w:val="18"/>
+          <w:shd w:val="clear" w:fill="FFFFFF"/>
+          <w:lang w:val="es-CO"/>
+        </w:rPr>
+        <w:tab/>
+        <w:t/>
+      </w:r>
+      <w:r>
+        <w:rPr>
+          <w:rFonts w:hint="default" w:ascii="Helvetica" w:hAnsi="Helvetica" w:eastAsia="Helvetica" w:cs="Helvetica"/>
+          <w:b w:val="0"/>
+          <w:bCs w:val="0"/>
+          <w:i w:val="0"/>
+          <w:iCs w:val="0"/>
+          <w:caps w:val="0"/>
+          <w:color w:val="212121"/>
+          <w:spacing w:val="0"/>
+          <w:sz w:val="18"/>
+          <w:szCs w:val="18"/>
+          <w:shd w:val="clear" w:fill="FFFFFF"/>
+          <w:lang w:val="es-CO"/>
+        </w:rPr>
+        <w:tab/>
+        <w:t/>
+      </w:r>
+      <w:r>
+        <w:rPr>
+          <w:rFonts w:hint="default" w:ascii="Helvetica" w:hAnsi="Helvetica" w:eastAsia="Helvetica" w:cs="Helvetica"/>
+          <w:b w:val="0"/>
+          <w:bCs w:val="0"/>
+          <w:i w:val="0"/>
+          <w:iCs w:val="0"/>
+          <w:caps w:val="0"/>
+          <w:color w:val="212121"/>
+          <w:spacing w:val="0"/>
+          <w:sz w:val="18"/>
+          <w:szCs w:val="18"/>
+          <w:shd w:val="clear" w:fill="FFFFFF"/>
+          <w:lang w:val="es-CO"/>
+        </w:rPr>
+        <w:tab/>
+        <w:t/>
+      </w:r>
+      <w:r>
+        <w:rPr>
+          <w:rFonts w:hint="default" w:ascii="Helvetica" w:hAnsi="Helvetica" w:eastAsia="Helvetica" w:cs="Helvetica"/>
+          <w:b w:val="0"/>
+          <w:bCs w:val="0"/>
+          <w:i w:val="0"/>
+          <w:iCs w:val="0"/>
+          <w:caps w:val="0"/>
+          <w:color w:val="212121"/>
+          <w:spacing w:val="0"/>
+          <w:sz w:val="18"/>
+          <w:szCs w:val="18"/>
+          <w:shd w:val="clear" w:fill="FFFFFF"/>
+          <w:lang w:val="es-CO"/>
+        </w:rPr>
+        <w:tab/>
+        <w:t xml:space="preserve">                       when the cliente send in the params the id= </w:t>
+      </w:r>
+      <w:r>
+        <w:rPr>
+          <w:rFonts w:hint="default" w:ascii="Helvetica" w:hAnsi="Helvetica" w:eastAsia="Helvetica" w:cs="Helvetica"/>
+          <w:b w:val="0"/>
+          <w:bCs w:val="0"/>
+          <w:i w:val="0"/>
+          <w:iCs w:val="0"/>
+          <w:caps w:val="0"/>
+          <w:color w:val="212121"/>
+          <w:spacing w:val="0"/>
+          <w:sz w:val="18"/>
+          <w:szCs w:val="18"/>
+          <w:shd w:val="clear" w:fill="FFFFFF"/>
+          <w:lang w:val="es-CO"/>
+        </w:rPr>
+        <w:tab/>
+        <w:t/>
+      </w:r>
+      <w:r>
+        <w:rPr>
+          <w:rFonts w:hint="default" w:ascii="Helvetica" w:hAnsi="Helvetica" w:eastAsia="Helvetica" w:cs="Helvetica"/>
+          <w:b w:val="0"/>
+          <w:bCs w:val="0"/>
+          <w:i w:val="0"/>
+          <w:iCs w:val="0"/>
+          <w:caps w:val="0"/>
+          <w:color w:val="212121"/>
+          <w:spacing w:val="0"/>
+          <w:sz w:val="18"/>
+          <w:szCs w:val="18"/>
+          <w:shd w:val="clear" w:fill="FFFFFF"/>
+          <w:lang w:val="es-CO"/>
+        </w:rPr>
+        <w:tab/>
+        <w:t/>
+      </w:r>
+      <w:r>
+        <w:rPr>
+          <w:rFonts w:hint="default" w:ascii="Helvetica" w:hAnsi="Helvetica" w:eastAsia="Helvetica" w:cs="Helvetica"/>
+          <w:b w:val="0"/>
+          <w:bCs w:val="0"/>
+          <w:i w:val="0"/>
+          <w:iCs w:val="0"/>
+          <w:caps w:val="0"/>
+          <w:color w:val="212121"/>
+          <w:spacing w:val="0"/>
+          <w:sz w:val="18"/>
+          <w:szCs w:val="18"/>
+          <w:shd w:val="clear" w:fill="FFFFFF"/>
+          <w:lang w:val="es-CO"/>
+        </w:rPr>
+        <w:tab/>
+        <w:t/>
+      </w:r>
+      <w:r>
+        <w:rPr>
+          <w:rFonts w:hint="default" w:ascii="Helvetica" w:hAnsi="Helvetica" w:eastAsia="Helvetica" w:cs="Helvetica"/>
+          <w:b w:val="0"/>
+          <w:bCs w:val="0"/>
+          <w:i w:val="0"/>
+          <w:iCs w:val="0"/>
+          <w:caps w:val="0"/>
+          <w:color w:val="212121"/>
+          <w:spacing w:val="0"/>
+          <w:sz w:val="18"/>
+          <w:szCs w:val="18"/>
+          <w:shd w:val="clear" w:fill="FFFFFF"/>
+          <w:lang w:val="es-CO"/>
+        </w:rPr>
+        <w:tab/>
+        <w:t/>
+      </w:r>
+      <w:r>
+        <w:rPr>
+          <w:rFonts w:hint="default" w:ascii="Helvetica" w:hAnsi="Helvetica" w:eastAsia="Helvetica" w:cs="Helvetica"/>
+          <w:b w:val="0"/>
+          <w:bCs w:val="0"/>
+          <w:i w:val="0"/>
+          <w:iCs w:val="0"/>
+          <w:caps w:val="0"/>
+          <w:color w:val="212121"/>
+          <w:spacing w:val="0"/>
+          <w:sz w:val="18"/>
+          <w:szCs w:val="18"/>
+          <w:shd w:val="clear" w:fill="FFFFFF"/>
+          <w:lang w:val="es-CO"/>
+        </w:rPr>
+        <w:tab/>
+        <w:t/>
+      </w:r>
+      <w:r>
+        <w:rPr>
+          <w:rFonts w:hint="default" w:ascii="Helvetica" w:hAnsi="Helvetica" w:eastAsia="Helvetica" w:cs="Helvetica"/>
+          <w:b w:val="0"/>
+          <w:bCs w:val="0"/>
+          <w:i w:val="0"/>
+          <w:iCs w:val="0"/>
+          <w:caps w:val="0"/>
+          <w:color w:val="212121"/>
+          <w:spacing w:val="0"/>
+          <w:sz w:val="18"/>
+          <w:szCs w:val="18"/>
+          <w:shd w:val="clear" w:fill="FFFFFF"/>
+          <w:lang w:val="es-CO"/>
+        </w:rPr>
+        <w:tab/>
+        <w:t xml:space="preserve">         25 and amount = all, then the service return </w:t>
+      </w:r>
+      <w:r>
+        <w:rPr>
+          <w:rFonts w:hint="default" w:ascii="Helvetica" w:hAnsi="Helvetica" w:eastAsia="Helvetica" w:cs="Helvetica"/>
+          <w:b w:val="0"/>
+          <w:bCs w:val="0"/>
+          <w:i w:val="0"/>
+          <w:iCs w:val="0"/>
+          <w:caps w:val="0"/>
+          <w:color w:val="212121"/>
+          <w:spacing w:val="0"/>
+          <w:sz w:val="18"/>
+          <w:szCs w:val="18"/>
+          <w:shd w:val="clear" w:fill="FFFFFF"/>
+          <w:lang w:val="es-CO"/>
+        </w:rPr>
+        <w:tab/>
+        <w:t/>
+      </w:r>
+      <w:r>
+        <w:rPr>
+          <w:rFonts w:hint="default" w:ascii="Helvetica" w:hAnsi="Helvetica" w:eastAsia="Helvetica" w:cs="Helvetica"/>
+          <w:b w:val="0"/>
+          <w:bCs w:val="0"/>
+          <w:i w:val="0"/>
+          <w:iCs w:val="0"/>
+          <w:caps w:val="0"/>
+          <w:color w:val="212121"/>
+          <w:spacing w:val="0"/>
+          <w:sz w:val="18"/>
+          <w:szCs w:val="18"/>
+          <w:shd w:val="clear" w:fill="FFFFFF"/>
+          <w:lang w:val="es-CO"/>
+        </w:rPr>
+        <w:tab/>
+        <w:t/>
+      </w:r>
+      <w:r>
+        <w:rPr>
+          <w:rFonts w:hint="default" w:ascii="Helvetica" w:hAnsi="Helvetica" w:eastAsia="Helvetica" w:cs="Helvetica"/>
+          <w:b w:val="0"/>
+          <w:bCs w:val="0"/>
+          <w:i w:val="0"/>
+          <w:iCs w:val="0"/>
+          <w:caps w:val="0"/>
+          <w:color w:val="212121"/>
+          <w:spacing w:val="0"/>
+          <w:sz w:val="18"/>
+          <w:szCs w:val="18"/>
+          <w:shd w:val="clear" w:fill="FFFFFF"/>
+          <w:lang w:val="es-CO"/>
+        </w:rPr>
+        <w:tab/>
+        <w:t/>
+      </w:r>
+      <w:r>
+        <w:rPr>
+          <w:rFonts w:hint="default" w:ascii="Helvetica" w:hAnsi="Helvetica" w:eastAsia="Helvetica" w:cs="Helvetica"/>
+          <w:b w:val="0"/>
+          <w:bCs w:val="0"/>
+          <w:i w:val="0"/>
+          <w:iCs w:val="0"/>
+          <w:caps w:val="0"/>
+          <w:color w:val="212121"/>
+          <w:spacing w:val="0"/>
+          <w:sz w:val="18"/>
+          <w:szCs w:val="18"/>
+          <w:shd w:val="clear" w:fill="FFFFFF"/>
+          <w:lang w:val="es-CO"/>
+        </w:rPr>
+        <w:tab/>
+        <w:t/>
+      </w:r>
+      <w:r>
+        <w:rPr>
+          <w:rFonts w:hint="default" w:ascii="Helvetica" w:hAnsi="Helvetica" w:eastAsia="Helvetica" w:cs="Helvetica"/>
+          <w:b w:val="0"/>
+          <w:bCs w:val="0"/>
+          <w:i w:val="0"/>
+          <w:iCs w:val="0"/>
+          <w:caps w:val="0"/>
+          <w:color w:val="212121"/>
+          <w:spacing w:val="0"/>
+          <w:sz w:val="18"/>
+          <w:szCs w:val="18"/>
+          <w:shd w:val="clear" w:fill="FFFFFF"/>
+          <w:lang w:val="es-CO"/>
+        </w:rPr>
+        <w:tab/>
+        <w:t/>
+      </w:r>
+      <w:r>
+        <w:rPr>
+          <w:rFonts w:hint="default" w:ascii="Helvetica" w:hAnsi="Helvetica" w:eastAsia="Helvetica" w:cs="Helvetica"/>
+          <w:b w:val="0"/>
+          <w:bCs w:val="0"/>
+          <w:i w:val="0"/>
+          <w:iCs w:val="0"/>
+          <w:caps w:val="0"/>
+          <w:color w:val="212121"/>
+          <w:spacing w:val="0"/>
+          <w:sz w:val="18"/>
+          <w:szCs w:val="18"/>
+          <w:shd w:val="clear" w:fill="FFFFFF"/>
+          <w:lang w:val="es-CO"/>
+        </w:rPr>
+        <w:tab/>
+        <w:t xml:space="preserve">         all municipos of Cundinamarca</w:t>
+      </w:r>
+      <w:bookmarkStart w:id="0" w:name="_GoBack"/>
+      <w:bookmarkEnd w:id="0"/>
+      <w:r>
+        <w:rPr>
+          <w:rFonts w:hint="default" w:ascii="Helvetica" w:hAnsi="Helvetica" w:eastAsia="Helvetica" w:cs="Helvetica"/>
+          <w:b w:val="0"/>
+          <w:bCs w:val="0"/>
+          <w:i w:val="0"/>
+          <w:iCs w:val="0"/>
+          <w:caps w:val="0"/>
+          <w:color w:val="212121"/>
+          <w:spacing w:val="0"/>
+          <w:sz w:val="18"/>
+          <w:szCs w:val="18"/>
+          <w:shd w:val="clear" w:fill="FFFFFF"/>
+          <w:lang w:val="es-CO"/>
+        </w:rPr>
+        <w:t xml:space="preserve">   </w:t>
+      </w:r>
+    </w:p>
+    <w:p>
+      <w:pPr>
+        <w:ind w:firstLine="2329" w:firstLineChars="1294"/>
+        <w:rPr>
+          <w:rFonts w:hint="default" w:ascii="Helvetica" w:hAnsi="Helvetica" w:eastAsia="Helvetica" w:cs="Helvetica"/>
+          <w:b w:val="0"/>
+          <w:bCs w:val="0"/>
+          <w:i w:val="0"/>
+          <w:iCs w:val="0"/>
+          <w:caps w:val="0"/>
+          <w:color w:val="212121"/>
+          <w:spacing w:val="0"/>
+          <w:sz w:val="18"/>
+          <w:szCs w:val="18"/>
+          <w:shd w:val="clear" w:fill="FFFFFF"/>
+          <w:lang w:val="es-CO"/>
+        </w:rPr>
+      </w:pPr>
+    </w:p>
+    <w:p>
+      <w:pPr>
+        <w:ind w:firstLine="2330" w:firstLineChars="1294"/>
+        <w:rPr>
+          <w:rFonts w:hint="default" w:ascii="Helvetica" w:hAnsi="Helvetica" w:eastAsia="Helvetica" w:cs="Helvetica"/>
+          <w:b/>
+          <w:bCs/>
+          <w:i w:val="0"/>
+          <w:iCs w:val="0"/>
+          <w:caps w:val="0"/>
+          <w:color w:val="212121"/>
+          <w:spacing w:val="0"/>
+          <w:sz w:val="18"/>
+          <w:szCs w:val="18"/>
+          <w:shd w:val="clear" w:fill="FFFFFF"/>
+          <w:lang w:val="es-CO"/>
+        </w:rPr>
+      </w:pPr>
+      <w:r>
+        <w:rPr>
+          <w:rFonts w:hint="default" w:ascii="Helvetica" w:hAnsi="Helvetica" w:eastAsia="Helvetica" w:cs="Helvetica"/>
+          <w:b/>
+          <w:bCs/>
+          <w:i w:val="0"/>
+          <w:iCs w:val="0"/>
+          <w:caps w:val="0"/>
+          <w:color w:val="212121"/>
+          <w:spacing w:val="0"/>
+          <w:sz w:val="18"/>
+          <w:szCs w:val="18"/>
+          <w:shd w:val="clear" w:fill="FFFFFF"/>
+          <w:lang w:val="es-CO"/>
+        </w:rPr>
+        <w:tab/>
+        <w:t/>
+      </w:r>
+      <w:r>
+        <w:rPr>
+          <w:rFonts w:hint="default" w:ascii="Helvetica" w:hAnsi="Helvetica" w:eastAsia="Helvetica" w:cs="Helvetica"/>
+          <w:b/>
+          <w:bCs/>
+          <w:i w:val="0"/>
+          <w:iCs w:val="0"/>
+          <w:caps w:val="0"/>
+          <w:color w:val="212121"/>
+          <w:spacing w:val="0"/>
+          <w:sz w:val="18"/>
+          <w:szCs w:val="18"/>
+          <w:shd w:val="clear" w:fill="FFFFFF"/>
+          <w:lang w:val="es-CO"/>
+        </w:rPr>
+        <w:tab/>
+        <w:t/>
+      </w:r>
+      <w:r>
+        <w:rPr>
+          <w:rFonts w:hint="default" w:ascii="Helvetica" w:hAnsi="Helvetica" w:eastAsia="Helvetica" w:cs="Helvetica"/>
+          <w:b/>
+          <w:bCs/>
+          <w:i w:val="0"/>
+          <w:iCs w:val="0"/>
+          <w:caps w:val="0"/>
+          <w:color w:val="212121"/>
+          <w:spacing w:val="0"/>
+          <w:sz w:val="18"/>
+          <w:szCs w:val="18"/>
+          <w:shd w:val="clear" w:fill="FFFFFF"/>
+          <w:lang w:val="es-CO"/>
+        </w:rPr>
+        <w:tab/>
+      </w:r>
+    </w:p>
+    <w:p>
+      <w:pPr>
+        <w:numPr>
+          <w:ilvl w:val="0"/>
+          <w:numId w:val="0"/>
+        </w:numPr>
+        <w:ind w:leftChars="0"/>
+        <w:rPr>
+          <w:rFonts w:hint="default"/>
+          <w:lang w:val="es-CO"/>
+        </w:rPr>
+      </w:pPr>
+      <w:r>
+        <w:rPr>
+          <w:rFonts w:hint="default"/>
+          <w:lang w:val="es-CO"/>
+        </w:rPr>
+        <w:tab/>
+      </w:r>
+      <w:r>
+        <w:rPr>
+          <w:rFonts w:hint="default"/>
+          <w:lang w:val="es-CO"/>
+        </w:rPr>
+        <w:tab/>
+      </w:r>
+    </w:p>
+    <w:p>
+      <w:pPr>
+        <w:numPr>
+          <w:ilvl w:val="0"/>
+          <w:numId w:val="0"/>
+        </w:numPr>
+        <w:ind w:leftChars="0"/>
+        <w:rPr>
+          <w:rFonts w:hint="default"/>
+          <w:lang w:val="es-CO"/>
+        </w:rPr>
+      </w:pPr>
+      <w:r>
+        <w:rPr>
+          <w:rFonts w:hint="default"/>
+          <w:lang w:val="es-CO"/>
+        </w:rPr>
+        <w:tab/>
+      </w:r>
+      <w:r>
+        <w:rPr>
+          <w:rFonts w:hint="default"/>
+          <w:lang w:val="es-CO"/>
+        </w:rPr>
+        <w:tab/>
+      </w:r>
+      <w:r>
+        <w:rPr>
+          <w:rFonts w:hint="default"/>
+          <w:lang w:val="es-CO"/>
+        </w:rPr>
+        <w:t xml:space="preserve"> </w:t>
+      </w:r>
+    </w:p>
+    <w:p>
+      <w:pPr>
+        <w:rPr>
+          <w:rFonts w:hint="default" w:ascii="Helvetica" w:hAnsi="Helvetica" w:eastAsia="Helvetica" w:cs="Helvetica"/>
+          <w:b/>
+          <w:bCs/>
+          <w:i w:val="0"/>
+          <w:iCs w:val="0"/>
+          <w:caps w:val="0"/>
+          <w:color w:val="212121"/>
+          <w:spacing w:val="0"/>
+          <w:sz w:val="18"/>
+          <w:szCs w:val="18"/>
+          <w:shd w:val="clear" w:fill="FFFFFF"/>
+          <w:lang w:val="es-CO"/>
+        </w:rPr>
+      </w:pPr>
+    </w:p>
+    <w:p>
+      <w:pPr>
+        <w:numPr>
+          <w:numId w:val="0"/>
+        </w:numPr>
+        <w:ind w:leftChars="0"/>
+        <w:rPr>
+          <w:rFonts w:hint="default"/>
+          <w:lang w:val="es-CO"/>
+        </w:rPr>
+      </w:pPr>
+      <w:r>
+        <w:rPr>
+          <w:rFonts w:hint="default"/>
+          <w:lang w:val="es-CO"/>
+        </w:rPr>
+        <w:tab/>
+        <w:t/>
+      </w:r>
+      <w:r>
+        <w:rPr>
+          <w:rFonts w:hint="default"/>
+          <w:lang w:val="es-CO"/>
+        </w:rPr>
+        <w:tab/>
+      </w:r>
+    </w:p>
+    <w:p>
+      <w:pPr>
+        <w:numPr>
+          <w:numId w:val="0"/>
+        </w:numPr>
+        <w:ind w:leftChars="0"/>
+        <w:rPr>
+          <w:rFonts w:hint="default"/>
+          <w:lang w:val="es-CO"/>
+        </w:rPr>
+      </w:pPr>
+      <w:r>
+        <w:rPr>
+          <w:rFonts w:hint="default"/>
+          <w:lang w:val="es-CO"/>
+        </w:rPr>
+        <w:tab/>
+        <w:t/>
+      </w:r>
+      <w:r>
+        <w:rPr>
+          <w:rFonts w:hint="default"/>
+          <w:lang w:val="es-CO"/>
+        </w:rPr>
+        <w:tab/>
+        <w:t xml:space="preserve"> </w:t>
+      </w:r>
     </w:p>
     <w:p>
       <w:pPr>
@@ -4838,7 +6646,7 @@
     <w:lsdException w:qFormat="1" w:unhideWhenUsed="0" w:uiPriority="0" w:semiHidden="0" w:name="Title"/>
     <w:lsdException w:unhideWhenUsed="0" w:uiPriority="0" w:semiHidden="0" w:name="Closing"/>
     <w:lsdException w:unhideWhenUsed="0" w:uiPriority="0" w:semiHidden="0" w:name="Signature"/>
-    <w:lsdException w:unhideWhenUsed="0" w:uiPriority="0" w:name="Default Paragraph Font"/>
+    <w:lsdException w:qFormat="1" w:unhideWhenUsed="0" w:uiPriority="0" w:name="Default Paragraph Font"/>
     <w:lsdException w:unhideWhenUsed="0" w:uiPriority="0" w:semiHidden="0" w:name="Body Text"/>
     <w:lsdException w:unhideWhenUsed="0" w:uiPriority="0" w:semiHidden="0" w:name="Body Text Indent"/>
     <w:lsdException w:unhideWhenUsed="0" w:uiPriority="0" w:semiHidden="0" w:name="List Continue"/>
@@ -4876,7 +6684,7 @@
     <w:lsdException w:unhideWhenUsed="0" w:uiPriority="0" w:semiHidden="0" w:name="HTML Sample"/>
     <w:lsdException w:unhideWhenUsed="0" w:uiPriority="0" w:semiHidden="0" w:name="HTML Typewriter"/>
     <w:lsdException w:unhideWhenUsed="0" w:uiPriority="0" w:semiHidden="0" w:name="HTML Variable"/>
-    <w:lsdException w:unhideWhenUsed="0" w:uiPriority="0" w:name="Normal Table"/>
+    <w:lsdException w:qFormat="1" w:unhideWhenUsed="0" w:uiPriority="0" w:name="Normal Table"/>
     <w:lsdException w:unhideWhenUsed="0" w:uiPriority="0" w:semiHidden="0" w:name="annotation subject"/>
     <w:lsdException w:unhideWhenUsed="0" w:uiPriority="0" w:semiHidden="0" w:name="Table Simple 1"/>
     <w:lsdException w:unhideWhenUsed="0" w:uiPriority="0" w:semiHidden="0" w:name="Table Simple 2"/>
@@ -5034,11 +6842,13 @@
   <w:style w:type="character" w:default="1" w:styleId="2">
     <w:name w:val="Default Paragraph Font"/>
     <w:semiHidden/>
+    <w:qFormat/>
     <w:uiPriority w:val="0"/>
   </w:style>
   <w:style w:type="table" w:default="1" w:styleId="3">
     <w:name w:val="Normal Table"/>
     <w:semiHidden/>
+    <w:qFormat/>
     <w:uiPriority w:val="0"/>
     <w:tblPr>
       <w:tblCellMar>

</xml_diff>

<commit_message>
consultorio jurídico was add successfull
</commit_message>
<xml_diff>
--- a/DocumentationLaborappService.docx
+++ b/DocumentationLaborappService.docx
@@ -3691,7 +3691,7 @@
           <w:rFonts w:hint="default"/>
           <w:lang w:val="es-CO"/>
         </w:rPr>
-        <w:t>Note: the person can have or not idebtification document</w:t>
+        <w:t>Note: the person can have or not identification document</w:t>
       </w:r>
     </w:p>
     <w:p>
@@ -5341,6 +5341,7 @@
     <w:p>
       <w:pPr>
         <w:numPr>
+          <w:ilvl w:val="0"/>
           <w:numId w:val="0"/>
         </w:numPr>
         <w:rPr>
@@ -5422,6 +5423,7 @@
     <w:p>
       <w:pPr>
         <w:numPr>
+          <w:ilvl w:val="0"/>
           <w:numId w:val="0"/>
         </w:numPr>
         <w:rPr>
@@ -5752,7 +5754,6 @@
           <w:lang w:val="es-CO"/>
         </w:rPr>
         <w:tab/>
-        <w:t/>
       </w:r>
       <w:r>
         <w:rPr>
@@ -5768,7 +5769,6 @@
           <w:lang w:val="es-CO"/>
         </w:rPr>
         <w:tab/>
-        <w:t/>
       </w:r>
       <w:r>
         <w:rPr>
@@ -5784,7 +5784,6 @@
           <w:lang w:val="es-CO"/>
         </w:rPr>
         <w:tab/>
-        <w:t/>
       </w:r>
       <w:r>
         <w:rPr>
@@ -5800,7 +5799,6 @@
           <w:lang w:val="es-CO"/>
         </w:rPr>
         <w:tab/>
-        <w:t/>
       </w:r>
       <w:r>
         <w:rPr>
@@ -5816,6 +5814,20 @@
           <w:lang w:val="es-CO"/>
         </w:rPr>
         <w:tab/>
+      </w:r>
+      <w:r>
+        <w:rPr>
+          <w:rFonts w:hint="default" w:ascii="Helvetica" w:hAnsi="Helvetica" w:eastAsia="Helvetica" w:cs="Helvetica"/>
+          <w:i w:val="0"/>
+          <w:iCs w:val="0"/>
+          <w:caps w:val="0"/>
+          <w:color w:val="212121"/>
+          <w:spacing w:val="0"/>
+          <w:sz w:val="18"/>
+          <w:szCs w:val="18"/>
+          <w:shd w:val="clear" w:fill="FFFFFF"/>
+          <w:lang w:val="es-CO"/>
+        </w:rPr>
         <w:t xml:space="preserve"> identified by </w:t>
       </w:r>
       <w:r>
@@ -5887,7 +5899,6 @@
           <w:lang w:val="es-CO"/>
         </w:rPr>
         <w:tab/>
-        <w:t/>
       </w:r>
       <w:r>
         <w:rPr>
@@ -5972,7 +5983,6 @@
           <w:lang w:val="es-CO"/>
         </w:rPr>
         <w:tab/>
-        <w:t/>
       </w:r>
       <w:r>
         <w:rPr>
@@ -5990,7 +6000,6 @@
           <w:lang w:val="es-CO"/>
         </w:rPr>
         <w:tab/>
-        <w:t/>
       </w:r>
       <w:r>
         <w:rPr>
@@ -6008,7 +6017,6 @@
           <w:lang w:val="es-CO"/>
         </w:rPr>
         <w:tab/>
-        <w:t/>
       </w:r>
       <w:r>
         <w:rPr>
@@ -6026,7 +6034,6 @@
           <w:lang w:val="es-CO"/>
         </w:rPr>
         <w:tab/>
-        <w:t/>
       </w:r>
       <w:r>
         <w:rPr>
@@ -6044,7 +6051,6 @@
           <w:lang w:val="es-CO"/>
         </w:rPr>
         <w:tab/>
-        <w:t/>
       </w:r>
       <w:r>
         <w:rPr>
@@ -6062,6 +6068,22 @@
           <w:lang w:val="es-CO"/>
         </w:rPr>
         <w:tab/>
+      </w:r>
+      <w:r>
+        <w:rPr>
+          <w:rFonts w:hint="default" w:ascii="Helvetica" w:hAnsi="Helvetica" w:eastAsia="Helvetica" w:cs="Helvetica"/>
+          <w:b w:val="0"/>
+          <w:bCs w:val="0"/>
+          <w:i w:val="0"/>
+          <w:iCs w:val="0"/>
+          <w:caps w:val="0"/>
+          <w:color w:val="212121"/>
+          <w:spacing w:val="0"/>
+          <w:sz w:val="18"/>
+          <w:szCs w:val="18"/>
+          <w:shd w:val="clear" w:fill="FFFFFF"/>
+          <w:lang w:val="es-CO"/>
+        </w:rPr>
         <w:t xml:space="preserve">                       when the cliente send in the params the id= </w:t>
       </w:r>
       <w:r>
@@ -6080,7 +6102,6 @@
           <w:lang w:val="es-CO"/>
         </w:rPr>
         <w:tab/>
-        <w:t/>
       </w:r>
       <w:r>
         <w:rPr>
@@ -6098,7 +6119,6 @@
           <w:lang w:val="es-CO"/>
         </w:rPr>
         <w:tab/>
-        <w:t/>
       </w:r>
       <w:r>
         <w:rPr>
@@ -6116,7 +6136,6 @@
           <w:lang w:val="es-CO"/>
         </w:rPr>
         <w:tab/>
-        <w:t/>
       </w:r>
       <w:r>
         <w:rPr>
@@ -6134,7 +6153,6 @@
           <w:lang w:val="es-CO"/>
         </w:rPr>
         <w:tab/>
-        <w:t/>
       </w:r>
       <w:r>
         <w:rPr>
@@ -6152,7 +6170,6 @@
           <w:lang w:val="es-CO"/>
         </w:rPr>
         <w:tab/>
-        <w:t/>
       </w:r>
       <w:r>
         <w:rPr>
@@ -6170,6 +6187,22 @@
           <w:lang w:val="es-CO"/>
         </w:rPr>
         <w:tab/>
+      </w:r>
+      <w:r>
+        <w:rPr>
+          <w:rFonts w:hint="default" w:ascii="Helvetica" w:hAnsi="Helvetica" w:eastAsia="Helvetica" w:cs="Helvetica"/>
+          <w:b w:val="0"/>
+          <w:bCs w:val="0"/>
+          <w:i w:val="0"/>
+          <w:iCs w:val="0"/>
+          <w:caps w:val="0"/>
+          <w:color w:val="212121"/>
+          <w:spacing w:val="0"/>
+          <w:sz w:val="18"/>
+          <w:szCs w:val="18"/>
+          <w:shd w:val="clear" w:fill="FFFFFF"/>
+          <w:lang w:val="es-CO"/>
+        </w:rPr>
         <w:t xml:space="preserve">         25 and amount = all, then the service return </w:t>
       </w:r>
       <w:r>
@@ -6188,7 +6221,6 @@
           <w:lang w:val="es-CO"/>
         </w:rPr>
         <w:tab/>
-        <w:t/>
       </w:r>
       <w:r>
         <w:rPr>
@@ -6206,7 +6238,6 @@
           <w:lang w:val="es-CO"/>
         </w:rPr>
         <w:tab/>
-        <w:t/>
       </w:r>
       <w:r>
         <w:rPr>
@@ -6224,7 +6255,6 @@
           <w:lang w:val="es-CO"/>
         </w:rPr>
         <w:tab/>
-        <w:t/>
       </w:r>
       <w:r>
         <w:rPr>
@@ -6242,7 +6272,6 @@
           <w:lang w:val="es-CO"/>
         </w:rPr>
         <w:tab/>
-        <w:t/>
       </w:r>
       <w:r>
         <w:rPr>
@@ -6260,7 +6289,6 @@
           <w:lang w:val="es-CO"/>
         </w:rPr>
         <w:tab/>
-        <w:t/>
       </w:r>
       <w:r>
         <w:rPr>
@@ -6278,26 +6306,23 @@
           <w:lang w:val="es-CO"/>
         </w:rPr>
         <w:tab/>
-        <w:t xml:space="preserve">         all municipos of Cundinamarca</w:t>
-      </w:r>
-      <w:bookmarkStart w:id="0" w:name="_GoBack"/>
-      <w:bookmarkEnd w:id="0"/>
-      <w:r>
-        <w:rPr>
-          <w:rFonts w:hint="default" w:ascii="Helvetica" w:hAnsi="Helvetica" w:eastAsia="Helvetica" w:cs="Helvetica"/>
-          <w:b w:val="0"/>
-          <w:bCs w:val="0"/>
-          <w:i w:val="0"/>
-          <w:iCs w:val="0"/>
-          <w:caps w:val="0"/>
-          <w:color w:val="212121"/>
-          <w:spacing w:val="0"/>
-          <w:sz w:val="18"/>
-          <w:szCs w:val="18"/>
-          <w:shd w:val="clear" w:fill="FFFFFF"/>
-          <w:lang w:val="es-CO"/>
-        </w:rPr>
-        <w:t xml:space="preserve">   </w:t>
+      </w:r>
+      <w:r>
+        <w:rPr>
+          <w:rFonts w:hint="default" w:ascii="Helvetica" w:hAnsi="Helvetica" w:eastAsia="Helvetica" w:cs="Helvetica"/>
+          <w:b w:val="0"/>
+          <w:bCs w:val="0"/>
+          <w:i w:val="0"/>
+          <w:iCs w:val="0"/>
+          <w:caps w:val="0"/>
+          <w:color w:val="212121"/>
+          <w:spacing w:val="0"/>
+          <w:sz w:val="18"/>
+          <w:szCs w:val="18"/>
+          <w:shd w:val="clear" w:fill="FFFFFF"/>
+          <w:lang w:val="es-CO"/>
+        </w:rPr>
+        <w:t xml:space="preserve">         all municipos of Cundinamarca   </w:t>
       </w:r>
     </w:p>
     <w:p>
@@ -6353,7 +6378,6 @@
           <w:lang w:val="es-CO"/>
         </w:rPr>
         <w:tab/>
-        <w:t/>
       </w:r>
       <w:r>
         <w:rPr>
@@ -6371,7 +6395,6 @@
           <w:lang w:val="es-CO"/>
         </w:rPr>
         <w:tab/>
-        <w:t/>
       </w:r>
       <w:r>
         <w:rPr>
@@ -6473,6 +6496,7 @@
     <w:p>
       <w:pPr>
         <w:numPr>
+          <w:ilvl w:val="0"/>
           <w:numId w:val="0"/>
         </w:numPr>
         <w:ind w:leftChars="0"/>
@@ -6487,7 +6511,6 @@
           <w:lang w:val="es-CO"/>
         </w:rPr>
         <w:tab/>
-        <w:t/>
       </w:r>
       <w:r>
         <w:rPr>
@@ -6495,6 +6518,104 @@
           <w:lang w:val="es-CO"/>
         </w:rPr>
         <w:tab/>
+      </w:r>
+    </w:p>
+    <w:p>
+      <w:pPr>
+        <w:numPr>
+          <w:ilvl w:val="0"/>
+          <w:numId w:val="0"/>
+        </w:numPr>
+        <w:ind w:leftChars="0"/>
+        <w:rPr>
+          <w:rFonts w:hint="default"/>
+          <w:lang w:val="es-CO"/>
+        </w:rPr>
+      </w:pPr>
+    </w:p>
+    <w:p>
+      <w:pPr>
+        <w:numPr>
+          <w:ilvl w:val="0"/>
+          <w:numId w:val="0"/>
+        </w:numPr>
+        <w:ind w:leftChars="0"/>
+        <w:rPr>
+          <w:rFonts w:hint="default"/>
+          <w:lang w:val="es-CO"/>
+        </w:rPr>
+      </w:pPr>
+    </w:p>
+    <w:p>
+      <w:pPr>
+        <w:numPr>
+          <w:ilvl w:val="0"/>
+          <w:numId w:val="0"/>
+        </w:numPr>
+        <w:ind w:leftChars="0"/>
+        <w:rPr>
+          <w:rFonts w:hint="default"/>
+          <w:lang w:val="es-CO"/>
+        </w:rPr>
+      </w:pPr>
+      <w:r>
+        <w:rPr>
+          <w:rFonts w:hint="default"/>
+          <w:lang w:val="es-CO"/>
+        </w:rPr>
+        <w:tab/>
+      </w:r>
+      <w:r>
+        <w:rPr>
+          <w:rFonts w:hint="default"/>
+          <w:lang w:val="es-CO"/>
+        </w:rPr>
+        <w:tab/>
+      </w:r>
+      <w:r>
+        <w:rPr>
+          <w:rFonts w:hint="default"/>
+          <w:lang w:val="es-CO"/>
+        </w:rPr>
+        <w:t xml:space="preserve"> </w:t>
+      </w:r>
+    </w:p>
+    <w:p>
+      <w:pPr>
+        <w:numPr>
+          <w:ilvl w:val="0"/>
+          <w:numId w:val="1"/>
+        </w:numPr>
+        <w:ind w:left="0" w:leftChars="0" w:firstLine="0" w:firstLineChars="0"/>
+        <w:rPr>
+          <w:rFonts w:hint="default" w:ascii="Helvetica" w:hAnsi="Helvetica" w:eastAsia="Helvetica" w:cs="Helvetica"/>
+          <w:b/>
+          <w:bCs/>
+          <w:i w:val="0"/>
+          <w:iCs w:val="0"/>
+          <w:color w:val="212121"/>
+          <w:spacing w:val="0"/>
+          <w:sz w:val="18"/>
+          <w:szCs w:val="18"/>
+          <w:shd w:val="clear" w:fill="FFFFFF"/>
+          <w:lang w:val="es-CO"/>
+        </w:rPr>
+      </w:pPr>
+      <w:r>
+        <w:rPr>
+          <w:rFonts w:hint="default" w:ascii="Helvetica" w:hAnsi="Helvetica" w:eastAsia="Helvetica" w:cs="Helvetica"/>
+          <w:b/>
+          <w:bCs/>
+          <w:i w:val="0"/>
+          <w:iCs w:val="0"/>
+          <w:color w:val="212121"/>
+          <w:spacing w:val="0"/>
+          <w:sz w:val="18"/>
+          <w:szCs w:val="18"/>
+          <w:shd w:val="clear" w:fill="FFFFFF"/>
+          <w:lang w:val="es-CO"/>
+        </w:rPr>
+        <w:t xml:space="preserve">Consultrio Jurídico </w:t>
       </w:r>
     </w:p>
     <w:p>
@@ -6502,33 +6623,2059 @@
         <w:numPr>
           <w:numId w:val="0"/>
         </w:numPr>
-        <w:ind w:leftChars="0"/>
+        <w:rPr>
+          <w:rFonts w:hint="default" w:ascii="Helvetica" w:hAnsi="Helvetica" w:eastAsia="Helvetica" w:cs="Helvetica"/>
+          <w:b/>
+          <w:bCs/>
+          <w:i w:val="0"/>
+          <w:iCs w:val="0"/>
+          <w:color w:val="212121"/>
+          <w:spacing w:val="0"/>
+          <w:sz w:val="18"/>
+          <w:szCs w:val="18"/>
+          <w:shd w:val="clear" w:fill="FFFFFF"/>
+          <w:lang w:val="es-CO"/>
+        </w:rPr>
+      </w:pPr>
+    </w:p>
+    <w:p>
+      <w:pPr>
+        <w:numPr>
+          <w:numId w:val="0"/>
+        </w:numPr>
+        <w:rPr>
+          <w:rFonts w:hint="default" w:ascii="Helvetica" w:hAnsi="Helvetica" w:eastAsia="Helvetica" w:cs="Helvetica"/>
+          <w:b/>
+          <w:bCs/>
+          <w:i w:val="0"/>
+          <w:iCs w:val="0"/>
+          <w:color w:val="212121"/>
+          <w:spacing w:val="0"/>
+          <w:sz w:val="18"/>
+          <w:szCs w:val="18"/>
+          <w:shd w:val="clear" w:fill="FFFFFF"/>
+          <w:lang w:val="es-CO"/>
+        </w:rPr>
+      </w:pPr>
+    </w:p>
+    <w:p>
+      <w:pPr>
+        <w:rPr>
+          <w:rFonts w:hint="default" w:ascii="Helvetica" w:hAnsi="Helvetica" w:eastAsia="Helvetica" w:cs="Helvetica"/>
+          <w:i w:val="0"/>
+          <w:iCs w:val="0"/>
+          <w:color w:val="212121"/>
+          <w:spacing w:val="0"/>
+          <w:sz w:val="18"/>
+          <w:szCs w:val="18"/>
+          <w:shd w:val="clear" w:fill="FFFFFF"/>
+          <w:lang w:val="es-CO"/>
+        </w:rPr>
+      </w:pPr>
+    </w:p>
+    <w:p>
+      <w:pPr>
+        <w:rPr>
+          <w:rFonts w:hint="default" w:ascii="Helvetica" w:hAnsi="Helvetica" w:eastAsia="Helvetica" w:cs="Helvetica"/>
+          <w:i w:val="0"/>
+          <w:iCs w:val="0"/>
+          <w:color w:val="212121"/>
+          <w:spacing w:val="0"/>
+          <w:sz w:val="18"/>
+          <w:szCs w:val="18"/>
+          <w:shd w:val="clear" w:fill="FFFFFF"/>
+          <w:lang w:val="es-CO"/>
+        </w:rPr>
+      </w:pPr>
+    </w:p>
+    <w:p>
+      <w:pPr>
+        <w:ind w:firstLine="720" w:firstLineChars="0"/>
         <w:rPr>
           <w:rFonts w:hint="default"/>
+          <w:b/>
+          <w:bCs/>
           <w:lang w:val="es-CO"/>
         </w:rPr>
       </w:pPr>
       <w:r>
         <w:rPr>
           <w:rFonts w:hint="default"/>
-          <w:lang w:val="es-CO"/>
+          <w:b/>
+          <w:bCs/>
+          <w:lang w:val="es-CO"/>
+        </w:rPr>
+        <w:t xml:space="preserve">GET </w:t>
+      </w:r>
+    </w:p>
+    <w:p>
+      <w:pPr>
+        <w:ind w:firstLine="720" w:firstLineChars="0"/>
+        <w:rPr>
+          <w:rFonts w:hint="default"/>
+          <w:lang w:val="es-CO"/>
+        </w:rPr>
+      </w:pPr>
+    </w:p>
+    <w:p>
+      <w:pPr>
+        <w:ind w:firstLine="896" w:firstLineChars="498"/>
+        <w:rPr>
+          <w:rFonts w:hint="default" w:ascii="Helvetica" w:hAnsi="Helvetica" w:eastAsia="Helvetica" w:cs="Helvetica"/>
+          <w:i w:val="0"/>
+          <w:iCs w:val="0"/>
+          <w:caps w:val="0"/>
+          <w:color w:val="212121"/>
+          <w:spacing w:val="0"/>
+          <w:sz w:val="18"/>
+          <w:szCs w:val="18"/>
+          <w:shd w:val="clear" w:fill="FFFFFF"/>
+        </w:rPr>
+      </w:pPr>
+      <w:r>
+        <w:rPr>
+          <w:rFonts w:ascii="Helvetica" w:hAnsi="Helvetica" w:eastAsia="Helvetica" w:cs="Helvetica"/>
+          <w:i w:val="0"/>
+          <w:iCs w:val="0"/>
+          <w:caps w:val="0"/>
+          <w:spacing w:val="0"/>
+          <w:sz w:val="18"/>
+          <w:szCs w:val="18"/>
+          <w:u w:val="none"/>
+          <w:shd w:val="clear" w:fill="FFFFFF"/>
+        </w:rPr>
+        <w:t>{{laborappEndPoint}}</w:t>
+      </w:r>
+      <w:r>
+        <w:rPr>
+          <w:rFonts w:hint="default" w:ascii="Helvetica" w:hAnsi="Helvetica" w:eastAsia="Helvetica" w:cs="Helvetica"/>
+          <w:i w:val="0"/>
+          <w:iCs w:val="0"/>
+          <w:caps w:val="0"/>
+          <w:color w:val="212121"/>
+          <w:spacing w:val="0"/>
+          <w:sz w:val="18"/>
+          <w:szCs w:val="18"/>
+          <w:shd w:val="clear" w:fill="FFFFFF"/>
+        </w:rPr>
+        <w:t>persona/</w:t>
+      </w:r>
+      <w:r>
+        <w:rPr>
+          <w:rFonts w:hint="default" w:ascii="Helvetica" w:hAnsi="Helvetica" w:eastAsia="Helvetica" w:cs="Helvetica"/>
+          <w:i w:val="0"/>
+          <w:iCs w:val="0"/>
+          <w:caps w:val="0"/>
+          <w:color w:val="212121"/>
+          <w:spacing w:val="0"/>
+          <w:sz w:val="18"/>
+          <w:szCs w:val="18"/>
+          <w:shd w:val="clear" w:fill="FFFFFF"/>
+          <w:lang w:val="es-CO"/>
+        </w:rPr>
+        <w:t>consultorios</w:t>
+      </w:r>
+      <w:r>
+        <w:rPr>
+          <w:rFonts w:hint="default" w:ascii="Helvetica" w:hAnsi="Helvetica" w:eastAsia="Helvetica" w:cs="Helvetica"/>
+          <w:i w:val="0"/>
+          <w:iCs w:val="0"/>
+          <w:caps w:val="0"/>
+          <w:color w:val="212121"/>
+          <w:spacing w:val="0"/>
+          <w:sz w:val="18"/>
+          <w:szCs w:val="18"/>
+          <w:shd w:val="clear" w:fill="FFFFFF"/>
+        </w:rPr>
+        <w:t>?amount=all&amp;id=1</w:t>
+      </w:r>
+    </w:p>
+    <w:p>
+      <w:pPr>
+        <w:ind w:firstLine="896" w:firstLineChars="498"/>
+        <w:rPr>
+          <w:rFonts w:hint="default" w:ascii="Helvetica" w:hAnsi="Helvetica" w:eastAsia="Helvetica" w:cs="Helvetica"/>
+          <w:i w:val="0"/>
+          <w:iCs w:val="0"/>
+          <w:caps w:val="0"/>
+          <w:color w:val="212121"/>
+          <w:spacing w:val="0"/>
+          <w:sz w:val="18"/>
+          <w:szCs w:val="18"/>
+          <w:shd w:val="clear" w:fill="FFFFFF"/>
+        </w:rPr>
+      </w:pPr>
+    </w:p>
+    <w:p>
+      <w:pPr>
+        <w:ind w:firstLine="896" w:firstLineChars="498"/>
+        <w:rPr>
+          <w:rFonts w:hint="default" w:ascii="Helvetica" w:hAnsi="Helvetica" w:eastAsia="Helvetica" w:cs="Helvetica"/>
+          <w:i w:val="0"/>
+          <w:iCs w:val="0"/>
+          <w:caps w:val="0"/>
+          <w:color w:val="212121"/>
+          <w:spacing w:val="0"/>
+          <w:sz w:val="18"/>
+          <w:szCs w:val="18"/>
+          <w:shd w:val="clear" w:fill="FFFFFF"/>
+          <w:lang w:val="es-CO"/>
+        </w:rPr>
+      </w:pPr>
+      <w:r>
+        <w:rPr>
+          <w:rFonts w:hint="default" w:ascii="Helvetica" w:hAnsi="Helvetica" w:eastAsia="Helvetica" w:cs="Helvetica"/>
+          <w:i w:val="0"/>
+          <w:iCs w:val="0"/>
+          <w:caps w:val="0"/>
+          <w:color w:val="212121"/>
+          <w:spacing w:val="0"/>
+          <w:sz w:val="18"/>
+          <w:szCs w:val="18"/>
+          <w:shd w:val="clear" w:fill="FFFFFF"/>
+          <w:lang w:val="es-CO"/>
+        </w:rPr>
+        <w:t>amount = all -&gt; you can get all consultorios</w:t>
+      </w:r>
+    </w:p>
+    <w:p>
+      <w:pPr>
+        <w:ind w:firstLine="896" w:firstLineChars="498"/>
+        <w:rPr>
+          <w:rFonts w:hint="default" w:ascii="Helvetica" w:hAnsi="Helvetica" w:eastAsia="Helvetica" w:cs="Helvetica"/>
+          <w:i w:val="0"/>
+          <w:iCs w:val="0"/>
+          <w:caps w:val="0"/>
+          <w:color w:val="212121"/>
+          <w:spacing w:val="0"/>
+          <w:sz w:val="18"/>
+          <w:szCs w:val="18"/>
+          <w:shd w:val="clear" w:fill="FFFFFF"/>
+          <w:lang w:val="es-CO"/>
+        </w:rPr>
+      </w:pPr>
+      <w:r>
+        <w:rPr>
+          <w:rFonts w:hint="default" w:ascii="Helvetica" w:hAnsi="Helvetica" w:eastAsia="Helvetica" w:cs="Helvetica"/>
+          <w:i w:val="0"/>
+          <w:iCs w:val="0"/>
+          <w:caps w:val="0"/>
+          <w:color w:val="212121"/>
+          <w:spacing w:val="0"/>
+          <w:sz w:val="18"/>
+          <w:szCs w:val="18"/>
+          <w:shd w:val="clear" w:fill="FFFFFF"/>
+          <w:lang w:val="es-CO"/>
+        </w:rPr>
+        <w:t xml:space="preserve">amount = one -&gt; you can get one consultorio identify with </w:t>
+      </w:r>
+      <w:r>
+        <w:rPr>
+          <w:rFonts w:hint="default" w:ascii="Helvetica" w:hAnsi="Helvetica" w:eastAsia="Helvetica" w:cs="Helvetica"/>
+          <w:b/>
+          <w:bCs/>
+          <w:i w:val="0"/>
+          <w:iCs w:val="0"/>
+          <w:caps w:val="0"/>
+          <w:color w:val="212121"/>
+          <w:spacing w:val="0"/>
+          <w:sz w:val="18"/>
+          <w:szCs w:val="18"/>
+          <w:shd w:val="clear" w:fill="FFFFFF"/>
+          <w:lang w:val="es-CO"/>
+        </w:rPr>
+        <w:t>id</w:t>
+      </w:r>
+    </w:p>
+    <w:p>
+      <w:pPr>
+        <w:ind w:firstLine="720" w:firstLineChars="0"/>
+        <w:rPr>
+          <w:rFonts w:hint="default" w:ascii="Helvetica" w:hAnsi="Helvetica" w:eastAsia="Helvetica" w:cs="Helvetica"/>
+          <w:i w:val="0"/>
+          <w:iCs w:val="0"/>
+          <w:caps w:val="0"/>
+          <w:color w:val="212121"/>
+          <w:spacing w:val="0"/>
+          <w:sz w:val="18"/>
+          <w:szCs w:val="18"/>
+          <w:shd w:val="clear" w:fill="FFFFFF"/>
+        </w:rPr>
+      </w:pPr>
+    </w:p>
+    <w:p>
+      <w:pPr>
+        <w:ind w:firstLine="720" w:firstLineChars="0"/>
+        <w:rPr>
+          <w:rFonts w:hint="default" w:ascii="Helvetica" w:hAnsi="Helvetica" w:eastAsia="Helvetica" w:cs="Helvetica"/>
+          <w:b/>
+          <w:bCs/>
+          <w:i w:val="0"/>
+          <w:iCs w:val="0"/>
+          <w:color w:val="212121"/>
+          <w:spacing w:val="0"/>
+          <w:sz w:val="18"/>
+          <w:szCs w:val="18"/>
+          <w:shd w:val="clear" w:fill="FFFFFF"/>
+          <w:lang w:val="es-CO"/>
+        </w:rPr>
+      </w:pPr>
+      <w:r>
+        <w:rPr>
+          <w:rFonts w:hint="default" w:ascii="Helvetica" w:hAnsi="Helvetica" w:eastAsia="Helvetica" w:cs="Helvetica"/>
+          <w:b/>
+          <w:bCs/>
+          <w:i w:val="0"/>
+          <w:iCs w:val="0"/>
+          <w:color w:val="212121"/>
+          <w:spacing w:val="0"/>
+          <w:sz w:val="18"/>
+          <w:szCs w:val="18"/>
+          <w:shd w:val="clear" w:fill="FFFFFF"/>
+          <w:lang w:val="es-CO"/>
+        </w:rPr>
+        <w:t>POST</w:t>
+      </w:r>
+    </w:p>
+    <w:p>
+      <w:pPr>
+        <w:ind w:firstLine="720" w:firstLineChars="0"/>
+        <w:rPr>
+          <w:rFonts w:hint="default" w:ascii="Helvetica" w:hAnsi="Helvetica" w:eastAsia="Helvetica" w:cs="Helvetica"/>
+          <w:i w:val="0"/>
+          <w:iCs w:val="0"/>
+          <w:color w:val="212121"/>
+          <w:spacing w:val="0"/>
+          <w:sz w:val="18"/>
+          <w:szCs w:val="18"/>
+          <w:shd w:val="clear" w:fill="FFFFFF"/>
+          <w:lang w:val="es-CO"/>
+        </w:rPr>
+      </w:pPr>
+    </w:p>
+    <w:p>
+      <w:pPr>
+        <w:ind w:firstLine="720" w:firstLineChars="0"/>
+        <w:rPr>
+          <w:rFonts w:hint="default" w:ascii="Helvetica" w:hAnsi="Helvetica" w:eastAsia="Helvetica" w:cs="Helvetica"/>
+          <w:i w:val="0"/>
+          <w:iCs w:val="0"/>
+          <w:caps w:val="0"/>
+          <w:color w:val="212121"/>
+          <w:spacing w:val="0"/>
+          <w:sz w:val="18"/>
+          <w:szCs w:val="18"/>
+          <w:shd w:val="clear" w:fill="FFFFFF"/>
+          <w:lang w:val="es-CO"/>
+        </w:rPr>
+      </w:pPr>
+      <w:r>
+        <w:rPr>
+          <w:rFonts w:hint="default" w:ascii="Helvetica" w:hAnsi="Helvetica" w:eastAsia="Helvetica" w:cs="Helvetica"/>
+          <w:i w:val="0"/>
+          <w:iCs w:val="0"/>
+          <w:color w:val="212121"/>
+          <w:spacing w:val="0"/>
+          <w:sz w:val="18"/>
+          <w:szCs w:val="18"/>
+          <w:shd w:val="clear" w:fill="FFFFFF"/>
+          <w:lang w:val="es-CO"/>
+        </w:rPr>
+        <w:t xml:space="preserve">      </w:t>
+      </w:r>
+      <w:r>
+        <w:rPr>
+          <w:rFonts w:ascii="Helvetica" w:hAnsi="Helvetica" w:eastAsia="Helvetica" w:cs="Helvetica"/>
+          <w:i w:val="0"/>
+          <w:iCs w:val="0"/>
+          <w:caps w:val="0"/>
+          <w:spacing w:val="0"/>
+          <w:sz w:val="18"/>
+          <w:szCs w:val="18"/>
+          <w:u w:val="none"/>
+          <w:shd w:val="clear" w:fill="FFFFFF"/>
+        </w:rPr>
+        <w:t>{{laborappEndPoint}}</w:t>
+      </w:r>
+      <w:r>
+        <w:rPr>
+          <w:rFonts w:hint="default" w:ascii="Helvetica" w:hAnsi="Helvetica" w:eastAsia="Helvetica" w:cs="Helvetica"/>
+          <w:i w:val="0"/>
+          <w:iCs w:val="0"/>
+          <w:caps w:val="0"/>
+          <w:color w:val="212121"/>
+          <w:spacing w:val="0"/>
+          <w:sz w:val="18"/>
+          <w:szCs w:val="18"/>
+          <w:shd w:val="clear" w:fill="FFFFFF"/>
+          <w:lang w:val="es-CO"/>
+        </w:rPr>
+        <w:t>consultorios/</w:t>
+      </w:r>
+    </w:p>
+    <w:p>
+      <w:pPr>
+        <w:keepNext w:val="0"/>
+        <w:keepLines w:val="0"/>
+        <w:widowControl/>
+        <w:suppressLineNumbers w:val="0"/>
+        <w:shd w:val="clear" w:fill="FFFFFE"/>
+        <w:spacing w:line="270" w:lineRule="atLeast"/>
+        <w:ind w:firstLine="720" w:firstLineChars="0"/>
+        <w:jc w:val="left"/>
+        <w:rPr>
+          <w:rFonts w:ascii="Consolas" w:hAnsi="Consolas" w:eastAsia="Consolas" w:cs="Consolas"/>
+          <w:b w:val="0"/>
+          <w:bCs w:val="0"/>
+          <w:color w:val="000000"/>
+          <w:sz w:val="18"/>
+          <w:szCs w:val="18"/>
+        </w:rPr>
+      </w:pPr>
+    </w:p>
+    <w:p>
+      <w:pPr>
+        <w:keepNext w:val="0"/>
+        <w:keepLines w:val="0"/>
+        <w:widowControl/>
+        <w:suppressLineNumbers w:val="0"/>
+        <w:shd w:val="clear" w:fill="FFFFFE"/>
+        <w:spacing w:line="270" w:lineRule="atLeast"/>
+        <w:jc w:val="left"/>
+        <w:rPr>
+          <w:rFonts w:ascii="Consolas" w:hAnsi="Consolas" w:eastAsia="Consolas" w:cs="Consolas"/>
+          <w:b w:val="0"/>
+          <w:bCs w:val="0"/>
+          <w:color w:val="000000"/>
+          <w:sz w:val="18"/>
+          <w:szCs w:val="18"/>
+        </w:rPr>
+      </w:pPr>
+      <w:r>
+        <w:rPr>
+          <w:rFonts w:hint="default" w:ascii="Consolas" w:hAnsi="Consolas" w:eastAsia="Consolas" w:cs="Consolas"/>
+          <w:b w:val="0"/>
+          <w:bCs w:val="0"/>
+          <w:color w:val="000000"/>
+          <w:kern w:val="0"/>
+          <w:sz w:val="18"/>
+          <w:szCs w:val="18"/>
+          <w:shd w:val="clear" w:fill="FFFFFE"/>
+          <w:lang w:val="en-US" w:eastAsia="zh-CN" w:bidi="ar"/>
+        </w:rPr>
+        <w:t>         </w:t>
+      </w:r>
+      <w:r>
+        <w:rPr>
+          <w:rFonts w:hint="default" w:ascii="Consolas" w:hAnsi="Consolas" w:eastAsia="Consolas" w:cs="Consolas"/>
+          <w:b w:val="0"/>
+          <w:bCs w:val="0"/>
+          <w:color w:val="000000"/>
+          <w:kern w:val="0"/>
+          <w:sz w:val="18"/>
+          <w:szCs w:val="18"/>
+          <w:shd w:val="clear" w:fill="FFFFFE"/>
+          <w:lang w:val="en-US" w:eastAsia="zh-CN" w:bidi="ar"/>
+        </w:rPr>
+        <w:t>{</w:t>
+      </w:r>
+    </w:p>
+    <w:p>
+      <w:pPr>
+        <w:keepNext w:val="0"/>
+        <w:keepLines w:val="0"/>
+        <w:widowControl/>
+        <w:suppressLineNumbers w:val="0"/>
+        <w:shd w:val="clear" w:fill="FFFFFE"/>
+        <w:spacing w:line="270" w:lineRule="atLeast"/>
+        <w:jc w:val="left"/>
+        <w:rPr>
+          <w:rFonts w:hint="default" w:ascii="Consolas" w:hAnsi="Consolas" w:eastAsia="Consolas" w:cs="Consolas"/>
+          <w:b w:val="0"/>
+          <w:bCs w:val="0"/>
+          <w:color w:val="000000"/>
+          <w:sz w:val="18"/>
+          <w:szCs w:val="18"/>
+        </w:rPr>
+      </w:pPr>
+      <w:r>
+        <w:rPr>
+          <w:rFonts w:hint="default" w:ascii="Consolas" w:hAnsi="Consolas" w:eastAsia="Consolas" w:cs="Consolas"/>
+          <w:b w:val="0"/>
+          <w:bCs w:val="0"/>
+          <w:color w:val="000000"/>
+          <w:kern w:val="0"/>
+          <w:sz w:val="18"/>
+          <w:szCs w:val="18"/>
+          <w:shd w:val="clear" w:fill="FFFFFE"/>
+          <w:lang w:val="en-US" w:eastAsia="zh-CN" w:bidi="ar"/>
+        </w:rPr>
+        <w:t>                </w:t>
+      </w:r>
+      <w:r>
+        <w:rPr>
+          <w:rFonts w:hint="default" w:ascii="Consolas" w:hAnsi="Consolas" w:eastAsia="Consolas" w:cs="Consolas"/>
+          <w:b w:val="0"/>
+          <w:bCs w:val="0"/>
+          <w:color w:val="A31515"/>
+          <w:kern w:val="0"/>
+          <w:sz w:val="18"/>
+          <w:szCs w:val="18"/>
+          <w:shd w:val="clear" w:fill="FFFFFE"/>
+          <w:lang w:val="en-US" w:eastAsia="zh-CN" w:bidi="ar"/>
+        </w:rPr>
+        <w:t>"tipoconsultoriojuridico"</w:t>
+      </w:r>
+      <w:r>
+        <w:rPr>
+          <w:rFonts w:hint="default" w:ascii="Consolas" w:hAnsi="Consolas" w:eastAsia="Consolas" w:cs="Consolas"/>
+          <w:b w:val="0"/>
+          <w:bCs w:val="0"/>
+          <w:color w:val="000000"/>
+          <w:kern w:val="0"/>
+          <w:sz w:val="18"/>
+          <w:szCs w:val="18"/>
+          <w:shd w:val="clear" w:fill="FFFFFE"/>
+          <w:lang w:val="en-US" w:eastAsia="zh-CN" w:bidi="ar"/>
+        </w:rPr>
+        <w:t>:</w:t>
+      </w:r>
+      <w:r>
+        <w:rPr>
+          <w:rFonts w:hint="default" w:ascii="Consolas" w:hAnsi="Consolas" w:eastAsia="Consolas" w:cs="Consolas"/>
+          <w:b w:val="0"/>
+          <w:bCs w:val="0"/>
+          <w:color w:val="0451A5"/>
+          <w:kern w:val="0"/>
+          <w:sz w:val="18"/>
+          <w:szCs w:val="18"/>
+          <w:shd w:val="clear" w:fill="FFFFFE"/>
+          <w:lang w:val="en-US" w:eastAsia="zh-CN" w:bidi="ar"/>
+        </w:rPr>
+        <w:t>"legal"</w:t>
+      </w:r>
+      <w:r>
+        <w:rPr>
+          <w:rFonts w:hint="default" w:ascii="Consolas" w:hAnsi="Consolas" w:eastAsia="Consolas" w:cs="Consolas"/>
+          <w:b w:val="0"/>
+          <w:bCs w:val="0"/>
+          <w:color w:val="000000"/>
+          <w:kern w:val="0"/>
+          <w:sz w:val="18"/>
+          <w:szCs w:val="18"/>
+          <w:shd w:val="clear" w:fill="FFFFFE"/>
+          <w:lang w:val="en-US" w:eastAsia="zh-CN" w:bidi="ar"/>
+        </w:rPr>
+        <w:t>,</w:t>
+      </w:r>
+    </w:p>
+    <w:p>
+      <w:pPr>
+        <w:keepNext w:val="0"/>
+        <w:keepLines w:val="0"/>
+        <w:widowControl/>
+        <w:suppressLineNumbers w:val="0"/>
+        <w:shd w:val="clear" w:fill="FFFFFE"/>
+        <w:spacing w:line="270" w:lineRule="atLeast"/>
+        <w:jc w:val="left"/>
+        <w:rPr>
+          <w:rFonts w:hint="default" w:ascii="Consolas" w:hAnsi="Consolas" w:eastAsia="Consolas" w:cs="Consolas"/>
+          <w:b w:val="0"/>
+          <w:bCs w:val="0"/>
+          <w:color w:val="000000"/>
+          <w:sz w:val="18"/>
+          <w:szCs w:val="18"/>
+        </w:rPr>
+      </w:pPr>
+      <w:r>
+        <w:rPr>
+          <w:rFonts w:hint="default" w:ascii="Consolas" w:hAnsi="Consolas" w:eastAsia="Consolas" w:cs="Consolas"/>
+          <w:b w:val="0"/>
+          <w:bCs w:val="0"/>
+          <w:color w:val="000000"/>
+          <w:kern w:val="0"/>
+          <w:sz w:val="18"/>
+          <w:szCs w:val="18"/>
+          <w:shd w:val="clear" w:fill="FFFFFE"/>
+          <w:lang w:val="en-US" w:eastAsia="zh-CN" w:bidi="ar"/>
+        </w:rPr>
+        <w:t>                </w:t>
+      </w:r>
+      <w:r>
+        <w:rPr>
+          <w:rFonts w:hint="default" w:ascii="Consolas" w:hAnsi="Consolas" w:eastAsia="Consolas" w:cs="Consolas"/>
+          <w:b w:val="0"/>
+          <w:bCs w:val="0"/>
+          <w:color w:val="A31515"/>
+          <w:kern w:val="0"/>
+          <w:sz w:val="18"/>
+          <w:szCs w:val="18"/>
+          <w:shd w:val="clear" w:fill="FFFFFE"/>
+          <w:lang w:val="en-US" w:eastAsia="zh-CN" w:bidi="ar"/>
+        </w:rPr>
+        <w:t>"nombreconsultoriojuridico"</w:t>
+      </w:r>
+      <w:r>
+        <w:rPr>
+          <w:rFonts w:hint="default" w:ascii="Consolas" w:hAnsi="Consolas" w:eastAsia="Consolas" w:cs="Consolas"/>
+          <w:b w:val="0"/>
+          <w:bCs w:val="0"/>
+          <w:color w:val="000000"/>
+          <w:kern w:val="0"/>
+          <w:sz w:val="18"/>
+          <w:szCs w:val="18"/>
+          <w:shd w:val="clear" w:fill="FFFFFE"/>
+          <w:lang w:val="en-US" w:eastAsia="zh-CN" w:bidi="ar"/>
+        </w:rPr>
+        <w:t>:</w:t>
+      </w:r>
+      <w:r>
+        <w:rPr>
+          <w:rFonts w:hint="default" w:ascii="Consolas" w:hAnsi="Consolas" w:eastAsia="Consolas" w:cs="Consolas"/>
+          <w:b w:val="0"/>
+          <w:bCs w:val="0"/>
+          <w:color w:val="0451A5"/>
+          <w:kern w:val="0"/>
+          <w:sz w:val="18"/>
+          <w:szCs w:val="18"/>
+          <w:shd w:val="clear" w:fill="FFFFFE"/>
+          <w:lang w:val="en-US" w:eastAsia="zh-CN" w:bidi="ar"/>
+        </w:rPr>
+        <w:t>"de la Sprieya layers"</w:t>
+      </w:r>
+      <w:r>
+        <w:rPr>
+          <w:rFonts w:hint="default" w:ascii="Consolas" w:hAnsi="Consolas" w:eastAsia="Consolas" w:cs="Consolas"/>
+          <w:b w:val="0"/>
+          <w:bCs w:val="0"/>
+          <w:color w:val="000000"/>
+          <w:kern w:val="0"/>
+          <w:sz w:val="18"/>
+          <w:szCs w:val="18"/>
+          <w:shd w:val="clear" w:fill="FFFFFE"/>
+          <w:lang w:val="en-US" w:eastAsia="zh-CN" w:bidi="ar"/>
+        </w:rPr>
+        <w:t>,</w:t>
+      </w:r>
+    </w:p>
+    <w:p>
+      <w:pPr>
+        <w:keepNext w:val="0"/>
+        <w:keepLines w:val="0"/>
+        <w:widowControl/>
+        <w:suppressLineNumbers w:val="0"/>
+        <w:shd w:val="clear" w:fill="FFFFFE"/>
+        <w:spacing w:line="270" w:lineRule="atLeast"/>
+        <w:jc w:val="left"/>
+        <w:rPr>
+          <w:rFonts w:hint="default" w:ascii="Consolas" w:hAnsi="Consolas" w:eastAsia="Consolas" w:cs="Consolas"/>
+          <w:b w:val="0"/>
+          <w:bCs w:val="0"/>
+          <w:color w:val="000000"/>
+          <w:sz w:val="18"/>
+          <w:szCs w:val="18"/>
+        </w:rPr>
+      </w:pPr>
+      <w:r>
+        <w:rPr>
+          <w:rFonts w:hint="default" w:ascii="Consolas" w:hAnsi="Consolas" w:eastAsia="Consolas" w:cs="Consolas"/>
+          <w:b w:val="0"/>
+          <w:bCs w:val="0"/>
+          <w:color w:val="000000"/>
+          <w:kern w:val="0"/>
+          <w:sz w:val="18"/>
+          <w:szCs w:val="18"/>
+          <w:shd w:val="clear" w:fill="FFFFFE"/>
+          <w:lang w:val="en-US" w:eastAsia="zh-CN" w:bidi="ar"/>
+        </w:rPr>
+        <w:t>                </w:t>
+      </w:r>
+      <w:r>
+        <w:rPr>
+          <w:rFonts w:hint="default" w:ascii="Consolas" w:hAnsi="Consolas" w:eastAsia="Consolas" w:cs="Consolas"/>
+          <w:b w:val="0"/>
+          <w:bCs w:val="0"/>
+          <w:color w:val="A31515"/>
+          <w:kern w:val="0"/>
+          <w:sz w:val="18"/>
+          <w:szCs w:val="18"/>
+          <w:shd w:val="clear" w:fill="FFFFFE"/>
+          <w:lang w:val="en-US" w:eastAsia="zh-CN" w:bidi="ar"/>
+        </w:rPr>
+        <w:t>"telefonoconsultoriojuridico"</w:t>
+      </w:r>
+      <w:r>
+        <w:rPr>
+          <w:rFonts w:hint="default" w:ascii="Consolas" w:hAnsi="Consolas" w:eastAsia="Consolas" w:cs="Consolas"/>
+          <w:b w:val="0"/>
+          <w:bCs w:val="0"/>
+          <w:color w:val="000000"/>
+          <w:kern w:val="0"/>
+          <w:sz w:val="18"/>
+          <w:szCs w:val="18"/>
+          <w:shd w:val="clear" w:fill="FFFFFE"/>
+          <w:lang w:val="en-US" w:eastAsia="zh-CN" w:bidi="ar"/>
+        </w:rPr>
+        <w:t>:</w:t>
+      </w:r>
+      <w:r>
+        <w:rPr>
+          <w:rFonts w:hint="default" w:ascii="Consolas" w:hAnsi="Consolas" w:eastAsia="Consolas" w:cs="Consolas"/>
+          <w:b w:val="0"/>
+          <w:bCs w:val="0"/>
+          <w:color w:val="0451A5"/>
+          <w:kern w:val="0"/>
+          <w:sz w:val="18"/>
+          <w:szCs w:val="18"/>
+          <w:shd w:val="clear" w:fill="FFFFFE"/>
+          <w:lang w:val="en-US" w:eastAsia="zh-CN" w:bidi="ar"/>
+        </w:rPr>
+        <w:t>"123"</w:t>
+      </w:r>
+      <w:r>
+        <w:rPr>
+          <w:rFonts w:hint="default" w:ascii="Consolas" w:hAnsi="Consolas" w:eastAsia="Consolas" w:cs="Consolas"/>
+          <w:b w:val="0"/>
+          <w:bCs w:val="0"/>
+          <w:color w:val="000000"/>
+          <w:kern w:val="0"/>
+          <w:sz w:val="18"/>
+          <w:szCs w:val="18"/>
+          <w:shd w:val="clear" w:fill="FFFFFE"/>
+          <w:lang w:val="en-US" w:eastAsia="zh-CN" w:bidi="ar"/>
+        </w:rPr>
+        <w:t>,</w:t>
+      </w:r>
+    </w:p>
+    <w:p>
+      <w:pPr>
+        <w:keepNext w:val="0"/>
+        <w:keepLines w:val="0"/>
+        <w:widowControl/>
+        <w:suppressLineNumbers w:val="0"/>
+        <w:shd w:val="clear" w:fill="FFFFFE"/>
+        <w:spacing w:line="270" w:lineRule="atLeast"/>
+        <w:jc w:val="left"/>
+        <w:rPr>
+          <w:rFonts w:hint="default" w:ascii="Consolas" w:hAnsi="Consolas" w:eastAsia="Consolas" w:cs="Consolas"/>
+          <w:b w:val="0"/>
+          <w:bCs w:val="0"/>
+          <w:color w:val="000000"/>
+          <w:sz w:val="18"/>
+          <w:szCs w:val="18"/>
+        </w:rPr>
+      </w:pPr>
+      <w:r>
+        <w:rPr>
+          <w:rFonts w:hint="default" w:ascii="Consolas" w:hAnsi="Consolas" w:eastAsia="Consolas" w:cs="Consolas"/>
+          <w:b w:val="0"/>
+          <w:bCs w:val="0"/>
+          <w:color w:val="000000"/>
+          <w:kern w:val="0"/>
+          <w:sz w:val="18"/>
+          <w:szCs w:val="18"/>
+          <w:shd w:val="clear" w:fill="FFFFFE"/>
+          <w:lang w:val="en-US" w:eastAsia="zh-CN" w:bidi="ar"/>
+        </w:rPr>
+        <w:t>                </w:t>
+      </w:r>
+      <w:r>
+        <w:rPr>
+          <w:rFonts w:hint="default" w:ascii="Consolas" w:hAnsi="Consolas" w:eastAsia="Consolas" w:cs="Consolas"/>
+          <w:b w:val="0"/>
+          <w:bCs w:val="0"/>
+          <w:color w:val="A31515"/>
+          <w:kern w:val="0"/>
+          <w:sz w:val="18"/>
+          <w:szCs w:val="18"/>
+          <w:shd w:val="clear" w:fill="FFFFFE"/>
+          <w:lang w:val="en-US" w:eastAsia="zh-CN" w:bidi="ar"/>
+        </w:rPr>
+        <w:t>"emailconsultoriojuridico"</w:t>
+      </w:r>
+      <w:r>
+        <w:rPr>
+          <w:rFonts w:hint="default" w:ascii="Consolas" w:hAnsi="Consolas" w:eastAsia="Consolas" w:cs="Consolas"/>
+          <w:b w:val="0"/>
+          <w:bCs w:val="0"/>
+          <w:color w:val="000000"/>
+          <w:kern w:val="0"/>
+          <w:sz w:val="18"/>
+          <w:szCs w:val="18"/>
+          <w:shd w:val="clear" w:fill="FFFFFE"/>
+          <w:lang w:val="en-US" w:eastAsia="zh-CN" w:bidi="ar"/>
+        </w:rPr>
+        <w:t>:</w:t>
+      </w:r>
+      <w:r>
+        <w:rPr>
+          <w:rFonts w:hint="default" w:ascii="Consolas" w:hAnsi="Consolas" w:eastAsia="Consolas" w:cs="Consolas"/>
+          <w:b w:val="0"/>
+          <w:bCs w:val="0"/>
+          <w:color w:val="0451A5"/>
+          <w:kern w:val="0"/>
+          <w:sz w:val="18"/>
+          <w:szCs w:val="18"/>
+          <w:shd w:val="clear" w:fill="FFFFFE"/>
+          <w:lang w:val="en-US" w:eastAsia="zh-CN" w:bidi="ar"/>
+        </w:rPr>
+        <w:t>"delasrpeilla@gmail.com"</w:t>
+      </w:r>
+      <w:r>
+        <w:rPr>
+          <w:rFonts w:hint="default" w:ascii="Consolas" w:hAnsi="Consolas" w:eastAsia="Consolas" w:cs="Consolas"/>
+          <w:b w:val="0"/>
+          <w:bCs w:val="0"/>
+          <w:color w:val="000000"/>
+          <w:kern w:val="0"/>
+          <w:sz w:val="18"/>
+          <w:szCs w:val="18"/>
+          <w:shd w:val="clear" w:fill="FFFFFE"/>
+          <w:lang w:val="en-US" w:eastAsia="zh-CN" w:bidi="ar"/>
+        </w:rPr>
+        <w:t>,</w:t>
+      </w:r>
+    </w:p>
+    <w:p>
+      <w:pPr>
+        <w:keepNext w:val="0"/>
+        <w:keepLines w:val="0"/>
+        <w:widowControl/>
+        <w:suppressLineNumbers w:val="0"/>
+        <w:shd w:val="clear" w:fill="FFFFFE"/>
+        <w:spacing w:line="270" w:lineRule="atLeast"/>
+        <w:jc w:val="left"/>
+        <w:rPr>
+          <w:rFonts w:hint="default" w:ascii="Consolas" w:hAnsi="Consolas" w:eastAsia="Consolas" w:cs="Consolas"/>
+          <w:b w:val="0"/>
+          <w:bCs w:val="0"/>
+          <w:color w:val="000000"/>
+          <w:sz w:val="18"/>
+          <w:szCs w:val="18"/>
+        </w:rPr>
+      </w:pPr>
+      <w:r>
+        <w:rPr>
+          <w:rFonts w:hint="default" w:ascii="Consolas" w:hAnsi="Consolas" w:eastAsia="Consolas" w:cs="Consolas"/>
+          <w:b w:val="0"/>
+          <w:bCs w:val="0"/>
+          <w:color w:val="000000"/>
+          <w:kern w:val="0"/>
+          <w:sz w:val="18"/>
+          <w:szCs w:val="18"/>
+          <w:shd w:val="clear" w:fill="FFFFFE"/>
+          <w:lang w:val="en-US" w:eastAsia="zh-CN" w:bidi="ar"/>
+        </w:rPr>
+        <w:t>                </w:t>
+      </w:r>
+      <w:r>
+        <w:rPr>
+          <w:rFonts w:hint="default" w:ascii="Consolas" w:hAnsi="Consolas" w:eastAsia="Consolas" w:cs="Consolas"/>
+          <w:b w:val="0"/>
+          <w:bCs w:val="0"/>
+          <w:color w:val="A31515"/>
+          <w:kern w:val="0"/>
+          <w:sz w:val="18"/>
+          <w:szCs w:val="18"/>
+          <w:shd w:val="clear" w:fill="FFFFFE"/>
+          <w:lang w:val="en-US" w:eastAsia="zh-CN" w:bidi="ar"/>
+        </w:rPr>
+        <w:t>"direccionconsultoriojuridico"</w:t>
+      </w:r>
+      <w:r>
+        <w:rPr>
+          <w:rFonts w:hint="default" w:ascii="Consolas" w:hAnsi="Consolas" w:eastAsia="Consolas" w:cs="Consolas"/>
+          <w:b w:val="0"/>
+          <w:bCs w:val="0"/>
+          <w:color w:val="000000"/>
+          <w:kern w:val="0"/>
+          <w:sz w:val="18"/>
+          <w:szCs w:val="18"/>
+          <w:shd w:val="clear" w:fill="FFFFFE"/>
+          <w:lang w:val="en-US" w:eastAsia="zh-CN" w:bidi="ar"/>
+        </w:rPr>
+        <w:t>:</w:t>
+      </w:r>
+      <w:r>
+        <w:rPr>
+          <w:rFonts w:hint="default" w:ascii="Consolas" w:hAnsi="Consolas" w:eastAsia="Consolas" w:cs="Consolas"/>
+          <w:b w:val="0"/>
+          <w:bCs w:val="0"/>
+          <w:color w:val="0451A5"/>
+          <w:kern w:val="0"/>
+          <w:sz w:val="18"/>
+          <w:szCs w:val="18"/>
+          <w:shd w:val="clear" w:fill="FFFFFE"/>
+          <w:lang w:val="en-US" w:eastAsia="zh-CN" w:bidi="ar"/>
+        </w:rPr>
+        <w:t>"calle paraca 123"</w:t>
+      </w:r>
+      <w:r>
+        <w:rPr>
+          <w:rFonts w:hint="default" w:ascii="Consolas" w:hAnsi="Consolas" w:eastAsia="Consolas" w:cs="Consolas"/>
+          <w:b w:val="0"/>
+          <w:bCs w:val="0"/>
+          <w:color w:val="000000"/>
+          <w:kern w:val="0"/>
+          <w:sz w:val="18"/>
+          <w:szCs w:val="18"/>
+          <w:shd w:val="clear" w:fill="FFFFFE"/>
+          <w:lang w:val="en-US" w:eastAsia="zh-CN" w:bidi="ar"/>
+        </w:rPr>
+        <w:t>,</w:t>
+      </w:r>
+    </w:p>
+    <w:p>
+      <w:pPr>
+        <w:keepNext w:val="0"/>
+        <w:keepLines w:val="0"/>
+        <w:widowControl/>
+        <w:suppressLineNumbers w:val="0"/>
+        <w:shd w:val="clear" w:fill="FFFFFE"/>
+        <w:spacing w:line="270" w:lineRule="atLeast"/>
+        <w:jc w:val="left"/>
+        <w:rPr>
+          <w:rFonts w:hint="default" w:ascii="Consolas" w:hAnsi="Consolas" w:eastAsia="Consolas" w:cs="Consolas"/>
+          <w:b w:val="0"/>
+          <w:bCs w:val="0"/>
+          <w:color w:val="000000"/>
+          <w:sz w:val="18"/>
+          <w:szCs w:val="18"/>
+        </w:rPr>
+      </w:pPr>
+      <w:r>
+        <w:rPr>
+          <w:rFonts w:hint="default" w:ascii="Consolas" w:hAnsi="Consolas" w:eastAsia="Consolas" w:cs="Consolas"/>
+          <w:b w:val="0"/>
+          <w:bCs w:val="0"/>
+          <w:color w:val="000000"/>
+          <w:kern w:val="0"/>
+          <w:sz w:val="18"/>
+          <w:szCs w:val="18"/>
+          <w:shd w:val="clear" w:fill="FFFFFE"/>
+          <w:lang w:val="en-US" w:eastAsia="zh-CN" w:bidi="ar"/>
+        </w:rPr>
+        <w:t>                </w:t>
+      </w:r>
+      <w:r>
+        <w:rPr>
+          <w:rFonts w:hint="default" w:ascii="Consolas" w:hAnsi="Consolas" w:eastAsia="Consolas" w:cs="Consolas"/>
+          <w:b w:val="0"/>
+          <w:bCs w:val="0"/>
+          <w:color w:val="A31515"/>
+          <w:kern w:val="0"/>
+          <w:sz w:val="18"/>
+          <w:szCs w:val="18"/>
+          <w:shd w:val="clear" w:fill="FFFFFE"/>
+          <w:lang w:val="en-US" w:eastAsia="zh-CN" w:bidi="ar"/>
+        </w:rPr>
+        <w:t>"person_id"</w:t>
+      </w:r>
+      <w:r>
+        <w:rPr>
+          <w:rFonts w:hint="default" w:ascii="Consolas" w:hAnsi="Consolas" w:eastAsia="Consolas" w:cs="Consolas"/>
+          <w:b w:val="0"/>
+          <w:bCs w:val="0"/>
+          <w:color w:val="000000"/>
+          <w:kern w:val="0"/>
+          <w:sz w:val="18"/>
+          <w:szCs w:val="18"/>
+          <w:shd w:val="clear" w:fill="FFFFFE"/>
+          <w:lang w:val="en-US" w:eastAsia="zh-CN" w:bidi="ar"/>
+        </w:rPr>
+        <w:t>:</w:t>
+      </w:r>
+      <w:r>
+        <w:rPr>
+          <w:rFonts w:hint="default" w:ascii="Consolas" w:hAnsi="Consolas" w:eastAsia="Consolas" w:cs="Consolas"/>
+          <w:b w:val="0"/>
+          <w:bCs w:val="0"/>
+          <w:color w:val="0451A5"/>
+          <w:kern w:val="0"/>
+          <w:sz w:val="18"/>
+          <w:szCs w:val="18"/>
+          <w:shd w:val="clear" w:fill="FFFFFE"/>
+          <w:lang w:val="en-US" w:eastAsia="zh-CN" w:bidi="ar"/>
+        </w:rPr>
+        <w:t>"1"</w:t>
+      </w:r>
+      <w:r>
+        <w:rPr>
+          <w:rFonts w:hint="default" w:ascii="Consolas" w:hAnsi="Consolas" w:eastAsia="Consolas" w:cs="Consolas"/>
+          <w:b w:val="0"/>
+          <w:bCs w:val="0"/>
+          <w:color w:val="000000"/>
+          <w:kern w:val="0"/>
+          <w:sz w:val="18"/>
+          <w:szCs w:val="18"/>
+          <w:shd w:val="clear" w:fill="FFFFFE"/>
+          <w:lang w:val="en-US" w:eastAsia="zh-CN" w:bidi="ar"/>
+        </w:rPr>
+        <w:t>,</w:t>
+      </w:r>
+    </w:p>
+    <w:p>
+      <w:pPr>
+        <w:keepNext w:val="0"/>
+        <w:keepLines w:val="0"/>
+        <w:widowControl/>
+        <w:suppressLineNumbers w:val="0"/>
+        <w:shd w:val="clear" w:fill="FFFFFE"/>
+        <w:spacing w:line="270" w:lineRule="atLeast"/>
+        <w:jc w:val="left"/>
+        <w:rPr>
+          <w:rFonts w:hint="default" w:ascii="Consolas" w:hAnsi="Consolas" w:eastAsia="Consolas" w:cs="Consolas"/>
+          <w:b w:val="0"/>
+          <w:bCs w:val="0"/>
+          <w:color w:val="000000"/>
+          <w:sz w:val="18"/>
+          <w:szCs w:val="18"/>
+        </w:rPr>
+      </w:pPr>
+      <w:r>
+        <w:rPr>
+          <w:rFonts w:hint="default" w:ascii="Consolas" w:hAnsi="Consolas" w:eastAsia="Consolas" w:cs="Consolas"/>
+          <w:b w:val="0"/>
+          <w:bCs w:val="0"/>
+          <w:color w:val="000000"/>
+          <w:kern w:val="0"/>
+          <w:sz w:val="18"/>
+          <w:szCs w:val="18"/>
+          <w:shd w:val="clear" w:fill="FFFFFE"/>
+          <w:lang w:val="en-US" w:eastAsia="zh-CN" w:bidi="ar"/>
+        </w:rPr>
+        <w:t>                </w:t>
+      </w:r>
+      <w:r>
+        <w:rPr>
+          <w:rFonts w:hint="default" w:ascii="Consolas" w:hAnsi="Consolas" w:eastAsia="Consolas" w:cs="Consolas"/>
+          <w:b w:val="0"/>
+          <w:bCs w:val="0"/>
+          <w:color w:val="A31515"/>
+          <w:kern w:val="0"/>
+          <w:sz w:val="18"/>
+          <w:szCs w:val="18"/>
+          <w:shd w:val="clear" w:fill="FFFFFE"/>
+          <w:lang w:val="en-US" w:eastAsia="zh-CN" w:bidi="ar"/>
+        </w:rPr>
+        <w:t>"ciudad_id"</w:t>
+      </w:r>
+      <w:r>
+        <w:rPr>
+          <w:rFonts w:hint="default" w:ascii="Consolas" w:hAnsi="Consolas" w:eastAsia="Consolas" w:cs="Consolas"/>
+          <w:b w:val="0"/>
+          <w:bCs w:val="0"/>
+          <w:color w:val="000000"/>
+          <w:kern w:val="0"/>
+          <w:sz w:val="18"/>
+          <w:szCs w:val="18"/>
+          <w:shd w:val="clear" w:fill="FFFFFE"/>
+          <w:lang w:val="en-US" w:eastAsia="zh-CN" w:bidi="ar"/>
+        </w:rPr>
+        <w:t>:</w:t>
+      </w:r>
+      <w:r>
+        <w:rPr>
+          <w:rFonts w:hint="default" w:ascii="Consolas" w:hAnsi="Consolas" w:eastAsia="Consolas" w:cs="Consolas"/>
+          <w:b w:val="0"/>
+          <w:bCs w:val="0"/>
+          <w:color w:val="0451A5"/>
+          <w:kern w:val="0"/>
+          <w:sz w:val="18"/>
+          <w:szCs w:val="18"/>
+          <w:shd w:val="clear" w:fill="FFFFFE"/>
+          <w:lang w:val="en-US" w:eastAsia="zh-CN" w:bidi="ar"/>
+        </w:rPr>
+        <w:t>"107"</w:t>
+      </w:r>
+    </w:p>
+    <w:p>
+      <w:pPr>
+        <w:keepNext w:val="0"/>
+        <w:keepLines w:val="0"/>
+        <w:widowControl/>
+        <w:suppressLineNumbers w:val="0"/>
+        <w:shd w:val="clear" w:fill="FFFFFE"/>
+        <w:spacing w:line="270" w:lineRule="atLeast"/>
+        <w:jc w:val="left"/>
+        <w:rPr>
+          <w:rFonts w:hint="default" w:ascii="Consolas" w:hAnsi="Consolas" w:eastAsia="Consolas" w:cs="Consolas"/>
+          <w:b w:val="0"/>
+          <w:bCs w:val="0"/>
+          <w:color w:val="000000"/>
+          <w:kern w:val="0"/>
+          <w:sz w:val="18"/>
+          <w:szCs w:val="18"/>
+          <w:shd w:val="clear" w:fill="FFFFFE"/>
+          <w:lang w:val="en-US" w:eastAsia="zh-CN" w:bidi="ar"/>
+        </w:rPr>
+      </w:pPr>
+      <w:r>
+        <w:rPr>
+          <w:rFonts w:hint="default" w:ascii="Consolas" w:hAnsi="Consolas" w:eastAsia="Consolas" w:cs="Consolas"/>
+          <w:b w:val="0"/>
+          <w:bCs w:val="0"/>
+          <w:color w:val="000000"/>
+          <w:kern w:val="0"/>
+          <w:sz w:val="18"/>
+          <w:szCs w:val="18"/>
+          <w:shd w:val="clear" w:fill="FFFFFE"/>
+          <w:lang w:val="en-US" w:eastAsia="zh-CN" w:bidi="ar"/>
+        </w:rPr>
+        <w:t>         }</w:t>
+      </w:r>
+    </w:p>
+    <w:p>
+      <w:pPr>
+        <w:keepNext w:val="0"/>
+        <w:keepLines w:val="0"/>
+        <w:widowControl/>
+        <w:suppressLineNumbers w:val="0"/>
+        <w:shd w:val="clear" w:fill="FFFFFE"/>
+        <w:spacing w:line="270" w:lineRule="atLeast"/>
+        <w:jc w:val="left"/>
+        <w:rPr>
+          <w:rFonts w:hint="default" w:ascii="Consolas" w:hAnsi="Consolas" w:eastAsia="Consolas" w:cs="Consolas"/>
+          <w:b w:val="0"/>
+          <w:bCs w:val="0"/>
+          <w:color w:val="000000"/>
+          <w:kern w:val="0"/>
+          <w:sz w:val="18"/>
+          <w:szCs w:val="18"/>
+          <w:shd w:val="clear" w:fill="FFFFFE"/>
+          <w:lang w:val="es-CO" w:eastAsia="zh-CN" w:bidi="ar"/>
+        </w:rPr>
+      </w:pPr>
+      <w:r>
+        <w:rPr>
+          <w:rFonts w:hint="default" w:ascii="Consolas" w:hAnsi="Consolas" w:eastAsia="Consolas" w:cs="Consolas"/>
+          <w:b w:val="0"/>
+          <w:bCs w:val="0"/>
+          <w:color w:val="000000"/>
+          <w:kern w:val="0"/>
+          <w:sz w:val="18"/>
+          <w:szCs w:val="18"/>
+          <w:shd w:val="clear" w:fill="FFFFFE"/>
+          <w:lang w:val="es-CO" w:eastAsia="zh-CN" w:bidi="ar"/>
+        </w:rPr>
+        <w:t xml:space="preserve">         Note: person and city  have to exist</w:t>
+      </w:r>
+    </w:p>
+    <w:p>
+      <w:pPr>
+        <w:keepNext w:val="0"/>
+        <w:keepLines w:val="0"/>
+        <w:widowControl/>
+        <w:suppressLineNumbers w:val="0"/>
+        <w:shd w:val="clear" w:fill="FFFFFE"/>
+        <w:spacing w:line="270" w:lineRule="atLeast"/>
+        <w:jc w:val="left"/>
+        <w:rPr>
+          <w:rFonts w:hint="default" w:ascii="Consolas" w:hAnsi="Consolas" w:eastAsia="Consolas" w:cs="Consolas"/>
+          <w:b w:val="0"/>
+          <w:bCs w:val="0"/>
+          <w:color w:val="000000"/>
+          <w:kern w:val="0"/>
+          <w:sz w:val="18"/>
+          <w:szCs w:val="18"/>
+          <w:shd w:val="clear" w:fill="FFFFFE"/>
+          <w:lang w:val="en-US" w:eastAsia="zh-CN" w:bidi="ar"/>
+        </w:rPr>
+      </w:pPr>
+    </w:p>
+    <w:p>
+      <w:pPr>
+        <w:keepNext w:val="0"/>
+        <w:keepLines w:val="0"/>
+        <w:widowControl/>
+        <w:suppressLineNumbers w:val="0"/>
+        <w:shd w:val="clear" w:fill="FFFFFE"/>
+        <w:spacing w:line="270" w:lineRule="atLeast"/>
+        <w:ind w:firstLine="720" w:firstLineChars="400"/>
+        <w:jc w:val="left"/>
+        <w:rPr>
+          <w:rFonts w:hint="default" w:ascii="Consolas" w:hAnsi="Consolas" w:eastAsia="Consolas" w:cs="Consolas"/>
+          <w:b w:val="0"/>
+          <w:bCs w:val="0"/>
+          <w:color w:val="000000"/>
+          <w:sz w:val="18"/>
+          <w:szCs w:val="18"/>
+        </w:rPr>
+      </w:pPr>
+    </w:p>
+    <w:p>
+      <w:pPr>
+        <w:keepNext w:val="0"/>
+        <w:keepLines w:val="0"/>
+        <w:widowControl/>
+        <w:suppressLineNumbers w:val="0"/>
+        <w:shd w:val="clear" w:fill="FFFFFE"/>
+        <w:spacing w:line="270" w:lineRule="atLeast"/>
+        <w:ind w:firstLine="720" w:firstLineChars="0"/>
+        <w:jc w:val="left"/>
+        <w:rPr>
+          <w:rFonts w:hint="default" w:ascii="Consolas" w:hAnsi="Consolas" w:eastAsia="Consolas" w:cs="Consolas"/>
+          <w:b w:val="0"/>
+          <w:bCs w:val="0"/>
+          <w:color w:val="000000"/>
+          <w:sz w:val="18"/>
+          <w:szCs w:val="18"/>
+        </w:rPr>
+      </w:pPr>
+    </w:p>
+    <w:p>
+      <w:pPr>
+        <w:keepNext w:val="0"/>
+        <w:keepLines w:val="0"/>
+        <w:widowControl/>
+        <w:suppressLineNumbers w:val="0"/>
+        <w:shd w:val="clear" w:fill="FFFFFE"/>
+        <w:spacing w:line="270" w:lineRule="atLeast"/>
+        <w:ind w:firstLine="720" w:firstLineChars="0"/>
+        <w:jc w:val="left"/>
+        <w:rPr>
+          <w:rFonts w:hint="default" w:ascii="Consolas" w:hAnsi="Consolas" w:eastAsia="Consolas" w:cs="Consolas"/>
+          <w:b w:val="0"/>
+          <w:bCs w:val="0"/>
+          <w:color w:val="000000"/>
+          <w:sz w:val="18"/>
+          <w:szCs w:val="18"/>
+        </w:rPr>
+      </w:pPr>
+    </w:p>
+    <w:p>
+      <w:pPr>
+        <w:keepNext w:val="0"/>
+        <w:keepLines w:val="0"/>
+        <w:widowControl/>
+        <w:suppressLineNumbers w:val="0"/>
+        <w:shd w:val="clear" w:fill="FFFFFE"/>
+        <w:spacing w:line="270" w:lineRule="atLeast"/>
+        <w:ind w:firstLine="720" w:firstLineChars="0"/>
+        <w:jc w:val="left"/>
+        <w:rPr>
+          <w:rFonts w:hint="default" w:ascii="Consolas" w:hAnsi="Consolas" w:eastAsia="Consolas" w:cs="Consolas"/>
+          <w:b w:val="0"/>
+          <w:bCs w:val="0"/>
+          <w:color w:val="000000"/>
+          <w:kern w:val="0"/>
+          <w:sz w:val="18"/>
+          <w:szCs w:val="18"/>
+          <w:shd w:val="clear" w:fill="FFFFFE"/>
+          <w:lang w:val="en-US" w:eastAsia="zh-CN" w:bidi="ar"/>
+        </w:rPr>
+      </w:pPr>
+    </w:p>
+    <w:p>
+      <w:pPr>
+        <w:keepNext w:val="0"/>
+        <w:keepLines w:val="0"/>
+        <w:widowControl/>
+        <w:suppressLineNumbers w:val="0"/>
+        <w:shd w:val="clear" w:fill="FFFFFE"/>
+        <w:spacing w:line="270" w:lineRule="atLeast"/>
+        <w:ind w:firstLine="720" w:firstLineChars="0"/>
+        <w:jc w:val="left"/>
+        <w:rPr>
+          <w:rFonts w:hint="default" w:ascii="Consolas" w:hAnsi="Consolas" w:eastAsia="Consolas" w:cs="Consolas"/>
+          <w:b/>
+          <w:bCs/>
+          <w:color w:val="000000"/>
+          <w:kern w:val="0"/>
+          <w:sz w:val="18"/>
+          <w:szCs w:val="18"/>
+          <w:shd w:val="clear" w:fill="FFFFFE"/>
+          <w:lang w:val="es-CO" w:eastAsia="zh-CN" w:bidi="ar"/>
+        </w:rPr>
+      </w:pPr>
+      <w:r>
+        <w:rPr>
+          <w:rFonts w:hint="default" w:ascii="Consolas" w:hAnsi="Consolas" w:eastAsia="Consolas" w:cs="Consolas"/>
+          <w:b/>
+          <w:bCs/>
+          <w:color w:val="000000"/>
+          <w:kern w:val="0"/>
+          <w:sz w:val="18"/>
+          <w:szCs w:val="18"/>
+          <w:shd w:val="clear" w:fill="FFFFFE"/>
+          <w:lang w:val="es-CO" w:eastAsia="zh-CN" w:bidi="ar"/>
+        </w:rPr>
+        <w:t>PATCH</w:t>
+      </w:r>
+    </w:p>
+    <w:p>
+      <w:pPr>
+        <w:keepNext w:val="0"/>
+        <w:keepLines w:val="0"/>
+        <w:widowControl/>
+        <w:suppressLineNumbers w:val="0"/>
+        <w:shd w:val="clear" w:fill="FFFFFE"/>
+        <w:spacing w:line="270" w:lineRule="atLeast"/>
+        <w:ind w:firstLine="720" w:firstLineChars="0"/>
+        <w:jc w:val="left"/>
+        <w:rPr>
+          <w:rFonts w:hint="default" w:ascii="Consolas" w:hAnsi="Consolas" w:eastAsia="Consolas" w:cs="Consolas"/>
+          <w:b w:val="0"/>
+          <w:bCs w:val="0"/>
+          <w:color w:val="000000"/>
+          <w:kern w:val="0"/>
+          <w:sz w:val="18"/>
+          <w:szCs w:val="18"/>
+          <w:shd w:val="clear" w:fill="FFFFFE"/>
+          <w:lang w:val="en-US" w:eastAsia="zh-CN" w:bidi="ar"/>
+        </w:rPr>
+      </w:pPr>
+    </w:p>
+    <w:p>
+      <w:pPr>
+        <w:keepNext w:val="0"/>
+        <w:keepLines w:val="0"/>
+        <w:widowControl/>
+        <w:suppressLineNumbers w:val="0"/>
+        <w:shd w:val="clear" w:fill="FFFFFE"/>
+        <w:spacing w:line="270" w:lineRule="atLeast"/>
+        <w:ind w:firstLine="720" w:firstLineChars="0"/>
+        <w:jc w:val="left"/>
+        <w:rPr>
+          <w:rFonts w:hint="default" w:ascii="Helvetica" w:hAnsi="Helvetica" w:eastAsia="Helvetica" w:cs="Helvetica"/>
+          <w:i w:val="0"/>
+          <w:iCs w:val="0"/>
+          <w:caps w:val="0"/>
+          <w:color w:val="212121"/>
+          <w:spacing w:val="0"/>
+          <w:sz w:val="18"/>
+          <w:szCs w:val="18"/>
+          <w:shd w:val="clear" w:fill="FFFFFF"/>
+        </w:rPr>
+      </w:pPr>
+      <w:r>
+        <w:rPr>
+          <w:rFonts w:ascii="Helvetica" w:hAnsi="Helvetica" w:eastAsia="Helvetica" w:cs="Helvetica"/>
+          <w:i w:val="0"/>
+          <w:iCs w:val="0"/>
+          <w:caps w:val="0"/>
+          <w:spacing w:val="0"/>
+          <w:sz w:val="18"/>
+          <w:szCs w:val="18"/>
+          <w:u w:val="none"/>
+          <w:shd w:val="clear" w:fill="FFFFFF"/>
+        </w:rPr>
+        <w:t>{{laborappEndPoint}}</w:t>
+      </w:r>
+      <w:r>
+        <w:rPr>
+          <w:rFonts w:hint="default" w:ascii="Helvetica" w:hAnsi="Helvetica" w:eastAsia="Helvetica" w:cs="Helvetica"/>
+          <w:i w:val="0"/>
+          <w:iCs w:val="0"/>
+          <w:caps w:val="0"/>
+          <w:color w:val="212121"/>
+          <w:spacing w:val="0"/>
+          <w:sz w:val="18"/>
+          <w:szCs w:val="18"/>
+          <w:shd w:val="clear" w:fill="FFFFFF"/>
+          <w:lang w:val="es-CO"/>
+        </w:rPr>
+        <w:t>consultorios</w:t>
+      </w:r>
+      <w:r>
+        <w:rPr>
+          <w:rFonts w:hint="default" w:ascii="Helvetica" w:hAnsi="Helvetica" w:eastAsia="Helvetica" w:cs="Helvetica"/>
+          <w:i w:val="0"/>
+          <w:iCs w:val="0"/>
+          <w:caps w:val="0"/>
+          <w:color w:val="212121"/>
+          <w:spacing w:val="0"/>
+          <w:sz w:val="18"/>
+          <w:szCs w:val="18"/>
+          <w:shd w:val="clear" w:fill="FFFFFF"/>
+        </w:rPr>
+        <w:t>?amount=all&amp;id=1</w:t>
+      </w:r>
+    </w:p>
+    <w:p>
+      <w:pPr>
+        <w:keepNext w:val="0"/>
+        <w:keepLines w:val="0"/>
+        <w:widowControl/>
+        <w:suppressLineNumbers w:val="0"/>
+        <w:shd w:val="clear" w:fill="FFFFFE"/>
+        <w:spacing w:line="270" w:lineRule="atLeast"/>
+        <w:ind w:firstLine="720" w:firstLineChars="0"/>
+        <w:jc w:val="left"/>
+        <w:rPr>
+          <w:rFonts w:hint="default" w:ascii="Helvetica" w:hAnsi="Helvetica" w:eastAsia="Helvetica" w:cs="Helvetica"/>
+          <w:i w:val="0"/>
+          <w:iCs w:val="0"/>
+          <w:caps w:val="0"/>
+          <w:color w:val="212121"/>
+          <w:spacing w:val="0"/>
+          <w:sz w:val="18"/>
+          <w:szCs w:val="18"/>
+          <w:shd w:val="clear" w:fill="FFFFFF"/>
+        </w:rPr>
+      </w:pPr>
+    </w:p>
+    <w:p>
+      <w:pPr>
+        <w:keepNext w:val="0"/>
+        <w:keepLines w:val="0"/>
+        <w:widowControl/>
+        <w:suppressLineNumbers w:val="0"/>
+        <w:shd w:val="clear" w:fill="FFFFFE"/>
+        <w:spacing w:line="270" w:lineRule="atLeast"/>
+        <w:ind w:firstLine="720" w:firstLineChars="0"/>
+        <w:jc w:val="left"/>
+        <w:rPr>
+          <w:rFonts w:hint="default" w:ascii="Helvetica" w:hAnsi="Helvetica" w:eastAsia="Helvetica" w:cs="Helvetica"/>
+          <w:i w:val="0"/>
+          <w:iCs w:val="0"/>
+          <w:caps w:val="0"/>
+          <w:color w:val="212121"/>
+          <w:spacing w:val="0"/>
+          <w:sz w:val="18"/>
+          <w:szCs w:val="18"/>
+          <w:shd w:val="clear" w:fill="FFFFFF"/>
+          <w:lang w:val="es-CO" w:eastAsia="zh-CN"/>
+        </w:rPr>
+      </w:pPr>
+      <w:r>
+        <w:rPr>
+          <w:rFonts w:hint="default" w:ascii="Helvetica" w:hAnsi="Helvetica" w:eastAsia="Helvetica" w:cs="Helvetica"/>
+          <w:i w:val="0"/>
+          <w:iCs w:val="0"/>
+          <w:color w:val="212121"/>
+          <w:spacing w:val="0"/>
+          <w:sz w:val="18"/>
+          <w:szCs w:val="18"/>
+          <w:shd w:val="clear" w:fill="FFFFFF"/>
+          <w:lang w:val="es-CO"/>
+        </w:rPr>
+        <w:t>U</w:t>
+      </w:r>
+      <w:r>
+        <w:rPr>
+          <w:rFonts w:hint="default" w:ascii="Helvetica" w:hAnsi="Helvetica" w:eastAsia="Helvetica" w:cs="Helvetica"/>
+          <w:i w:val="0"/>
+          <w:iCs w:val="0"/>
+          <w:caps w:val="0"/>
+          <w:color w:val="212121"/>
+          <w:spacing w:val="0"/>
+          <w:sz w:val="18"/>
+          <w:szCs w:val="18"/>
+          <w:shd w:val="clear" w:fill="FFFFFF"/>
+          <w:lang w:val="es-CO"/>
+        </w:rPr>
+        <w:t>pdate the consulrotio identified with the id that client put in the client</w:t>
+      </w:r>
+    </w:p>
+    <w:p>
+      <w:pPr>
+        <w:keepNext w:val="0"/>
+        <w:keepLines w:val="0"/>
+        <w:widowControl/>
+        <w:suppressLineNumbers w:val="0"/>
+        <w:shd w:val="clear" w:fill="FFFFFE"/>
+        <w:spacing w:line="270" w:lineRule="atLeast"/>
+        <w:ind w:firstLine="810" w:firstLineChars="450"/>
+        <w:jc w:val="left"/>
+        <w:rPr>
+          <w:rFonts w:ascii="Consolas" w:hAnsi="Consolas" w:eastAsia="Consolas" w:cs="Consolas"/>
+          <w:b w:val="0"/>
+          <w:bCs w:val="0"/>
+          <w:color w:val="000000"/>
+          <w:sz w:val="18"/>
+          <w:szCs w:val="18"/>
+        </w:rPr>
+      </w:pPr>
+      <w:r>
+        <w:rPr>
+          <w:rFonts w:hint="default" w:ascii="Consolas" w:hAnsi="Consolas" w:eastAsia="Consolas" w:cs="Consolas"/>
+          <w:b w:val="0"/>
+          <w:bCs w:val="0"/>
+          <w:color w:val="000000"/>
+          <w:kern w:val="0"/>
+          <w:sz w:val="18"/>
+          <w:szCs w:val="18"/>
+          <w:shd w:val="clear" w:fill="FFFFFE"/>
+          <w:lang w:val="en-US" w:eastAsia="zh-CN" w:bidi="ar"/>
+        </w:rPr>
+        <w:t>{</w:t>
+      </w:r>
+    </w:p>
+    <w:p>
+      <w:pPr>
+        <w:keepNext w:val="0"/>
+        <w:keepLines w:val="0"/>
+        <w:widowControl/>
+        <w:suppressLineNumbers w:val="0"/>
+        <w:shd w:val="clear" w:fill="FFFFFE"/>
+        <w:spacing w:line="270" w:lineRule="atLeast"/>
+        <w:jc w:val="left"/>
+        <w:rPr>
+          <w:rFonts w:hint="default" w:ascii="Consolas" w:hAnsi="Consolas" w:eastAsia="Consolas" w:cs="Consolas"/>
+          <w:b w:val="0"/>
+          <w:bCs w:val="0"/>
+          <w:color w:val="000000"/>
+          <w:sz w:val="18"/>
+          <w:szCs w:val="18"/>
+        </w:rPr>
+      </w:pPr>
+      <w:r>
+        <w:rPr>
+          <w:rFonts w:hint="default" w:ascii="Consolas" w:hAnsi="Consolas" w:eastAsia="Consolas" w:cs="Consolas"/>
+          <w:b w:val="0"/>
+          <w:bCs w:val="0"/>
+          <w:color w:val="000000"/>
+          <w:kern w:val="0"/>
+          <w:sz w:val="18"/>
+          <w:szCs w:val="18"/>
+          <w:shd w:val="clear" w:fill="FFFFFE"/>
+          <w:lang w:val="en-US" w:eastAsia="zh-CN" w:bidi="ar"/>
+        </w:rPr>
+        <w:t>                </w:t>
+      </w:r>
+      <w:r>
+        <w:rPr>
+          <w:rFonts w:hint="default" w:ascii="Consolas" w:hAnsi="Consolas" w:eastAsia="Consolas" w:cs="Consolas"/>
+          <w:b w:val="0"/>
+          <w:bCs w:val="0"/>
+          <w:color w:val="A31515"/>
+          <w:kern w:val="0"/>
+          <w:sz w:val="18"/>
+          <w:szCs w:val="18"/>
+          <w:shd w:val="clear" w:fill="FFFFFE"/>
+          <w:lang w:val="en-US" w:eastAsia="zh-CN" w:bidi="ar"/>
+        </w:rPr>
+        <w:t>"tipoconsultoriojuridico"</w:t>
+      </w:r>
+      <w:r>
+        <w:rPr>
+          <w:rFonts w:hint="default" w:ascii="Consolas" w:hAnsi="Consolas" w:eastAsia="Consolas" w:cs="Consolas"/>
+          <w:b w:val="0"/>
+          <w:bCs w:val="0"/>
+          <w:color w:val="000000"/>
+          <w:kern w:val="0"/>
+          <w:sz w:val="18"/>
+          <w:szCs w:val="18"/>
+          <w:shd w:val="clear" w:fill="FFFFFE"/>
+          <w:lang w:val="en-US" w:eastAsia="zh-CN" w:bidi="ar"/>
+        </w:rPr>
+        <w:t>:</w:t>
+      </w:r>
+      <w:r>
+        <w:rPr>
+          <w:rFonts w:hint="default" w:ascii="Consolas" w:hAnsi="Consolas" w:eastAsia="Consolas" w:cs="Consolas"/>
+          <w:b w:val="0"/>
+          <w:bCs w:val="0"/>
+          <w:color w:val="0451A5"/>
+          <w:kern w:val="0"/>
+          <w:sz w:val="18"/>
+          <w:szCs w:val="18"/>
+          <w:shd w:val="clear" w:fill="FFFFFE"/>
+          <w:lang w:val="en-US" w:eastAsia="zh-CN" w:bidi="ar"/>
+        </w:rPr>
+        <w:t>"legal para paracos"</w:t>
+      </w:r>
+      <w:r>
+        <w:rPr>
+          <w:rFonts w:hint="default" w:ascii="Consolas" w:hAnsi="Consolas" w:eastAsia="Consolas" w:cs="Consolas"/>
+          <w:b w:val="0"/>
+          <w:bCs w:val="0"/>
+          <w:color w:val="000000"/>
+          <w:kern w:val="0"/>
+          <w:sz w:val="18"/>
+          <w:szCs w:val="18"/>
+          <w:shd w:val="clear" w:fill="FFFFFE"/>
+          <w:lang w:val="en-US" w:eastAsia="zh-CN" w:bidi="ar"/>
+        </w:rPr>
+        <w:t>,</w:t>
+      </w:r>
+    </w:p>
+    <w:p>
+      <w:pPr>
+        <w:keepNext w:val="0"/>
+        <w:keepLines w:val="0"/>
+        <w:widowControl/>
+        <w:suppressLineNumbers w:val="0"/>
+        <w:shd w:val="clear" w:fill="FFFFFE"/>
+        <w:spacing w:line="270" w:lineRule="atLeast"/>
+        <w:jc w:val="left"/>
+        <w:rPr>
+          <w:rFonts w:hint="default" w:ascii="Consolas" w:hAnsi="Consolas" w:eastAsia="Consolas" w:cs="Consolas"/>
+          <w:b w:val="0"/>
+          <w:bCs w:val="0"/>
+          <w:color w:val="000000"/>
+          <w:sz w:val="18"/>
+          <w:szCs w:val="18"/>
+        </w:rPr>
+      </w:pPr>
+      <w:r>
+        <w:rPr>
+          <w:rFonts w:hint="default" w:ascii="Consolas" w:hAnsi="Consolas" w:eastAsia="Consolas" w:cs="Consolas"/>
+          <w:b w:val="0"/>
+          <w:bCs w:val="0"/>
+          <w:color w:val="000000"/>
+          <w:kern w:val="0"/>
+          <w:sz w:val="18"/>
+          <w:szCs w:val="18"/>
+          <w:shd w:val="clear" w:fill="FFFFFE"/>
+          <w:lang w:val="en-US" w:eastAsia="zh-CN" w:bidi="ar"/>
+        </w:rPr>
+        <w:t>                </w:t>
+      </w:r>
+      <w:r>
+        <w:rPr>
+          <w:rFonts w:hint="default" w:ascii="Consolas" w:hAnsi="Consolas" w:eastAsia="Consolas" w:cs="Consolas"/>
+          <w:b w:val="0"/>
+          <w:bCs w:val="0"/>
+          <w:color w:val="A31515"/>
+          <w:kern w:val="0"/>
+          <w:sz w:val="18"/>
+          <w:szCs w:val="18"/>
+          <w:shd w:val="clear" w:fill="FFFFFE"/>
+          <w:lang w:val="en-US" w:eastAsia="zh-CN" w:bidi="ar"/>
+        </w:rPr>
+        <w:t>"nombreconsultoriojuridico"</w:t>
+      </w:r>
+      <w:r>
+        <w:rPr>
+          <w:rFonts w:hint="default" w:ascii="Consolas" w:hAnsi="Consolas" w:eastAsia="Consolas" w:cs="Consolas"/>
+          <w:b w:val="0"/>
+          <w:bCs w:val="0"/>
+          <w:color w:val="000000"/>
+          <w:kern w:val="0"/>
+          <w:sz w:val="18"/>
+          <w:szCs w:val="18"/>
+          <w:shd w:val="clear" w:fill="FFFFFE"/>
+          <w:lang w:val="en-US" w:eastAsia="zh-CN" w:bidi="ar"/>
+        </w:rPr>
+        <w:t>:</w:t>
+      </w:r>
+      <w:r>
+        <w:rPr>
+          <w:rFonts w:hint="default" w:ascii="Consolas" w:hAnsi="Consolas" w:eastAsia="Consolas" w:cs="Consolas"/>
+          <w:b w:val="0"/>
+          <w:bCs w:val="0"/>
+          <w:color w:val="0451A5"/>
+          <w:kern w:val="0"/>
+          <w:sz w:val="18"/>
+          <w:szCs w:val="18"/>
+          <w:shd w:val="clear" w:fill="FFFFFE"/>
+          <w:lang w:val="en-US" w:eastAsia="zh-CN" w:bidi="ar"/>
+        </w:rPr>
+        <w:t>"de la Sprieya layers .com"</w:t>
+      </w:r>
+      <w:r>
+        <w:rPr>
+          <w:rFonts w:hint="default" w:ascii="Consolas" w:hAnsi="Consolas" w:eastAsia="Consolas" w:cs="Consolas"/>
+          <w:b w:val="0"/>
+          <w:bCs w:val="0"/>
+          <w:color w:val="000000"/>
+          <w:kern w:val="0"/>
+          <w:sz w:val="18"/>
+          <w:szCs w:val="18"/>
+          <w:shd w:val="clear" w:fill="FFFFFE"/>
+          <w:lang w:val="en-US" w:eastAsia="zh-CN" w:bidi="ar"/>
+        </w:rPr>
+        <w:t> </w:t>
+      </w:r>
+    </w:p>
+    <w:p>
+      <w:pPr>
+        <w:keepNext w:val="0"/>
+        <w:keepLines w:val="0"/>
+        <w:widowControl/>
+        <w:suppressLineNumbers w:val="0"/>
+        <w:shd w:val="clear" w:fill="FFFFFE"/>
+        <w:spacing w:line="270" w:lineRule="atLeast"/>
+        <w:jc w:val="left"/>
+        <w:rPr>
+          <w:rFonts w:hint="default" w:ascii="Consolas" w:hAnsi="Consolas" w:eastAsia="Consolas" w:cs="Consolas"/>
+          <w:b w:val="0"/>
+          <w:bCs w:val="0"/>
+          <w:color w:val="000000"/>
+          <w:sz w:val="18"/>
+          <w:szCs w:val="18"/>
+        </w:rPr>
+      </w:pPr>
+      <w:r>
+        <w:rPr>
+          <w:rFonts w:hint="default" w:ascii="Consolas" w:hAnsi="Consolas" w:eastAsia="Consolas" w:cs="Consolas"/>
+          <w:b w:val="0"/>
+          <w:bCs w:val="0"/>
+          <w:color w:val="000000"/>
+          <w:kern w:val="0"/>
+          <w:sz w:val="18"/>
+          <w:szCs w:val="18"/>
+          <w:shd w:val="clear" w:fill="FFFFFE"/>
+          <w:lang w:val="en-US" w:eastAsia="zh-CN" w:bidi="ar"/>
+        </w:rPr>
+        <w:t>     </w:t>
+      </w:r>
+    </w:p>
+    <w:p>
+      <w:pPr>
+        <w:keepNext w:val="0"/>
+        <w:keepLines w:val="0"/>
+        <w:widowControl/>
+        <w:suppressLineNumbers w:val="0"/>
+        <w:shd w:val="clear" w:fill="FFFFFE"/>
+        <w:spacing w:line="270" w:lineRule="atLeast"/>
+        <w:ind w:firstLine="900" w:firstLineChars="500"/>
+        <w:jc w:val="left"/>
+        <w:rPr>
+          <w:rFonts w:hint="default" w:ascii="Consolas" w:hAnsi="Consolas" w:eastAsia="Consolas" w:cs="Consolas"/>
+          <w:b w:val="0"/>
+          <w:bCs w:val="0"/>
+          <w:color w:val="000000"/>
+          <w:kern w:val="0"/>
+          <w:sz w:val="18"/>
+          <w:szCs w:val="18"/>
+          <w:shd w:val="clear" w:fill="FFFFFE"/>
+          <w:lang w:val="en-US" w:eastAsia="zh-CN" w:bidi="ar"/>
+        </w:rPr>
+      </w:pPr>
+      <w:r>
+        <w:rPr>
+          <w:rFonts w:hint="default" w:ascii="Consolas" w:hAnsi="Consolas" w:eastAsia="Consolas" w:cs="Consolas"/>
+          <w:b w:val="0"/>
+          <w:bCs w:val="0"/>
+          <w:color w:val="000000"/>
+          <w:kern w:val="0"/>
+          <w:sz w:val="18"/>
+          <w:szCs w:val="18"/>
+          <w:shd w:val="clear" w:fill="FFFFFE"/>
+          <w:lang w:val="en-US" w:eastAsia="zh-CN" w:bidi="ar"/>
+        </w:rPr>
+        <w:t>}</w:t>
+      </w:r>
+    </w:p>
+    <w:p>
+      <w:pPr>
+        <w:keepNext w:val="0"/>
+        <w:keepLines w:val="0"/>
+        <w:widowControl/>
+        <w:suppressLineNumbers w:val="0"/>
+        <w:shd w:val="clear" w:fill="FFFFFE"/>
+        <w:spacing w:line="270" w:lineRule="atLeast"/>
+        <w:ind w:firstLine="900" w:firstLineChars="500"/>
+        <w:jc w:val="left"/>
+        <w:rPr>
+          <w:rFonts w:hint="default" w:ascii="Consolas" w:hAnsi="Consolas" w:eastAsia="Consolas" w:cs="Consolas"/>
+          <w:b w:val="0"/>
+          <w:bCs w:val="0"/>
+          <w:color w:val="000000"/>
+          <w:kern w:val="0"/>
+          <w:sz w:val="18"/>
+          <w:szCs w:val="18"/>
+          <w:shd w:val="clear" w:fill="FFFFFE"/>
+          <w:lang w:val="en-US" w:eastAsia="zh-CN" w:bidi="ar"/>
+        </w:rPr>
+      </w:pPr>
+    </w:p>
+    <w:p>
+      <w:pPr>
+        <w:keepNext w:val="0"/>
+        <w:keepLines w:val="0"/>
+        <w:widowControl/>
+        <w:suppressLineNumbers w:val="0"/>
+        <w:shd w:val="clear" w:fill="FFFFFE"/>
+        <w:spacing w:line="270" w:lineRule="atLeast"/>
+        <w:ind w:firstLine="900" w:firstLineChars="500"/>
+        <w:jc w:val="left"/>
+        <w:rPr>
+          <w:rFonts w:hint="default" w:ascii="Consolas" w:hAnsi="Consolas" w:eastAsia="Consolas" w:cs="Consolas"/>
+          <w:b w:val="0"/>
+          <w:bCs w:val="0"/>
+          <w:color w:val="000000"/>
+          <w:kern w:val="0"/>
+          <w:sz w:val="18"/>
+          <w:szCs w:val="18"/>
+          <w:shd w:val="clear" w:fill="FFFFFE"/>
+          <w:lang w:val="es-CO" w:eastAsia="zh-CN" w:bidi="ar"/>
+        </w:rPr>
+      </w:pPr>
+      <w:r>
+        <w:rPr>
+          <w:rFonts w:hint="default" w:ascii="Consolas" w:hAnsi="Consolas" w:eastAsia="Consolas" w:cs="Consolas"/>
+          <w:b w:val="0"/>
+          <w:bCs w:val="0"/>
+          <w:color w:val="000000"/>
+          <w:kern w:val="0"/>
+          <w:sz w:val="18"/>
+          <w:szCs w:val="18"/>
+          <w:shd w:val="clear" w:fill="FFFFFE"/>
+          <w:lang w:val="es-CO" w:eastAsia="zh-CN" w:bidi="ar"/>
+        </w:rPr>
+        <w:t xml:space="preserve">Note: Just put in the body of the request the field that you want to </w:t>
+      </w:r>
+      <w:r>
+        <w:rPr>
+          <w:rFonts w:hint="default" w:ascii="Consolas" w:hAnsi="Consolas" w:eastAsia="Consolas" w:cs="Consolas"/>
+          <w:b w:val="0"/>
+          <w:bCs w:val="0"/>
+          <w:color w:val="000000"/>
+          <w:kern w:val="0"/>
+          <w:sz w:val="18"/>
+          <w:szCs w:val="18"/>
+          <w:shd w:val="clear" w:fill="FFFFFE"/>
+          <w:lang w:val="es-CO" w:eastAsia="zh-CN" w:bidi="ar"/>
         </w:rPr>
         <w:tab/>
         <w:t/>
       </w:r>
       <w:r>
         <w:rPr>
-          <w:rFonts w:hint="default"/>
-          <w:lang w:val="es-CO"/>
+          <w:rFonts w:hint="default" w:ascii="Consolas" w:hAnsi="Consolas" w:eastAsia="Consolas" w:cs="Consolas"/>
+          <w:b w:val="0"/>
+          <w:bCs w:val="0"/>
+          <w:color w:val="000000"/>
+          <w:kern w:val="0"/>
+          <w:sz w:val="18"/>
+          <w:szCs w:val="18"/>
+          <w:shd w:val="clear" w:fill="FFFFFE"/>
+          <w:lang w:val="es-CO" w:eastAsia="zh-CN" w:bidi="ar"/>
         </w:rPr>
         <w:tab/>
-        <w:t xml:space="preserve"> </w:t>
-      </w:r>
-    </w:p>
-    <w:p>
-      <w:pPr>
-        <w:rPr>
-          <w:rFonts w:hint="default" w:ascii="Helvetica" w:hAnsi="Helvetica" w:eastAsia="Helvetica" w:cs="Helvetica"/>
+      </w:r>
+      <w:bookmarkStart w:id="0" w:name="_GoBack"/>
+      <w:bookmarkEnd w:id="0"/>
+      <w:r>
+        <w:rPr>
+          <w:rFonts w:hint="default" w:ascii="Consolas" w:hAnsi="Consolas" w:eastAsia="Consolas" w:cs="Consolas"/>
+          <w:b w:val="0"/>
+          <w:bCs w:val="0"/>
+          <w:color w:val="000000"/>
+          <w:kern w:val="0"/>
+          <w:sz w:val="18"/>
+          <w:szCs w:val="18"/>
+          <w:shd w:val="clear" w:fill="FFFFFE"/>
+          <w:lang w:val="es-CO" w:eastAsia="zh-CN" w:bidi="ar"/>
+        </w:rPr>
+        <w:t>update</w:t>
+      </w:r>
+    </w:p>
+    <w:p>
+      <w:pPr>
+        <w:keepNext w:val="0"/>
+        <w:keepLines w:val="0"/>
+        <w:widowControl/>
+        <w:suppressLineNumbers w:val="0"/>
+        <w:shd w:val="clear" w:fill="FFFFFE"/>
+        <w:spacing w:line="270" w:lineRule="atLeast"/>
+        <w:ind w:firstLine="720" w:firstLineChars="0"/>
+        <w:jc w:val="left"/>
+        <w:rPr>
+          <w:rFonts w:hint="default" w:ascii="Consolas" w:hAnsi="Consolas" w:eastAsia="Consolas" w:cs="Consolas"/>
+          <w:b w:val="0"/>
+          <w:bCs w:val="0"/>
+          <w:color w:val="000000"/>
+          <w:kern w:val="0"/>
+          <w:sz w:val="18"/>
+          <w:szCs w:val="18"/>
+          <w:shd w:val="clear" w:fill="FFFFFE"/>
+          <w:lang w:val="en-US" w:eastAsia="zh-CN" w:bidi="ar"/>
+        </w:rPr>
+      </w:pPr>
+    </w:p>
+    <w:p>
+      <w:pPr>
+        <w:keepNext w:val="0"/>
+        <w:keepLines w:val="0"/>
+        <w:widowControl/>
+        <w:suppressLineNumbers w:val="0"/>
+        <w:shd w:val="clear" w:fill="FFFFFE"/>
+        <w:spacing w:line="270" w:lineRule="atLeast"/>
+        <w:ind w:firstLine="720" w:firstLineChars="0"/>
+        <w:jc w:val="left"/>
+        <w:rPr>
+          <w:rFonts w:hint="default" w:ascii="Consolas" w:hAnsi="Consolas" w:eastAsia="Consolas" w:cs="Consolas"/>
+          <w:b w:val="0"/>
+          <w:bCs w:val="0"/>
+          <w:color w:val="000000"/>
+          <w:kern w:val="0"/>
+          <w:sz w:val="18"/>
+          <w:szCs w:val="18"/>
+          <w:shd w:val="clear" w:fill="FFFFFE"/>
+          <w:lang w:val="en-US" w:eastAsia="zh-CN" w:bidi="ar"/>
+        </w:rPr>
+      </w:pPr>
+    </w:p>
+    <w:p>
+      <w:pPr>
+        <w:keepNext w:val="0"/>
+        <w:keepLines w:val="0"/>
+        <w:widowControl/>
+        <w:suppressLineNumbers w:val="0"/>
+        <w:shd w:val="clear" w:fill="FFFFFE"/>
+        <w:spacing w:line="270" w:lineRule="atLeast"/>
+        <w:ind w:firstLine="720" w:firstLineChars="0"/>
+        <w:jc w:val="left"/>
+        <w:rPr>
+          <w:rFonts w:hint="default" w:ascii="Consolas" w:hAnsi="Consolas" w:eastAsia="Consolas" w:cs="Consolas"/>
+          <w:b/>
+          <w:bCs/>
+          <w:color w:val="000000"/>
+          <w:kern w:val="0"/>
+          <w:sz w:val="18"/>
+          <w:szCs w:val="18"/>
+          <w:shd w:val="clear" w:fill="FFFFFE"/>
+          <w:lang w:val="es-CO" w:eastAsia="zh-CN" w:bidi="ar"/>
+        </w:rPr>
+      </w:pPr>
+      <w:r>
+        <w:rPr>
+          <w:rFonts w:hint="default" w:ascii="Consolas" w:hAnsi="Consolas" w:eastAsia="Consolas" w:cs="Consolas"/>
+          <w:b/>
+          <w:bCs/>
+          <w:color w:val="000000"/>
+          <w:kern w:val="0"/>
+          <w:sz w:val="18"/>
+          <w:szCs w:val="18"/>
+          <w:shd w:val="clear" w:fill="FFFFFE"/>
+          <w:lang w:val="es-CO" w:eastAsia="zh-CN" w:bidi="ar"/>
+        </w:rPr>
+        <w:t>DELETE</w:t>
+      </w:r>
+    </w:p>
+    <w:p>
+      <w:pPr>
+        <w:keepNext w:val="0"/>
+        <w:keepLines w:val="0"/>
+        <w:widowControl/>
+        <w:suppressLineNumbers w:val="0"/>
+        <w:shd w:val="clear" w:fill="FFFFFE"/>
+        <w:spacing w:line="270" w:lineRule="atLeast"/>
+        <w:ind w:firstLine="720" w:firstLineChars="0"/>
+        <w:jc w:val="left"/>
+        <w:rPr>
+          <w:rFonts w:hint="default" w:ascii="Consolas" w:hAnsi="Consolas" w:eastAsia="Consolas" w:cs="Consolas"/>
+          <w:b w:val="0"/>
+          <w:bCs w:val="0"/>
+          <w:color w:val="000000"/>
+          <w:kern w:val="0"/>
+          <w:sz w:val="18"/>
+          <w:szCs w:val="18"/>
+          <w:shd w:val="clear" w:fill="FFFFFE"/>
+          <w:lang w:val="en-US" w:eastAsia="zh-CN" w:bidi="ar"/>
+        </w:rPr>
+      </w:pPr>
+    </w:p>
+    <w:p>
+      <w:pPr>
+        <w:keepNext w:val="0"/>
+        <w:keepLines w:val="0"/>
+        <w:widowControl/>
+        <w:suppressLineNumbers w:val="0"/>
+        <w:shd w:val="clear" w:fill="FFFFFE"/>
+        <w:spacing w:line="270" w:lineRule="atLeast"/>
+        <w:ind w:firstLine="720" w:firstLineChars="0"/>
+        <w:jc w:val="left"/>
+        <w:rPr>
+          <w:rFonts w:hint="default" w:ascii="Helvetica" w:hAnsi="Helvetica" w:eastAsia="Helvetica" w:cs="Helvetica"/>
+          <w:i w:val="0"/>
+          <w:iCs w:val="0"/>
+          <w:caps w:val="0"/>
+          <w:color w:val="212121"/>
+          <w:spacing w:val="0"/>
+          <w:sz w:val="18"/>
+          <w:szCs w:val="18"/>
+          <w:shd w:val="clear" w:fill="FFFFFF"/>
+        </w:rPr>
+      </w:pPr>
+      <w:r>
+        <w:rPr>
+          <w:rFonts w:ascii="Helvetica" w:hAnsi="Helvetica" w:eastAsia="Helvetica" w:cs="Helvetica"/>
+          <w:i w:val="0"/>
+          <w:iCs w:val="0"/>
+          <w:caps w:val="0"/>
+          <w:spacing w:val="0"/>
+          <w:sz w:val="18"/>
+          <w:szCs w:val="18"/>
+          <w:u w:val="none"/>
+          <w:shd w:val="clear" w:fill="FFFFFF"/>
+        </w:rPr>
+        <w:t>{{laborappEndPoint}}</w:t>
+      </w:r>
+      <w:r>
+        <w:rPr>
+          <w:rFonts w:hint="default" w:ascii="Helvetica" w:hAnsi="Helvetica" w:eastAsia="Helvetica" w:cs="Helvetica"/>
+          <w:i w:val="0"/>
+          <w:iCs w:val="0"/>
+          <w:caps w:val="0"/>
+          <w:color w:val="212121"/>
+          <w:spacing w:val="0"/>
+          <w:sz w:val="18"/>
+          <w:szCs w:val="18"/>
+          <w:shd w:val="clear" w:fill="FFFFFF"/>
+          <w:lang w:val="es-CO"/>
+        </w:rPr>
+        <w:t>consultorios</w:t>
+      </w:r>
+      <w:r>
+        <w:rPr>
+          <w:rFonts w:hint="default" w:ascii="Helvetica" w:hAnsi="Helvetica" w:eastAsia="Helvetica" w:cs="Helvetica"/>
+          <w:i w:val="0"/>
+          <w:iCs w:val="0"/>
+          <w:caps w:val="0"/>
+          <w:color w:val="212121"/>
+          <w:spacing w:val="0"/>
+          <w:sz w:val="18"/>
+          <w:szCs w:val="18"/>
+          <w:shd w:val="clear" w:fill="FFFFFF"/>
+        </w:rPr>
+        <w:t>?amount=all&amp;id=1</w:t>
+      </w:r>
+    </w:p>
+    <w:p>
+      <w:pPr>
+        <w:keepNext w:val="0"/>
+        <w:keepLines w:val="0"/>
+        <w:widowControl/>
+        <w:suppressLineNumbers w:val="0"/>
+        <w:shd w:val="clear" w:fill="FFFFFE"/>
+        <w:spacing w:line="270" w:lineRule="atLeast"/>
+        <w:ind w:firstLine="720" w:firstLineChars="0"/>
+        <w:jc w:val="left"/>
+        <w:rPr>
+          <w:rFonts w:hint="default" w:ascii="Helvetica" w:hAnsi="Helvetica" w:eastAsia="Helvetica" w:cs="Helvetica"/>
+          <w:i w:val="0"/>
+          <w:iCs w:val="0"/>
+          <w:caps w:val="0"/>
+          <w:color w:val="212121"/>
+          <w:spacing w:val="0"/>
+          <w:sz w:val="18"/>
+          <w:szCs w:val="18"/>
+          <w:shd w:val="clear" w:fill="FFFFFF"/>
+          <w:lang w:val="en-US" w:eastAsia="zh-CN"/>
+        </w:rPr>
+      </w:pPr>
+    </w:p>
+    <w:p>
+      <w:pPr>
+        <w:rPr>
+          <w:rFonts w:hint="default" w:ascii="Helvetica" w:hAnsi="Helvetica" w:eastAsia="Helvetica" w:cs="Helvetica"/>
+          <w:i w:val="0"/>
+          <w:iCs w:val="0"/>
+          <w:caps w:val="0"/>
+          <w:color w:val="212121"/>
+          <w:spacing w:val="0"/>
+          <w:sz w:val="18"/>
+          <w:szCs w:val="18"/>
+          <w:shd w:val="clear" w:fill="FFFFFF"/>
+          <w:lang w:val="es-CO"/>
+        </w:rPr>
+      </w:pPr>
+    </w:p>
+    <w:p>
+      <w:pPr>
+        <w:numPr>
+          <w:numId w:val="0"/>
+        </w:numPr>
+        <w:rPr>
+          <w:rFonts w:hint="default" w:ascii="Helvetica" w:hAnsi="Helvetica" w:eastAsia="Helvetica" w:cs="Helvetica"/>
+          <w:b/>
+          <w:bCs/>
           <w:i w:val="0"/>
           <w:iCs w:val="0"/>
           <w:color w:val="212121"/>

</xml_diff>

<commit_message>
make a class of the document that send the email
</commit_message>
<xml_diff>
--- a/DocumentationLaborappService.docx
+++ b/DocumentationLaborappService.docx
@@ -7,12 +7,16 @@
         <w:jc w:val="center"/>
         <w:rPr>
           <w:rFonts w:hint="default"/>
+          <w:b/>
+          <w:bCs/>
           <w:lang w:val="es-CO"/>
         </w:rPr>
       </w:pPr>
       <w:r>
         <w:rPr>
           <w:rFonts w:hint="default"/>
+          <w:b/>
+          <w:bCs/>
           <w:lang w:val="es-CO"/>
         </w:rPr>
         <w:t>Documentation laborapp Service</w:t>
@@ -33,6 +37,8 @@
           <w:lang w:val="es-CO"/>
         </w:rPr>
       </w:pPr>
+      <w:bookmarkStart w:id="0" w:name="_GoBack"/>
+      <w:bookmarkEnd w:id="0"/>
     </w:p>
     <w:p>
       <w:pPr>
@@ -468,6 +474,7 @@
           <w:sz w:val="18"/>
           <w:szCs w:val="18"/>
           <w:shd w:val="clear" w:fill="FFFFFF"/>
+          <w:lang w:val="es-CO"/>
         </w:rPr>
       </w:pPr>
       <w:r>
@@ -509,8 +516,9 @@
           <w:sz w:val="18"/>
           <w:szCs w:val="18"/>
           <w:shd w:val="clear" w:fill="FFFFFF"/>
-        </w:rPr>
-        <w:t>user/</w:t>
+          <w:lang w:val="es-CO"/>
+        </w:rPr>
+        <w:t>user</w:t>
       </w:r>
     </w:p>
     <w:p>
@@ -9211,21 +9219,7 @@
           <w:shd w:val="clear" w:fill="FFFFFE"/>
           <w:lang w:val="en-US" w:eastAsia="zh-CN" w:bidi="ar"/>
         </w:rPr>
-        <w:t>        </w:t>
-      </w:r>
-      <w:r>
-        <w:rPr>
-          <w:rFonts w:hint="default" w:ascii="Consolas" w:hAnsi="Consolas" w:eastAsia="Consolas" w:cs="Consolas"/>
-          <w:b w:val="0"/>
-          <w:bCs w:val="0"/>
-          <w:color w:val="000000"/>
-          <w:kern w:val="0"/>
-          <w:sz w:val="18"/>
-          <w:szCs w:val="18"/>
-          <w:shd w:val="clear" w:fill="FFFFFE"/>
-          <w:lang w:val="en-US" w:eastAsia="zh-CN" w:bidi="ar"/>
-        </w:rPr>
-        <w:t>{</w:t>
+        <w:t>        {</w:t>
       </w:r>
     </w:p>
     <w:p>
@@ -9536,148 +9530,8 @@
           <w:lang w:val="es-CO" w:eastAsia="zh-CN" w:bidi="ar"/>
         </w:rPr>
         <w:tab/>
-        <w:t>persona natural is like son of persona</w:t>
-      </w:r>
-    </w:p>
-    <w:p>
-      <w:pPr>
-        <w:keepNext w:val="0"/>
-        <w:keepLines w:val="0"/>
-        <w:widowControl/>
-        <w:suppressLineNumbers w:val="0"/>
-        <w:shd w:val="clear" w:fill="FFFFFE"/>
-        <w:spacing w:line="270" w:lineRule="atLeast"/>
-        <w:ind w:firstLine="720" w:firstLineChars="0"/>
-        <w:jc w:val="left"/>
-        <w:rPr>
-          <w:rFonts w:hint="default" w:ascii="Consolas" w:hAnsi="Consolas" w:eastAsia="Consolas" w:cs="Consolas"/>
-          <w:b w:val="0"/>
-          <w:bCs w:val="0"/>
-          <w:color w:val="000000"/>
-          <w:kern w:val="0"/>
-          <w:sz w:val="18"/>
-          <w:szCs w:val="18"/>
-          <w:shd w:val="clear" w:fill="FFFFFE"/>
-          <w:lang w:val="en-US" w:eastAsia="zh-CN" w:bidi="ar"/>
-        </w:rPr>
-      </w:pPr>
-    </w:p>
-    <w:p>
-      <w:pPr>
-        <w:keepNext w:val="0"/>
-        <w:keepLines w:val="0"/>
-        <w:widowControl/>
-        <w:suppressLineNumbers w:val="0"/>
-        <w:shd w:val="clear" w:fill="FFFFFE"/>
-        <w:spacing w:line="270" w:lineRule="atLeast"/>
-        <w:ind w:firstLine="720" w:firstLineChars="0"/>
-        <w:jc w:val="left"/>
-        <w:rPr>
-          <w:rFonts w:hint="default" w:ascii="Consolas" w:hAnsi="Consolas" w:eastAsia="Consolas" w:cs="Consolas"/>
-          <w:b w:val="0"/>
-          <w:bCs w:val="0"/>
-          <w:color w:val="000000"/>
-          <w:kern w:val="0"/>
-          <w:sz w:val="18"/>
-          <w:szCs w:val="18"/>
-          <w:shd w:val="clear" w:fill="FFFFFE"/>
-          <w:lang w:val="en-US" w:eastAsia="zh-CN" w:bidi="ar"/>
-        </w:rPr>
-      </w:pPr>
-    </w:p>
-    <w:p>
-      <w:pPr>
-        <w:keepNext w:val="0"/>
-        <w:keepLines w:val="0"/>
-        <w:widowControl/>
-        <w:suppressLineNumbers w:val="0"/>
-        <w:shd w:val="clear" w:fill="FFFFFE"/>
-        <w:spacing w:line="270" w:lineRule="atLeast"/>
-        <w:ind w:firstLine="720" w:firstLineChars="0"/>
-        <w:jc w:val="left"/>
-        <w:rPr>
-          <w:rFonts w:hint="default" w:ascii="Consolas" w:hAnsi="Consolas" w:eastAsia="Consolas" w:cs="Consolas"/>
-          <w:b w:val="0"/>
-          <w:bCs w:val="0"/>
-          <w:color w:val="000000"/>
-          <w:kern w:val="0"/>
-          <w:sz w:val="18"/>
-          <w:szCs w:val="18"/>
-          <w:shd w:val="clear" w:fill="FFFFFE"/>
-          <w:lang w:val="en-US" w:eastAsia="zh-CN" w:bidi="ar"/>
-        </w:rPr>
-      </w:pPr>
-    </w:p>
-    <w:p>
-      <w:pPr>
-        <w:keepNext w:val="0"/>
-        <w:keepLines w:val="0"/>
-        <w:widowControl/>
-        <w:suppressLineNumbers w:val="0"/>
-        <w:shd w:val="clear" w:fill="FFFFFE"/>
-        <w:spacing w:line="270" w:lineRule="atLeast"/>
-        <w:ind w:firstLine="720" w:firstLineChars="0"/>
-        <w:jc w:val="left"/>
-        <w:rPr>
-          <w:rFonts w:hint="default" w:ascii="Consolas" w:hAnsi="Consolas" w:eastAsia="Consolas" w:cs="Consolas"/>
-          <w:b/>
-          <w:bCs/>
-          <w:color w:val="000000"/>
-          <w:kern w:val="0"/>
-          <w:sz w:val="18"/>
-          <w:szCs w:val="18"/>
-          <w:shd w:val="clear" w:fill="FFFFFE"/>
-          <w:lang w:val="es-CO" w:eastAsia="zh-CN" w:bidi="ar"/>
-        </w:rPr>
-      </w:pPr>
-      <w:r>
-        <w:rPr>
-          <w:rFonts w:hint="default" w:ascii="Consolas" w:hAnsi="Consolas" w:eastAsia="Consolas" w:cs="Consolas"/>
-          <w:b/>
-          <w:bCs/>
-          <w:color w:val="000000"/>
-          <w:kern w:val="0"/>
-          <w:sz w:val="18"/>
-          <w:szCs w:val="18"/>
-          <w:shd w:val="clear" w:fill="FFFFFE"/>
-          <w:lang w:val="es-CO" w:eastAsia="zh-CN" w:bidi="ar"/>
-        </w:rPr>
-        <w:t>DELETE</w:t>
-      </w:r>
-    </w:p>
-    <w:p>
-      <w:pPr>
-        <w:keepNext w:val="0"/>
-        <w:keepLines w:val="0"/>
-        <w:widowControl/>
-        <w:suppressLineNumbers w:val="0"/>
-        <w:shd w:val="clear" w:fill="FFFFFE"/>
-        <w:spacing w:line="270" w:lineRule="atLeast"/>
-        <w:ind w:firstLine="720" w:firstLineChars="0"/>
-        <w:jc w:val="left"/>
-        <w:rPr>
-          <w:rFonts w:hint="default" w:ascii="Consolas" w:hAnsi="Consolas" w:eastAsia="Consolas" w:cs="Consolas"/>
-          <w:b/>
-          <w:bCs/>
-          <w:color w:val="000000"/>
-          <w:kern w:val="0"/>
-          <w:sz w:val="18"/>
-          <w:szCs w:val="18"/>
-          <w:shd w:val="clear" w:fill="FFFFFE"/>
-          <w:lang w:val="es-CO" w:eastAsia="zh-CN" w:bidi="ar"/>
-        </w:rPr>
-      </w:pPr>
-    </w:p>
-    <w:p>
-      <w:pPr>
-        <w:keepNext w:val="0"/>
-        <w:keepLines w:val="0"/>
-        <w:widowControl/>
-        <w:suppressLineNumbers w:val="0"/>
-        <w:shd w:val="clear" w:fill="FFFFFE"/>
-        <w:spacing w:line="270" w:lineRule="atLeast"/>
-        <w:ind w:left="720" w:leftChars="0" w:firstLine="720" w:firstLineChars="400"/>
-        <w:jc w:val="left"/>
+      </w:r>
+      <w:r>
         <w:rPr>
           <w:rFonts w:hint="default" w:ascii="Consolas" w:hAnsi="Consolas" w:eastAsia="Consolas" w:cs="Consolas"/>
           <w:b/>
@@ -9689,8 +9543,148 @@
           <w:shd w:val="clear" w:fill="FFFFFE"/>
           <w:lang w:val="es-CO" w:eastAsia="zh-CN" w:bidi="ar"/>
         </w:rPr>
-      </w:pPr>
-      <w:r>
+        <w:t>persona natural is like son of persona</w:t>
+      </w:r>
+    </w:p>
+    <w:p>
+      <w:pPr>
+        <w:keepNext w:val="0"/>
+        <w:keepLines w:val="0"/>
+        <w:widowControl/>
+        <w:suppressLineNumbers w:val="0"/>
+        <w:shd w:val="clear" w:fill="FFFFFE"/>
+        <w:spacing w:line="270" w:lineRule="atLeast"/>
+        <w:ind w:firstLine="720" w:firstLineChars="0"/>
+        <w:jc w:val="left"/>
+        <w:rPr>
+          <w:rFonts w:hint="default" w:ascii="Consolas" w:hAnsi="Consolas" w:eastAsia="Consolas" w:cs="Consolas"/>
+          <w:b w:val="0"/>
+          <w:bCs w:val="0"/>
+          <w:color w:val="000000"/>
+          <w:kern w:val="0"/>
+          <w:sz w:val="18"/>
+          <w:szCs w:val="18"/>
+          <w:shd w:val="clear" w:fill="FFFFFE"/>
+          <w:lang w:val="en-US" w:eastAsia="zh-CN" w:bidi="ar"/>
+        </w:rPr>
+      </w:pPr>
+    </w:p>
+    <w:p>
+      <w:pPr>
+        <w:keepNext w:val="0"/>
+        <w:keepLines w:val="0"/>
+        <w:widowControl/>
+        <w:suppressLineNumbers w:val="0"/>
+        <w:shd w:val="clear" w:fill="FFFFFE"/>
+        <w:spacing w:line="270" w:lineRule="atLeast"/>
+        <w:ind w:firstLine="720" w:firstLineChars="0"/>
+        <w:jc w:val="left"/>
+        <w:rPr>
+          <w:rFonts w:hint="default" w:ascii="Consolas" w:hAnsi="Consolas" w:eastAsia="Consolas" w:cs="Consolas"/>
+          <w:b w:val="0"/>
+          <w:bCs w:val="0"/>
+          <w:color w:val="000000"/>
+          <w:kern w:val="0"/>
+          <w:sz w:val="18"/>
+          <w:szCs w:val="18"/>
+          <w:shd w:val="clear" w:fill="FFFFFE"/>
+          <w:lang w:val="en-US" w:eastAsia="zh-CN" w:bidi="ar"/>
+        </w:rPr>
+      </w:pPr>
+    </w:p>
+    <w:p>
+      <w:pPr>
+        <w:keepNext w:val="0"/>
+        <w:keepLines w:val="0"/>
+        <w:widowControl/>
+        <w:suppressLineNumbers w:val="0"/>
+        <w:shd w:val="clear" w:fill="FFFFFE"/>
+        <w:spacing w:line="270" w:lineRule="atLeast"/>
+        <w:ind w:firstLine="720" w:firstLineChars="0"/>
+        <w:jc w:val="left"/>
+        <w:rPr>
+          <w:rFonts w:hint="default" w:ascii="Consolas" w:hAnsi="Consolas" w:eastAsia="Consolas" w:cs="Consolas"/>
+          <w:b w:val="0"/>
+          <w:bCs w:val="0"/>
+          <w:color w:val="000000"/>
+          <w:kern w:val="0"/>
+          <w:sz w:val="18"/>
+          <w:szCs w:val="18"/>
+          <w:shd w:val="clear" w:fill="FFFFFE"/>
+          <w:lang w:val="en-US" w:eastAsia="zh-CN" w:bidi="ar"/>
+        </w:rPr>
+      </w:pPr>
+    </w:p>
+    <w:p>
+      <w:pPr>
+        <w:keepNext w:val="0"/>
+        <w:keepLines w:val="0"/>
+        <w:widowControl/>
+        <w:suppressLineNumbers w:val="0"/>
+        <w:shd w:val="clear" w:fill="FFFFFE"/>
+        <w:spacing w:line="270" w:lineRule="atLeast"/>
+        <w:ind w:firstLine="720" w:firstLineChars="0"/>
+        <w:jc w:val="left"/>
+        <w:rPr>
+          <w:rFonts w:hint="default" w:ascii="Consolas" w:hAnsi="Consolas" w:eastAsia="Consolas" w:cs="Consolas"/>
+          <w:b/>
+          <w:bCs/>
+          <w:color w:val="000000"/>
+          <w:kern w:val="0"/>
+          <w:sz w:val="18"/>
+          <w:szCs w:val="18"/>
+          <w:shd w:val="clear" w:fill="FFFFFE"/>
+          <w:lang w:val="es-CO" w:eastAsia="zh-CN" w:bidi="ar"/>
+        </w:rPr>
+      </w:pPr>
+      <w:r>
+        <w:rPr>
+          <w:rFonts w:hint="default" w:ascii="Consolas" w:hAnsi="Consolas" w:eastAsia="Consolas" w:cs="Consolas"/>
+          <w:b/>
+          <w:bCs/>
+          <w:color w:val="000000"/>
+          <w:kern w:val="0"/>
+          <w:sz w:val="18"/>
+          <w:szCs w:val="18"/>
+          <w:shd w:val="clear" w:fill="FFFFFE"/>
+          <w:lang w:val="es-CO" w:eastAsia="zh-CN" w:bidi="ar"/>
+        </w:rPr>
+        <w:t>DELETE</w:t>
+      </w:r>
+    </w:p>
+    <w:p>
+      <w:pPr>
+        <w:keepNext w:val="0"/>
+        <w:keepLines w:val="0"/>
+        <w:widowControl/>
+        <w:suppressLineNumbers w:val="0"/>
+        <w:shd w:val="clear" w:fill="FFFFFE"/>
+        <w:spacing w:line="270" w:lineRule="atLeast"/>
+        <w:ind w:firstLine="720" w:firstLineChars="0"/>
+        <w:jc w:val="left"/>
+        <w:rPr>
+          <w:rFonts w:hint="default" w:ascii="Consolas" w:hAnsi="Consolas" w:eastAsia="Consolas" w:cs="Consolas"/>
+          <w:b/>
+          <w:bCs/>
+          <w:color w:val="000000"/>
+          <w:kern w:val="0"/>
+          <w:sz w:val="18"/>
+          <w:szCs w:val="18"/>
+          <w:shd w:val="clear" w:fill="FFFFFE"/>
+          <w:lang w:val="es-CO" w:eastAsia="zh-CN" w:bidi="ar"/>
+        </w:rPr>
+      </w:pPr>
+    </w:p>
+    <w:p>
+      <w:pPr>
+        <w:keepNext w:val="0"/>
+        <w:keepLines w:val="0"/>
+        <w:widowControl/>
+        <w:suppressLineNumbers w:val="0"/>
+        <w:shd w:val="clear" w:fill="FFFFFE"/>
+        <w:spacing w:line="270" w:lineRule="atLeast"/>
+        <w:ind w:left="720" w:leftChars="0" w:firstLine="720" w:firstLineChars="400"/>
+        <w:jc w:val="left"/>
         <w:rPr>
           <w:rFonts w:hint="default" w:ascii="Consolas" w:hAnsi="Consolas" w:eastAsia="Consolas" w:cs="Consolas"/>
           <w:b/>
@@ -9702,8 +9696,7 @@
           <w:shd w:val="clear" w:fill="FFFFFE"/>
           <w:lang w:val="es-CO" w:eastAsia="zh-CN" w:bidi="ar"/>
         </w:rPr>
-        <w:t xml:space="preserve">No implemented yet.... to delete needed update user because </w:t>
-      </w:r>
+      </w:pPr>
       <w:r>
         <w:rPr>
           <w:rFonts w:hint="default" w:ascii="Consolas" w:hAnsi="Consolas" w:eastAsia="Consolas" w:cs="Consolas"/>
@@ -9716,7 +9709,7 @@
           <w:shd w:val="clear" w:fill="FFFFFE"/>
           <w:lang w:val="es-CO" w:eastAsia="zh-CN" w:bidi="ar"/>
         </w:rPr>
-        <w:tab/>
+        <w:t xml:space="preserve">No implemented yet.... to delete needed update user because </w:t>
       </w:r>
       <w:r>
         <w:rPr>
@@ -9731,6 +9724,33 @@
           <w:lang w:val="es-CO" w:eastAsia="zh-CN" w:bidi="ar"/>
         </w:rPr>
         <w:tab/>
+      </w:r>
+      <w:r>
+        <w:rPr>
+          <w:rFonts w:hint="default" w:ascii="Consolas" w:hAnsi="Consolas" w:eastAsia="Consolas" w:cs="Consolas"/>
+          <w:b/>
+          <w:bCs/>
+          <w:color w:val="0000FF"/>
+          <w:kern w:val="0"/>
+          <w:sz w:val="18"/>
+          <w:szCs w:val="18"/>
+          <w:shd w:val="clear" w:fill="FFFFFE"/>
+          <w:lang w:val="es-CO" w:eastAsia="zh-CN" w:bidi="ar"/>
+        </w:rPr>
+        <w:tab/>
+      </w:r>
+      <w:r>
+        <w:rPr>
+          <w:rFonts w:hint="default" w:ascii="Consolas" w:hAnsi="Consolas" w:eastAsia="Consolas" w:cs="Consolas"/>
+          <w:b/>
+          <w:bCs/>
+          <w:color w:val="0000FF"/>
+          <w:kern w:val="0"/>
+          <w:sz w:val="18"/>
+          <w:szCs w:val="18"/>
+          <w:shd w:val="clear" w:fill="FFFFFE"/>
+          <w:lang w:val="es-CO" w:eastAsia="zh-CN" w:bidi="ar"/>
+        </w:rPr>
         <w:t>persona natural is like son of persona</w:t>
       </w:r>
     </w:p>
@@ -14212,7 +14232,6 @@
           <w:lang w:val="es-CO"/>
         </w:rPr>
         <w:tab/>
-        <w:t/>
       </w:r>
       <w:r>
         <w:rPr>
@@ -17498,8 +17517,6 @@
         </w:rPr>
         <w:t>empresa</w:t>
       </w:r>
-      <w:bookmarkStart w:id="0" w:name="_GoBack"/>
-      <w:bookmarkEnd w:id="0"/>
       <w:r>
         <w:rPr>
           <w:rFonts w:hint="default" w:ascii="Helvetica" w:hAnsi="Helvetica" w:eastAsia="Helvetica" w:cs="Helvetica"/>

</xml_diff>